<commit_message>
Se modifica un error en geocoding, un harcodeo de googleKey y se modifica manual
</commit_message>
<xml_diff>
--- a/Manual Ciudadano - Accion Ciudadana.docx
+++ b/Manual Ciudadano - Accion Ciudadana.docx
@@ -1,6 +1,6 @@
 
 <file path=word/document.xml><?xml version="1.0" encoding="utf-8"?>
-<w:document xmlns:wpc="http://schemas.microsoft.com/office/word/2010/wordprocessingCanvas" xmlns:mc="http://schemas.openxmlformats.org/markup-compatibility/2006" xmlns:o="urn:schemas-microsoft-com:office:office" xmlns:r="http://schemas.openxmlformats.org/officeDocument/2006/relationships" xmlns:m="http://schemas.openxmlformats.org/officeDocument/2006/math" xmlns:v="urn:schemas-microsoft-com:vml" xmlns:wp14="http://schemas.microsoft.com/office/word/2010/wordprocessingDrawing" xmlns:wp="http://schemas.openxmlformats.org/drawingml/2006/wordprocessingDrawing" xmlns:w10="urn:schemas-microsoft-com:office:word" xmlns:w="http://schemas.openxmlformats.org/wordprocessingml/2006/main" xmlns:w14="http://schemas.microsoft.com/office/word/2010/wordml" xmlns:wpg="http://schemas.microsoft.com/office/word/2010/wordprocessingGroup" xmlns:wpi="http://schemas.microsoft.com/office/word/2010/wordprocessingInk" xmlns:wne="http://schemas.microsoft.com/office/word/2006/wordml" xmlns:wps="http://schemas.microsoft.com/office/word/2010/wordprocessingShape" mc:Ignorable="w14 wp14">
+<w:document xmlns:ve="http://schemas.openxmlformats.org/markup-compatibility/2006" xmlns:o="urn:schemas-microsoft-com:office:office" xmlns:r="http://schemas.openxmlformats.org/officeDocument/2006/relationships" xmlns:m="http://schemas.openxmlformats.org/officeDocument/2006/math" xmlns:v="urn:schemas-microsoft-com:vml" xmlns:wp="http://schemas.openxmlformats.org/drawingml/2006/wordprocessingDrawing" xmlns:w10="urn:schemas-microsoft-com:office:word" xmlns:w="http://schemas.openxmlformats.org/wordprocessingml/2006/main" xmlns:wne="http://schemas.microsoft.com/office/word/2006/wordml">
   <w:body>
     <w:p>
       <w:pPr>
@@ -134,7 +134,7 @@
           <w:lang w:val="es-AR" w:eastAsia="es-AR"/>
         </w:rPr>
         <w:drawing>
-          <wp:anchor distT="0" distB="0" distL="114300" distR="114300" simplePos="0" relativeHeight="251658240" behindDoc="0" locked="0" layoutInCell="1" allowOverlap="1" wp14:anchorId="15C594EC" wp14:editId="57EEE458">
+          <wp:anchor distT="0" distB="0" distL="114300" distR="114300" simplePos="0" relativeHeight="251658240" behindDoc="0" locked="0" layoutInCell="1" allowOverlap="1">
             <wp:simplePos x="0" y="0"/>
             <wp:positionH relativeFrom="column">
               <wp:posOffset>-240030</wp:posOffset>
@@ -157,10 +157,10 @@
                     <pic:cNvPicPr/>
                   </pic:nvPicPr>
                   <pic:blipFill>
-                    <a:blip r:embed="rId8" cstate="print">
+                    <a:blip r:embed="rId7" cstate="print">
                       <a:extLst>
                         <a:ext uri="{28A0092B-C50C-407E-A947-70E740481C1C}">
-                          <a14:useLocalDpi xmlns:a14="http://schemas.microsoft.com/office/drawing/2010/main" val="0"/>
+                          <a14:useLocalDpi xmlns:a14="http://schemas.microsoft.com/office/drawing/2010/main" xmlns:wps="http://schemas.microsoft.com/office/word/2010/wordprocessingShape" xmlns:wpi="http://schemas.microsoft.com/office/word/2010/wordprocessingInk" xmlns:wpg="http://schemas.microsoft.com/office/word/2010/wordprocessingGroup" xmlns:w14="http://schemas.microsoft.com/office/word/2010/wordml" xmlns:w="http://schemas.openxmlformats.org/wordprocessingml/2006/main" xmlns:w10="urn:schemas-microsoft-com:office:word" xmlns:wp14="http://schemas.microsoft.com/office/word/2010/wordprocessingDrawing" xmlns:v="urn:schemas-microsoft-com:vml" xmlns:o="urn:schemas-microsoft-com:office:office" xmlns:mc="http://schemas.openxmlformats.org/markup-compatibility/2006" xmlns:wpc="http://schemas.microsoft.com/office/word/2010/wordprocessingCanvas" xmlns="" val="0"/>
                         </a:ext>
                       </a:extLst>
                     </a:blip>
@@ -180,12 +180,6 @@
                 </pic:pic>
               </a:graphicData>
             </a:graphic>
-            <wp14:sizeRelH relativeFrom="page">
-              <wp14:pctWidth>0</wp14:pctWidth>
-            </wp14:sizeRelH>
-            <wp14:sizeRelV relativeFrom="page">
-              <wp14:pctHeight>0</wp14:pctHeight>
-            </wp14:sizeRelV>
           </wp:anchor>
         </w:drawing>
       </w:r>
@@ -245,29 +239,12 @@
       <w:pPr>
         <w:pStyle w:val="Ttulo1"/>
       </w:pPr>
-      <w:bookmarkStart w:id="0" w:name="_Toc307403608"/>
+      <w:bookmarkStart w:id="0" w:name="_Toc307419885"/>
       <w:r>
         <w:lastRenderedPageBreak/>
         <w:t>Índice</w:t>
       </w:r>
       <w:bookmarkEnd w:id="0"/>
-    </w:p>
-    <w:p>
-      <w:pPr>
-        <w:pStyle w:val="TDC1"/>
-      </w:pPr>
-      <w:r>
-        <w:t xml:space="preserve"> </w:t>
-      </w:r>
-      <w:r>
-        <w:fldChar w:fldCharType="begin"/>
-      </w:r>
-      <w:r>
-        <w:instrText xml:space="preserve"> TOC \o "1-3" \h \z </w:instrText>
-      </w:r>
-      <w:r>
-        <w:fldChar w:fldCharType="separate"/>
-      </w:r>
     </w:p>
     <w:p>
       <w:pPr>
@@ -280,7 +257,16 @@
           <w:lang w:val="es-AR" w:eastAsia="es-AR"/>
         </w:rPr>
       </w:pPr>
-      <w:hyperlink w:anchor="_Toc307403608" w:history="1">
+      <w:r>
+        <w:fldChar w:fldCharType="begin"/>
+      </w:r>
+      <w:r>
+        <w:instrText xml:space="preserve"> TOC \o "1-3" \h \z </w:instrText>
+      </w:r>
+      <w:r>
+        <w:fldChar w:fldCharType="separate"/>
+      </w:r>
+      <w:hyperlink w:anchor="_Toc307419885" w:history="1">
         <w:r>
           <w:rPr>
             <w:rStyle w:val="Hipervnculo"/>
@@ -319,7 +305,7 @@
           <w:rPr>
             <w:webHidden/>
           </w:rPr>
-          <w:instrText xml:space="preserve"> PAGEREF _Toc307403608 \h </w:instrText>
+          <w:instrText xml:space="preserve"> PAGEREF _Toc307419885 \h </w:instrText>
         </w:r>
         <w:r>
           <w:rPr>
@@ -357,7 +343,7 @@
           <w:lang w:val="es-AR" w:eastAsia="es-AR"/>
         </w:rPr>
       </w:pPr>
-      <w:hyperlink w:anchor="_Toc307403609" w:history="1">
+      <w:hyperlink w:anchor="_Toc307419886" w:history="1">
         <w:r>
           <w:rPr>
             <w:rStyle w:val="Hipervnculo"/>
@@ -378,7 +364,7 @@
           <w:rPr>
             <w:rStyle w:val="Hipervnculo"/>
           </w:rPr>
-          <w:t>Introducción</w:t>
+          <w:t>Acción Ciudadana</w:t>
         </w:r>
         <w:r>
           <w:rPr>
@@ -396,7 +382,7 @@
           <w:rPr>
             <w:webHidden/>
           </w:rPr>
-          <w:instrText xml:space="preserve"> PAGEREF _Toc307403609 \h </w:instrText>
+          <w:instrText xml:space="preserve"> PAGEREF _Toc307419886 \h </w:instrText>
         </w:r>
         <w:r>
           <w:rPr>
@@ -434,7 +420,7 @@
           <w:lang w:val="es-AR" w:eastAsia="es-AR"/>
         </w:rPr>
       </w:pPr>
-      <w:hyperlink w:anchor="_Toc307403610" w:history="1">
+      <w:hyperlink w:anchor="_Toc307419887" w:history="1">
         <w:r>
           <w:rPr>
             <w:rStyle w:val="Hipervnculo"/>
@@ -455,7 +441,7 @@
           <w:rPr>
             <w:rStyle w:val="Hipervnculo"/>
           </w:rPr>
-          <w:t>Acción Ciudadana</w:t>
+          <w:t>Inicio de sesión</w:t>
         </w:r>
         <w:r>
           <w:rPr>
@@ -473,7 +459,87 @@
           <w:rPr>
             <w:webHidden/>
           </w:rPr>
-          <w:instrText xml:space="preserve"> PAGEREF _Toc307403610 \h </w:instrText>
+          <w:instrText xml:space="preserve"> PAGEREF _Toc307419887 \h </w:instrText>
+        </w:r>
+        <w:r>
+          <w:rPr>
+            <w:webHidden/>
+          </w:rPr>
+        </w:r>
+        <w:r>
+          <w:rPr>
+            <w:webHidden/>
+          </w:rPr>
+          <w:fldChar w:fldCharType="separate"/>
+        </w:r>
+        <w:r>
+          <w:rPr>
+            <w:webHidden/>
+          </w:rPr>
+          <w:t>4</w:t>
+        </w:r>
+        <w:r>
+          <w:rPr>
+            <w:webHidden/>
+          </w:rPr>
+          <w:fldChar w:fldCharType="end"/>
+        </w:r>
+      </w:hyperlink>
+    </w:p>
+    <w:p>
+      <w:pPr>
+        <w:pStyle w:val="TDC2"/>
+        <w:tabs>
+          <w:tab w:val="left" w:pos="1333"/>
+        </w:tabs>
+        <w:rPr>
+          <w:rFonts w:asciiTheme="minorHAnsi" w:eastAsiaTheme="minorEastAsia" w:hAnsiTheme="minorHAnsi" w:cstheme="minorBidi"/>
+          <w:bCs w:val="0"/>
+          <w:sz w:val="22"/>
+          <w:szCs w:val="22"/>
+          <w:lang w:val="es-AR" w:eastAsia="es-AR"/>
+        </w:rPr>
+      </w:pPr>
+      <w:hyperlink w:anchor="_Toc307419888" w:history="1">
+        <w:r>
+          <w:rPr>
+            <w:rStyle w:val="Hipervnculo"/>
+          </w:rPr>
+          <w:t>3.1</w:t>
+        </w:r>
+        <w:r>
+          <w:rPr>
+            <w:rFonts w:asciiTheme="minorHAnsi" w:eastAsiaTheme="minorEastAsia" w:hAnsiTheme="minorHAnsi" w:cstheme="minorBidi"/>
+            <w:bCs w:val="0"/>
+            <w:sz w:val="22"/>
+            <w:szCs w:val="22"/>
+            <w:lang w:val="es-AR" w:eastAsia="es-AR"/>
+          </w:rPr>
+          <w:tab/>
+        </w:r>
+        <w:r>
+          <w:rPr>
+            <w:rStyle w:val="Hipervnculo"/>
+          </w:rPr>
+          <w:t>Registro de usuario</w:t>
+        </w:r>
+        <w:r>
+          <w:rPr>
+            <w:webHidden/>
+          </w:rPr>
+          <w:tab/>
+        </w:r>
+        <w:r>
+          <w:rPr>
+            <w:webHidden/>
+          </w:rPr>
+          <w:fldChar w:fldCharType="begin"/>
+        </w:r>
+        <w:r>
+          <w:rPr>
+            <w:webHidden/>
+          </w:rPr>
+          <w:instrText xml:space="preserve"> PAGEREF _Toc307419888 \h </w:instrText>
         </w:r>
         <w:r>
           <w:rPr>
@@ -511,7 +577,7 @@
           <w:lang w:val="es-AR" w:eastAsia="es-AR"/>
         </w:rPr>
       </w:pPr>
-      <w:hyperlink w:anchor="_Toc307403611" w:history="1">
+      <w:hyperlink w:anchor="_Toc307419889" w:history="1">
         <w:r>
           <w:rPr>
             <w:rStyle w:val="Hipervnculo"/>
@@ -550,7 +616,7 @@
           <w:rPr>
             <w:webHidden/>
           </w:rPr>
-          <w:instrText xml:space="preserve"> PAGEREF _Toc307403611 \h </w:instrText>
+          <w:instrText xml:space="preserve"> PAGEREF _Toc307419889 \h </w:instrText>
         </w:r>
         <w:r>
           <w:rPr>
@@ -591,7 +657,7 @@
           <w:lang w:val="es-AR" w:eastAsia="es-AR"/>
         </w:rPr>
       </w:pPr>
-      <w:hyperlink w:anchor="_Toc307403612" w:history="1">
+      <w:hyperlink w:anchor="_Toc307419890" w:history="1">
         <w:r>
           <w:rPr>
             <w:rStyle w:val="Hipervnculo"/>
@@ -630,7 +696,7 @@
           <w:rPr>
             <w:webHidden/>
           </w:rPr>
-          <w:instrText xml:space="preserve"> PAGEREF _Toc307403612 \h </w:instrText>
+          <w:instrText xml:space="preserve"> PAGEREF _Toc307419890 \h </w:instrText>
         </w:r>
         <w:r>
           <w:rPr>
@@ -671,7 +737,7 @@
           <w:lang w:val="es-AR" w:eastAsia="es-AR"/>
         </w:rPr>
       </w:pPr>
-      <w:hyperlink w:anchor="_Toc307403613" w:history="1">
+      <w:hyperlink w:anchor="_Toc307419891" w:history="1">
         <w:r>
           <w:rPr>
             <w:rStyle w:val="Hipervnculo"/>
@@ -710,7 +776,7 @@
           <w:rPr>
             <w:webHidden/>
           </w:rPr>
-          <w:instrText xml:space="preserve"> PAGEREF _Toc307403613 \h </w:instrText>
+          <w:instrText xml:space="preserve"> PAGEREF _Toc307419891 \h </w:instrText>
         </w:r>
         <w:r>
           <w:rPr>
@@ -751,7 +817,7 @@
           <w:lang w:val="es-AR" w:eastAsia="es-AR"/>
         </w:rPr>
       </w:pPr>
-      <w:hyperlink w:anchor="_Toc307403614" w:history="1">
+      <w:hyperlink w:anchor="_Toc307419892" w:history="1">
         <w:r>
           <w:rPr>
             <w:rStyle w:val="Hipervnculo"/>
@@ -790,7 +856,7 @@
           <w:rPr>
             <w:webHidden/>
           </w:rPr>
-          <w:instrText xml:space="preserve"> PAGEREF _Toc307403614 \h </w:instrText>
+          <w:instrText xml:space="preserve"> PAGEREF _Toc307419892 \h </w:instrText>
         </w:r>
         <w:r>
           <w:rPr>
@@ -828,7 +894,7 @@
           <w:lang w:val="es-AR" w:eastAsia="es-AR"/>
         </w:rPr>
       </w:pPr>
-      <w:hyperlink w:anchor="_Toc307403615" w:history="1">
+      <w:hyperlink w:anchor="_Toc307419893" w:history="1">
         <w:r>
           <w:rPr>
             <w:rStyle w:val="Hipervnculo"/>
@@ -867,7 +933,7 @@
           <w:rPr>
             <w:webHidden/>
           </w:rPr>
-          <w:instrText xml:space="preserve"> PAGEREF _Toc307403615 \h </w:instrText>
+          <w:instrText xml:space="preserve"> PAGEREF _Toc307419893 \h </w:instrText>
         </w:r>
         <w:r>
           <w:rPr>
@@ -884,7 +950,7 @@
           <w:rPr>
             <w:webHidden/>
           </w:rPr>
-          <w:t>7</w:t>
+          <w:t>6</w:t>
         </w:r>
         <w:r>
           <w:rPr>
@@ -908,7 +974,7 @@
           <w:lang w:val="es-AR" w:eastAsia="es-AR"/>
         </w:rPr>
       </w:pPr>
-      <w:hyperlink w:anchor="_Toc307403616" w:history="1">
+      <w:hyperlink w:anchor="_Toc307419894" w:history="1">
         <w:r>
           <w:rPr>
             <w:rStyle w:val="Hipervnculo"/>
@@ -947,7 +1013,7 @@
           <w:rPr>
             <w:webHidden/>
           </w:rPr>
-          <w:instrText xml:space="preserve"> PAGEREF _Toc307403616 \h </w:instrText>
+          <w:instrText xml:space="preserve"> PAGEREF _Toc307419894 \h </w:instrText>
         </w:r>
         <w:r>
           <w:rPr>
@@ -964,7 +1030,7 @@
           <w:rPr>
             <w:webHidden/>
           </w:rPr>
-          <w:t>7</w:t>
+          <w:t>6</w:t>
         </w:r>
         <w:r>
           <w:rPr>
@@ -985,7 +1051,7 @@
           <w:lang w:val="es-AR" w:eastAsia="es-AR"/>
         </w:rPr>
       </w:pPr>
-      <w:hyperlink w:anchor="_Toc307403617" w:history="1">
+      <w:hyperlink w:anchor="_Toc307419895" w:history="1">
         <w:r>
           <w:rPr>
             <w:rStyle w:val="Hipervnculo"/>
@@ -1024,7 +1090,7 @@
           <w:rPr>
             <w:webHidden/>
           </w:rPr>
-          <w:instrText xml:space="preserve"> PAGEREF _Toc307403617 \h </w:instrText>
+          <w:instrText xml:space="preserve"> PAGEREF _Toc307419895 \h </w:instrText>
         </w:r>
         <w:r>
           <w:rPr>
@@ -1041,7 +1107,7 @@
           <w:rPr>
             <w:webHidden/>
           </w:rPr>
-          <w:t>8</w:t>
+          <w:t>7</w:t>
         </w:r>
         <w:r>
           <w:rPr>
@@ -1065,7 +1131,7 @@
           <w:lang w:val="es-AR" w:eastAsia="es-AR"/>
         </w:rPr>
       </w:pPr>
-      <w:hyperlink w:anchor="_Toc307403618" w:history="1">
+      <w:hyperlink w:anchor="_Toc307419896" w:history="1">
         <w:r>
           <w:rPr>
             <w:rStyle w:val="Hipervnculo"/>
@@ -1104,7 +1170,7 @@
           <w:rPr>
             <w:webHidden/>
           </w:rPr>
-          <w:instrText xml:space="preserve"> PAGEREF _Toc307403618 \h </w:instrText>
+          <w:instrText xml:space="preserve"> PAGEREF _Toc307419896 \h </w:instrText>
         </w:r>
         <w:r>
           <w:rPr>
@@ -1121,7 +1187,7 @@
           <w:rPr>
             <w:webHidden/>
           </w:rPr>
-          <w:t>8</w:t>
+          <w:t>7</w:t>
         </w:r>
         <w:r>
           <w:rPr>
@@ -1145,7 +1211,7 @@
           <w:lang w:val="es-AR" w:eastAsia="es-AR"/>
         </w:rPr>
       </w:pPr>
-      <w:hyperlink w:anchor="_Toc307403619" w:history="1">
+      <w:hyperlink w:anchor="_Toc307419897" w:history="1">
         <w:r>
           <w:rPr>
             <w:rStyle w:val="Hipervnculo"/>
@@ -1184,7 +1250,7 @@
           <w:rPr>
             <w:webHidden/>
           </w:rPr>
-          <w:instrText xml:space="preserve"> PAGEREF _Toc307403619 \h </w:instrText>
+          <w:instrText xml:space="preserve"> PAGEREF _Toc307419897 \h </w:instrText>
         </w:r>
         <w:r>
           <w:rPr>
@@ -1201,7 +1267,7 @@
           <w:rPr>
             <w:webHidden/>
           </w:rPr>
-          <w:t>8</w:t>
+          <w:t>7</w:t>
         </w:r>
         <w:r>
           <w:rPr>
@@ -1221,7 +1287,7 @@
           <w:lang w:val="es-AR" w:eastAsia="es-AR"/>
         </w:rPr>
       </w:pPr>
-      <w:hyperlink w:anchor="_Toc307403620" w:history="1">
+      <w:hyperlink w:anchor="_Toc307419898" w:history="1">
         <w:r>
           <w:rPr>
             <w:rStyle w:val="Hipervnculo"/>
@@ -1259,7 +1325,7 @@
           <w:rPr>
             <w:webHidden/>
           </w:rPr>
-          <w:instrText xml:space="preserve"> PAGEREF _Toc307403620 \h </w:instrText>
+          <w:instrText xml:space="preserve"> PAGEREF _Toc307419898 \h </w:instrText>
         </w:r>
         <w:r>
           <w:rPr>
@@ -1276,7 +1342,7 @@
           <w:rPr>
             <w:webHidden/>
           </w:rPr>
-          <w:t>8</w:t>
+          <w:t>7</w:t>
         </w:r>
         <w:r>
           <w:rPr>
@@ -1296,7 +1362,7 @@
           <w:lang w:val="es-AR" w:eastAsia="es-AR"/>
         </w:rPr>
       </w:pPr>
-      <w:hyperlink w:anchor="_Toc307403621" w:history="1">
+      <w:hyperlink w:anchor="_Toc307419899" w:history="1">
         <w:r>
           <w:rPr>
             <w:rStyle w:val="Hipervnculo"/>
@@ -1334,7 +1400,7 @@
           <w:rPr>
             <w:webHidden/>
           </w:rPr>
-          <w:instrText xml:space="preserve"> PAGEREF _Toc307403621 \h </w:instrText>
+          <w:instrText xml:space="preserve"> PAGEREF _Toc307419899 \h </w:instrText>
         </w:r>
         <w:r>
           <w:rPr>
@@ -1351,7 +1417,7 @@
           <w:rPr>
             <w:webHidden/>
           </w:rPr>
-          <w:t>8</w:t>
+          <w:t>7</w:t>
         </w:r>
         <w:r>
           <w:rPr>
@@ -1371,7 +1437,7 @@
           <w:lang w:val="es-AR" w:eastAsia="es-AR"/>
         </w:rPr>
       </w:pPr>
-      <w:hyperlink w:anchor="_Toc307403622" w:history="1">
+      <w:hyperlink w:anchor="_Toc307419900" w:history="1">
         <w:r>
           <w:rPr>
             <w:rStyle w:val="Hipervnculo"/>
@@ -1409,7 +1475,7 @@
           <w:rPr>
             <w:webHidden/>
           </w:rPr>
-          <w:instrText xml:space="preserve"> PAGEREF _Toc307403622 \h </w:instrText>
+          <w:instrText xml:space="preserve"> PAGEREF _Toc307419900 \h </w:instrText>
         </w:r>
         <w:r>
           <w:rPr>
@@ -1426,7 +1492,7 @@
           <w:rPr>
             <w:webHidden/>
           </w:rPr>
-          <w:t>9</w:t>
+          <w:t>7</w:t>
         </w:r>
         <w:r>
           <w:rPr>
@@ -1446,7 +1512,7 @@
           <w:lang w:val="es-AR" w:eastAsia="es-AR"/>
         </w:rPr>
       </w:pPr>
-      <w:hyperlink w:anchor="_Toc307403623" w:history="1">
+      <w:hyperlink w:anchor="_Toc307419901" w:history="1">
         <w:r>
           <w:rPr>
             <w:rStyle w:val="Hipervnculo"/>
@@ -1484,7 +1550,7 @@
           <w:rPr>
             <w:webHidden/>
           </w:rPr>
-          <w:instrText xml:space="preserve"> PAGEREF _Toc307403623 \h </w:instrText>
+          <w:instrText xml:space="preserve"> PAGEREF _Toc307419901 \h </w:instrText>
         </w:r>
         <w:r>
           <w:rPr>
@@ -1501,7 +1567,7 @@
           <w:rPr>
             <w:webHidden/>
           </w:rPr>
-          <w:t>9</w:t>
+          <w:t>7</w:t>
         </w:r>
         <w:r>
           <w:rPr>
@@ -1522,7 +1588,7 @@
           <w:lang w:val="es-AR" w:eastAsia="es-AR"/>
         </w:rPr>
       </w:pPr>
-      <w:hyperlink w:anchor="_Toc307403624" w:history="1">
+      <w:hyperlink w:anchor="_Toc307419902" w:history="1">
         <w:r>
           <w:rPr>
             <w:rStyle w:val="Hipervnculo"/>
@@ -1561,7 +1627,7 @@
           <w:rPr>
             <w:webHidden/>
           </w:rPr>
-          <w:instrText xml:space="preserve"> PAGEREF _Toc307403624 \h </w:instrText>
+          <w:instrText xml:space="preserve"> PAGEREF _Toc307419902 \h </w:instrText>
         </w:r>
         <w:r>
           <w:rPr>
@@ -1578,7 +1644,7 @@
           <w:rPr>
             <w:webHidden/>
           </w:rPr>
-          <w:t>10</w:t>
+          <w:t>8</w:t>
         </w:r>
         <w:r>
           <w:rPr>
@@ -1596,9 +1662,9 @@
         <w:lastRenderedPageBreak/>
         <w:fldChar w:fldCharType="end"/>
       </w:r>
-      <w:bookmarkStart w:id="1" w:name="_Toc307403609"/>
-      <w:r>
-        <w:t>Introducción</w:t>
+      <w:bookmarkStart w:id="1" w:name="_Toc307419886"/>
+      <w:r>
+        <w:t>Acción Ciudadana</w:t>
       </w:r>
       <w:bookmarkEnd w:id="1"/>
     </w:p>
@@ -1612,60 +1678,70 @@
         <w:rPr>
           <w:lang w:val="es-ES" w:eastAsia="es-ES"/>
         </w:rPr>
-        <w:t>Texto de ejemplo de introducción.</w:t>
+        <w:t xml:space="preserve">Acción Ciudadana es una herramienta que ayuda a los ciudadanos a denunciar fallas en la infraestructura de la Ciudad Autónoma de Buenos Aires. </w:t>
+      </w:r>
+    </w:p>
+    <w:p>
+      <w:pPr>
+        <w:rPr>
+          <w:lang w:val="es-ES" w:eastAsia="es-ES"/>
+        </w:rPr>
+      </w:pPr>
+      <w:r>
+        <w:rPr>
+          <w:lang w:val="es-ES" w:eastAsia="es-ES"/>
+        </w:rPr>
+        <w:t>Con ella se busca mejorar la participación de todos los ciudadanos, agregando un canal de comunicación alternativo relacionado con el mantenimiento del espacio público. También permite el incremento del registro de incidentes para el Gobierno, para poder luego atenderlos rápida y eficientemente, ya que Acción Ciudadana permite la categorización, priorización y realizar un análisis geo-espacial de los incidentes reportados.</w:t>
+      </w:r>
+      <w:r>
+        <w:rPr>
+          <w:lang w:val="es-ES" w:eastAsia="es-ES"/>
+        </w:rPr>
+        <w:t xml:space="preserve"> </w:t>
+      </w:r>
+    </w:p>
+    <w:p>
+      <w:pPr>
+        <w:rPr>
+          <w:lang w:val="es-ES" w:eastAsia="es-ES"/>
+        </w:rPr>
+      </w:pPr>
+      <w:r>
+        <w:rPr>
+          <w:lang w:val="es-ES" w:eastAsia="es-ES"/>
+        </w:rPr>
+        <w:t xml:space="preserve">El usuario de Acción Ciudadana </w:t>
+      </w:r>
+      <w:r>
+        <w:rPr>
+          <w:lang w:val="es-ES" w:eastAsia="es-ES"/>
+        </w:rPr>
+        <w:t>se sentirá parte del mejoramiento de la infraestructura de la Ciudad, ya que puede conocer el estado de su reclamo en cualquier momento y la prioridad asignada para resolver el incidente, además de recibir una notificación cada vez que se realiza una modificación en sus reclamos.</w:t>
+      </w:r>
+    </w:p>
+    <w:p>
+      <w:pPr>
+        <w:rPr>
+          <w:lang w:val="es-ES" w:eastAsia="es-ES"/>
+        </w:rPr>
+      </w:pPr>
+      <w:r>
+        <w:rPr>
+          <w:lang w:val="es-ES" w:eastAsia="es-ES"/>
+        </w:rPr>
+        <w:br w:type="page"/>
       </w:r>
     </w:p>
     <w:p>
       <w:pPr>
         <w:pStyle w:val="Ttulo1"/>
       </w:pPr>
-      <w:bookmarkStart w:id="2" w:name="_Toc307403610"/>
-      <w:r>
-        <w:lastRenderedPageBreak/>
-        <w:t>Acción Ciudadana</w:t>
-      </w:r>
-      <w:bookmarkEnd w:id="2"/>
-    </w:p>
-    <w:p>
-      <w:pPr>
-        <w:rPr>
-          <w:lang w:val="es-ES" w:eastAsia="es-ES"/>
-        </w:rPr>
-      </w:pPr>
-      <w:r>
-        <w:rPr>
-          <w:lang w:val="es-ES" w:eastAsia="es-ES"/>
-        </w:rPr>
-        <w:t>Texto de ejemplo</w:t>
-      </w:r>
-      <w:r>
-        <w:rPr>
-          <w:lang w:val="es-ES" w:eastAsia="es-ES"/>
-        </w:rPr>
-        <w:t>.</w:t>
-      </w:r>
-    </w:p>
-    <w:p>
-      <w:pPr>
-        <w:rPr>
-          <w:lang w:val="es-ES" w:eastAsia="es-ES"/>
-        </w:rPr>
-      </w:pPr>
-      <w:r>
-        <w:rPr>
-          <w:lang w:val="es-ES" w:eastAsia="es-ES"/>
-        </w:rPr>
-        <w:br w:type="page"/>
-      </w:r>
-    </w:p>
-    <w:p>
-      <w:pPr>
-        <w:pStyle w:val="Ttulo1"/>
-      </w:pPr>
+      <w:bookmarkStart w:id="2" w:name="_Toc307419887"/>
       <w:r>
         <w:lastRenderedPageBreak/>
         <w:t>Inicio de sesión</w:t>
       </w:r>
+      <w:bookmarkEnd w:id="2"/>
     </w:p>
     <w:p>
       <w:pPr>
@@ -1673,22 +1749,77 @@
           <w:lang w:val="es-ES" w:eastAsia="es-ES"/>
         </w:rPr>
       </w:pPr>
-      <w:r>
-        <w:rPr>
-          <w:lang w:val="es-ES" w:eastAsia="es-ES"/>
-        </w:rPr>
-        <w:t>Texto de ejemplo.</w:t>
-      </w:r>
       <w:bookmarkStart w:id="3" w:name="_GoBack"/>
       <w:bookmarkEnd w:id="3"/>
+      <w:r>
+        <w:rPr>
+          <w:lang w:val="es-ES" w:eastAsia="es-ES"/>
+        </w:rPr>
+        <w:t>Para utilizar el sistema, el ciudadano debe iniciar sesión con su nombre de usuario y la contraseña, obtenida en el registro del usuario al sistema.</w:t>
+      </w:r>
+    </w:p>
+    <w:p>
+      <w:pPr>
+        <w:keepNext/>
+      </w:pPr>
+      <w:r>
+        <w:rPr>
+          <w:noProof/>
+          <w:lang w:val="es-AR" w:eastAsia="es-AR"/>
+        </w:rPr>
+        <w:drawing>
+          <wp:inline distT="0" distB="0" distL="0" distR="0">
+            <wp:extent cx="5219700" cy="2339975"/>
+            <wp:effectExtent l="19050" t="0" r="0" b="0"/>
+            <wp:docPr id="1" name="0 Imagen" descr="login.png"/>
+            <wp:cNvGraphicFramePr>
+              <a:graphicFrameLocks xmlns:a="http://schemas.openxmlformats.org/drawingml/2006/main" noChangeAspect="1"/>
+            </wp:cNvGraphicFramePr>
+            <a:graphic xmlns:a="http://schemas.openxmlformats.org/drawingml/2006/main">
+              <a:graphicData uri="http://schemas.openxmlformats.org/drawingml/2006/picture">
+                <pic:pic xmlns:pic="http://schemas.openxmlformats.org/drawingml/2006/picture">
+                  <pic:nvPicPr>
+                    <pic:cNvPr id="0" name="login.png"/>
+                    <pic:cNvPicPr/>
+                  </pic:nvPicPr>
+                  <pic:blipFill>
+                    <a:blip r:embed="rId8"/>
+                    <a:stretch>
+                      <a:fillRect/>
+                    </a:stretch>
+                  </pic:blipFill>
+                  <pic:spPr>
+                    <a:xfrm>
+                      <a:off x="0" y="0"/>
+                      <a:ext cx="5219700" cy="2339975"/>
+                    </a:xfrm>
+                    <a:prstGeom prst="rect">
+                      <a:avLst/>
+                    </a:prstGeom>
+                  </pic:spPr>
+                </pic:pic>
+              </a:graphicData>
+            </a:graphic>
+          </wp:inline>
+        </w:drawing>
+      </w:r>
+    </w:p>
+    <w:p>
+      <w:pPr>
+        <w:rPr>
+          <w:lang w:val="es-ES" w:eastAsia="es-ES"/>
+        </w:rPr>
+      </w:pPr>
     </w:p>
     <w:p>
       <w:pPr>
         <w:pStyle w:val="Ttulo2"/>
       </w:pPr>
+      <w:bookmarkStart w:id="4" w:name="_Toc307419888"/>
       <w:r>
         <w:t>Registro de usuario</w:t>
       </w:r>
+      <w:bookmarkEnd w:id="4"/>
     </w:p>
     <w:p>
       <w:pPr>
@@ -1709,17 +1840,58 @@
           <w:lang w:val="es-ES" w:eastAsia="es-ES"/>
         </w:rPr>
       </w:pPr>
+      <w:r>
+        <w:rPr>
+          <w:noProof/>
+          <w:lang w:val="es-AR" w:eastAsia="es-AR"/>
+        </w:rPr>
+        <w:drawing>
+          <wp:inline distT="0" distB="0" distL="0" distR="0">
+            <wp:extent cx="5219700" cy="2341880"/>
+            <wp:effectExtent l="19050" t="0" r="0" b="0"/>
+            <wp:docPr id="2" name="1 Imagen" descr="registroCiudadano.png"/>
+            <wp:cNvGraphicFramePr>
+              <a:graphicFrameLocks xmlns:a="http://schemas.openxmlformats.org/drawingml/2006/main" noChangeAspect="1"/>
+            </wp:cNvGraphicFramePr>
+            <a:graphic xmlns:a="http://schemas.openxmlformats.org/drawingml/2006/main">
+              <a:graphicData uri="http://schemas.openxmlformats.org/drawingml/2006/picture">
+                <pic:pic xmlns:pic="http://schemas.openxmlformats.org/drawingml/2006/picture">
+                  <pic:nvPicPr>
+                    <pic:cNvPr id="0" name="registroCiudadano.png"/>
+                    <pic:cNvPicPr/>
+                  </pic:nvPicPr>
+                  <pic:blipFill>
+                    <a:blip r:embed="rId9"/>
+                    <a:stretch>
+                      <a:fillRect/>
+                    </a:stretch>
+                  </pic:blipFill>
+                  <pic:spPr>
+                    <a:xfrm>
+                      <a:off x="0" y="0"/>
+                      <a:ext cx="5219700" cy="2341880"/>
+                    </a:xfrm>
+                    <a:prstGeom prst="rect">
+                      <a:avLst/>
+                    </a:prstGeom>
+                  </pic:spPr>
+                </pic:pic>
+              </a:graphicData>
+            </a:graphic>
+          </wp:inline>
+        </w:drawing>
+      </w:r>
     </w:p>
     <w:p>
       <w:pPr>
         <w:pStyle w:val="Ttulo1"/>
       </w:pPr>
-      <w:bookmarkStart w:id="4" w:name="_Toc307403611"/>
+      <w:bookmarkStart w:id="5" w:name="_Toc307419889"/>
       <w:r>
         <w:lastRenderedPageBreak/>
         <w:t>Pantalla de Inicio</w:t>
       </w:r>
-      <w:bookmarkEnd w:id="4"/>
+      <w:bookmarkEnd w:id="5"/>
     </w:p>
     <w:p>
       <w:pPr>
@@ -1742,13 +1914,61 @@
     </w:p>
     <w:p>
       <w:pPr>
+        <w:rPr>
+          <w:lang w:val="es-ES"/>
+        </w:rPr>
+      </w:pPr>
+      <w:r>
+        <w:rPr>
+          <w:noProof/>
+          <w:lang w:val="es-AR" w:eastAsia="es-AR"/>
+        </w:rPr>
+        <w:drawing>
+          <wp:inline distT="0" distB="0" distL="0" distR="0">
+            <wp:extent cx="5219700" cy="2328545"/>
+            <wp:effectExtent l="19050" t="0" r="0" b="0"/>
+            <wp:docPr id="3" name="2 Imagen" descr="homeVacioCiudadano.png"/>
+            <wp:cNvGraphicFramePr>
+              <a:graphicFrameLocks xmlns:a="http://schemas.openxmlformats.org/drawingml/2006/main" noChangeAspect="1"/>
+            </wp:cNvGraphicFramePr>
+            <a:graphic xmlns:a="http://schemas.openxmlformats.org/drawingml/2006/main">
+              <a:graphicData uri="http://schemas.openxmlformats.org/drawingml/2006/picture">
+                <pic:pic xmlns:pic="http://schemas.openxmlformats.org/drawingml/2006/picture">
+                  <pic:nvPicPr>
+                    <pic:cNvPr id="0" name="homeVacioCiudadano.png"/>
+                    <pic:cNvPicPr/>
+                  </pic:nvPicPr>
+                  <pic:blipFill>
+                    <a:blip r:embed="rId10" cstate="print"/>
+                    <a:stretch>
+                      <a:fillRect/>
+                    </a:stretch>
+                  </pic:blipFill>
+                  <pic:spPr>
+                    <a:xfrm>
+                      <a:off x="0" y="0"/>
+                      <a:ext cx="5219700" cy="2328545"/>
+                    </a:xfrm>
+                    <a:prstGeom prst="rect">
+                      <a:avLst/>
+                    </a:prstGeom>
+                  </pic:spPr>
+                </pic:pic>
+              </a:graphicData>
+            </a:graphic>
+          </wp:inline>
+        </w:drawing>
+      </w:r>
+    </w:p>
+    <w:p>
+      <w:pPr>
         <w:pStyle w:val="Ttulo2"/>
       </w:pPr>
-      <w:bookmarkStart w:id="5" w:name="_Toc307403612"/>
+      <w:bookmarkStart w:id="6" w:name="_Toc307419890"/>
       <w:r>
         <w:t>Reclamos activos</w:t>
       </w:r>
-      <w:bookmarkEnd w:id="5"/>
+      <w:bookmarkEnd w:id="6"/>
     </w:p>
     <w:p>
       <w:pPr>
@@ -1773,11 +1993,11 @@
       <w:pPr>
         <w:pStyle w:val="Ttulo2"/>
       </w:pPr>
-      <w:bookmarkStart w:id="6" w:name="_Toc307403613"/>
+      <w:bookmarkStart w:id="7" w:name="_Toc307419891"/>
       <w:r>
         <w:t>Últimas modificaciones de reclamos</w:t>
       </w:r>
-      <w:bookmarkEnd w:id="6"/>
+      <w:bookmarkEnd w:id="7"/>
     </w:p>
     <w:p>
       <w:pPr>
@@ -1802,15 +2022,19 @@
       <w:pPr>
         <w:pStyle w:val="Ttulo2"/>
       </w:pPr>
-      <w:bookmarkStart w:id="7" w:name="_Toc307403614"/>
+      <w:bookmarkStart w:id="8" w:name="_Toc307419892"/>
       <w:r>
         <w:t>Ubicación de reclamos</w:t>
       </w:r>
-      <w:bookmarkEnd w:id="7"/>
+      <w:bookmarkEnd w:id="8"/>
     </w:p>
     <w:p>
       <w:pPr>
         <w:pStyle w:val="Listaconnmeros"/>
+        <w:numPr>
+          <w:ilvl w:val="0"/>
+          <w:numId w:val="0"/>
+        </w:numPr>
       </w:pPr>
       <w:r>
         <w:t>Texto de ejemplo</w:t>
@@ -1844,12 +2068,12 @@
       <w:pPr>
         <w:pStyle w:val="Ttulo1"/>
       </w:pPr>
-      <w:bookmarkStart w:id="8" w:name="_Toc307403615"/>
+      <w:bookmarkStart w:id="9" w:name="_Toc307419893"/>
       <w:r>
         <w:lastRenderedPageBreak/>
         <w:t>Perfil</w:t>
       </w:r>
-      <w:bookmarkEnd w:id="8"/>
+      <w:bookmarkEnd w:id="9"/>
     </w:p>
     <w:p>
       <w:pPr>
@@ -1872,13 +2096,61 @@
     </w:p>
     <w:p>
       <w:pPr>
+        <w:rPr>
+          <w:lang w:val="es-ES" w:eastAsia="es-ES"/>
+        </w:rPr>
+      </w:pPr>
+      <w:r>
+        <w:rPr>
+          <w:noProof/>
+          <w:lang w:val="es-AR" w:eastAsia="es-AR"/>
+        </w:rPr>
+        <w:drawing>
+          <wp:inline distT="0" distB="0" distL="0" distR="0">
+            <wp:extent cx="5219700" cy="2328545"/>
+            <wp:effectExtent l="19050" t="0" r="0" b="0"/>
+            <wp:docPr id="5" name="4 Imagen" descr="perfil.png"/>
+            <wp:cNvGraphicFramePr>
+              <a:graphicFrameLocks xmlns:a="http://schemas.openxmlformats.org/drawingml/2006/main" noChangeAspect="1"/>
+            </wp:cNvGraphicFramePr>
+            <a:graphic xmlns:a="http://schemas.openxmlformats.org/drawingml/2006/main">
+              <a:graphicData uri="http://schemas.openxmlformats.org/drawingml/2006/picture">
+                <pic:pic xmlns:pic="http://schemas.openxmlformats.org/drawingml/2006/picture">
+                  <pic:nvPicPr>
+                    <pic:cNvPr id="0" name="perfil.png"/>
+                    <pic:cNvPicPr/>
+                  </pic:nvPicPr>
+                  <pic:blipFill>
+                    <a:blip r:embed="rId11"/>
+                    <a:stretch>
+                      <a:fillRect/>
+                    </a:stretch>
+                  </pic:blipFill>
+                  <pic:spPr>
+                    <a:xfrm>
+                      <a:off x="0" y="0"/>
+                      <a:ext cx="5219700" cy="2328545"/>
+                    </a:xfrm>
+                    <a:prstGeom prst="rect">
+                      <a:avLst/>
+                    </a:prstGeom>
+                  </pic:spPr>
+                </pic:pic>
+              </a:graphicData>
+            </a:graphic>
+          </wp:inline>
+        </w:drawing>
+      </w:r>
+    </w:p>
+    <w:p>
+      <w:pPr>
         <w:pStyle w:val="Ttulo2"/>
       </w:pPr>
-      <w:bookmarkStart w:id="9" w:name="_Toc307403616"/>
+      <w:bookmarkStart w:id="10" w:name="_Toc307419894"/>
       <w:r>
         <w:t>Modificación del Perfil</w:t>
       </w:r>
-      <w:bookmarkEnd w:id="9"/>
+      <w:bookmarkEnd w:id="10"/>
     </w:p>
     <w:p>
       <w:pPr>
@@ -1901,14 +2173,62 @@
     </w:p>
     <w:p>
       <w:pPr>
+        <w:rPr>
+          <w:lang w:val="es-ES" w:eastAsia="es-ES"/>
+        </w:rPr>
+      </w:pPr>
+      <w:r>
+        <w:rPr>
+          <w:noProof/>
+          <w:lang w:val="es-AR" w:eastAsia="es-AR"/>
+        </w:rPr>
+        <w:drawing>
+          <wp:inline distT="0" distB="0" distL="0" distR="0">
+            <wp:extent cx="5219700" cy="2328545"/>
+            <wp:effectExtent l="19050" t="0" r="0" b="0"/>
+            <wp:docPr id="6" name="5 Imagen" descr="modificarPerfil.png"/>
+            <wp:cNvGraphicFramePr>
+              <a:graphicFrameLocks xmlns:a="http://schemas.openxmlformats.org/drawingml/2006/main" noChangeAspect="1"/>
+            </wp:cNvGraphicFramePr>
+            <a:graphic xmlns:a="http://schemas.openxmlformats.org/drawingml/2006/main">
+              <a:graphicData uri="http://schemas.openxmlformats.org/drawingml/2006/picture">
+                <pic:pic xmlns:pic="http://schemas.openxmlformats.org/drawingml/2006/picture">
+                  <pic:nvPicPr>
+                    <pic:cNvPr id="0" name="modificarPerfil.png"/>
+                    <pic:cNvPicPr/>
+                  </pic:nvPicPr>
+                  <pic:blipFill>
+                    <a:blip r:embed="rId12"/>
+                    <a:stretch>
+                      <a:fillRect/>
+                    </a:stretch>
+                  </pic:blipFill>
+                  <pic:spPr>
+                    <a:xfrm>
+                      <a:off x="0" y="0"/>
+                      <a:ext cx="5219700" cy="2328545"/>
+                    </a:xfrm>
+                    <a:prstGeom prst="rect">
+                      <a:avLst/>
+                    </a:prstGeom>
+                  </pic:spPr>
+                </pic:pic>
+              </a:graphicData>
+            </a:graphic>
+          </wp:inline>
+        </w:drawing>
+      </w:r>
+    </w:p>
+    <w:p>
+      <w:pPr>
         <w:pStyle w:val="Ttulo1"/>
       </w:pPr>
-      <w:bookmarkStart w:id="10" w:name="_Toc307403617"/>
+      <w:bookmarkStart w:id="11" w:name="_Toc307419895"/>
       <w:r>
         <w:lastRenderedPageBreak/>
         <w:t>Reclamos</w:t>
       </w:r>
-      <w:bookmarkEnd w:id="10"/>
+      <w:bookmarkEnd w:id="11"/>
     </w:p>
     <w:p>
       <w:pPr>
@@ -1933,11 +2253,11 @@
       <w:pPr>
         <w:pStyle w:val="Ttulo2"/>
       </w:pPr>
-      <w:bookmarkStart w:id="11" w:name="_Toc307403618"/>
+      <w:bookmarkStart w:id="12" w:name="_Toc307419896"/>
       <w:r>
         <w:t>Alta de reclamos</w:t>
       </w:r>
-      <w:bookmarkEnd w:id="11"/>
+      <w:bookmarkEnd w:id="12"/>
     </w:p>
     <w:p>
       <w:pPr>
@@ -1960,13 +2280,61 @@
     </w:p>
     <w:p>
       <w:pPr>
+        <w:rPr>
+          <w:lang w:val="es-ES" w:eastAsia="es-ES"/>
+        </w:rPr>
+      </w:pPr>
+      <w:r>
+        <w:rPr>
+          <w:noProof/>
+          <w:lang w:val="es-AR" w:eastAsia="es-AR"/>
+        </w:rPr>
+        <w:drawing>
+          <wp:inline distT="0" distB="0" distL="0" distR="0">
+            <wp:extent cx="5219700" cy="2383155"/>
+            <wp:effectExtent l="19050" t="0" r="0" b="0"/>
+            <wp:docPr id="4" name="3 Imagen" descr="altaReclamoCiudadano.png"/>
+            <wp:cNvGraphicFramePr>
+              <a:graphicFrameLocks xmlns:a="http://schemas.openxmlformats.org/drawingml/2006/main" noChangeAspect="1"/>
+            </wp:cNvGraphicFramePr>
+            <a:graphic xmlns:a="http://schemas.openxmlformats.org/drawingml/2006/main">
+              <a:graphicData uri="http://schemas.openxmlformats.org/drawingml/2006/picture">
+                <pic:pic xmlns:pic="http://schemas.openxmlformats.org/drawingml/2006/picture">
+                  <pic:nvPicPr>
+                    <pic:cNvPr id="0" name="altaReclamoCiudadano.png"/>
+                    <pic:cNvPicPr/>
+                  </pic:nvPicPr>
+                  <pic:blipFill>
+                    <a:blip r:embed="rId13" cstate="print"/>
+                    <a:stretch>
+                      <a:fillRect/>
+                    </a:stretch>
+                  </pic:blipFill>
+                  <pic:spPr>
+                    <a:xfrm>
+                      <a:off x="0" y="0"/>
+                      <a:ext cx="5219700" cy="2383155"/>
+                    </a:xfrm>
+                    <a:prstGeom prst="rect">
+                      <a:avLst/>
+                    </a:prstGeom>
+                  </pic:spPr>
+                </pic:pic>
+              </a:graphicData>
+            </a:graphic>
+          </wp:inline>
+        </w:drawing>
+      </w:r>
+    </w:p>
+    <w:p>
+      <w:pPr>
         <w:pStyle w:val="Ttulo2"/>
       </w:pPr>
-      <w:bookmarkStart w:id="12" w:name="_Toc307403619"/>
+      <w:bookmarkStart w:id="13" w:name="_Toc307419897"/>
       <w:r>
         <w:t>Listado de reclamos</w:t>
       </w:r>
-      <w:bookmarkEnd w:id="12"/>
+      <w:bookmarkEnd w:id="13"/>
     </w:p>
     <w:p>
       <w:pPr>
@@ -1991,11 +2359,11 @@
       <w:pPr>
         <w:pStyle w:val="Ttulo3"/>
       </w:pPr>
-      <w:bookmarkStart w:id="13" w:name="_Toc307403620"/>
+      <w:bookmarkStart w:id="14" w:name="_Toc307419898"/>
       <w:r>
         <w:t>Filtros</w:t>
       </w:r>
-      <w:bookmarkEnd w:id="13"/>
+      <w:bookmarkEnd w:id="14"/>
     </w:p>
     <w:p>
       <w:pPr>
@@ -2020,11 +2388,11 @@
       <w:pPr>
         <w:pStyle w:val="Ttulo3"/>
       </w:pPr>
-      <w:bookmarkStart w:id="14" w:name="_Toc307403621"/>
+      <w:bookmarkStart w:id="15" w:name="_Toc307419899"/>
       <w:r>
         <w:t>Grilla de reclamos</w:t>
       </w:r>
-      <w:bookmarkEnd w:id="14"/>
+      <w:bookmarkEnd w:id="15"/>
     </w:p>
     <w:p>
       <w:pPr>
@@ -2053,11 +2421,11 @@
         </w:tabs>
         <w:ind w:left="0" w:hanging="720"/>
       </w:pPr>
-      <w:bookmarkStart w:id="15" w:name="_Toc307403622"/>
+      <w:bookmarkStart w:id="16" w:name="_Toc307419900"/>
       <w:r>
         <w:t>Detalle de reclamo</w:t>
       </w:r>
-      <w:bookmarkEnd w:id="15"/>
+      <w:bookmarkEnd w:id="16"/>
     </w:p>
     <w:p>
       <w:pPr>
@@ -2081,11 +2449,11 @@
         </w:tabs>
         <w:ind w:left="0" w:hanging="720"/>
       </w:pPr>
-      <w:bookmarkStart w:id="16" w:name="_Toc307403623"/>
+      <w:bookmarkStart w:id="17" w:name="_Toc307419901"/>
       <w:r>
         <w:t>Cancelar reclamo</w:t>
       </w:r>
-      <w:bookmarkEnd w:id="16"/>
+      <w:bookmarkEnd w:id="17"/>
     </w:p>
     <w:p>
       <w:pPr>
@@ -2110,52 +2478,39 @@
       <w:pPr>
         <w:pStyle w:val="Ttulo1"/>
       </w:pPr>
-      <w:bookmarkStart w:id="17" w:name="_Toc307403624"/>
+      <w:bookmarkStart w:id="18" w:name="_Toc307419902"/>
       <w:r>
         <w:lastRenderedPageBreak/>
-        <w:t xml:space="preserve">Descarga de la aplicación “Acción Ciudadana” para </w:t>
-      </w:r>
-      <w:proofErr w:type="spellStart"/>
-      <w:r>
-        <w:t>Android</w:t>
-      </w:r>
-      <w:proofErr w:type="spellEnd"/>
-      <w:r>
+        <w:t>Descarga de la aplicación “Acción Ciudadana” para Android.</w:t>
+      </w:r>
+      <w:bookmarkEnd w:id="18"/>
+    </w:p>
+    <w:p>
+      <w:pPr>
+        <w:rPr>
+          <w:lang w:val="es-ES"/>
+        </w:rPr>
+      </w:pPr>
+      <w:r>
+        <w:rPr>
+          <w:lang w:val="es-ES" w:eastAsia="es-ES"/>
+        </w:rPr>
+        <w:t>Texto de ejemplo</w:t>
+      </w:r>
+      <w:r>
+        <w:rPr>
+          <w:lang w:val="es-ES"/>
+        </w:rPr>
         <w:t>.</w:t>
       </w:r>
-      <w:bookmarkEnd w:id="17"/>
-    </w:p>
-    <w:p>
-      <w:pPr>
-        <w:rPr>
-          <w:lang w:val="es-ES"/>
-        </w:rPr>
-      </w:pPr>
-      <w:r>
-        <w:rPr>
-          <w:lang w:val="es-ES" w:eastAsia="es-ES"/>
-        </w:rPr>
-        <w:t>Texto de ejemplo</w:t>
-      </w:r>
-      <w:r>
-        <w:rPr>
-          <w:lang w:val="es-ES"/>
-        </w:rPr>
-        <w:t>.</w:t>
-      </w:r>
     </w:p>
     <w:p>
       <w:pPr>
         <w:pStyle w:val="Importante"/>
       </w:pPr>
       <w:r>
-        <w:t xml:space="preserve">Aclaración de la versión de </w:t>
-      </w:r>
-      <w:proofErr w:type="spellStart"/>
-      <w:r>
-        <w:t>Android</w:t>
-      </w:r>
-      <w:proofErr w:type="spellEnd"/>
+        <w:t>Aclaración de la versión de Android</w:t>
+      </w:r>
       <w:r>
         <w:t>.</w:t>
       </w:r>
@@ -2181,10 +2536,10 @@
     </w:p>
     <w:p/>
     <w:sectPr>
-      <w:headerReference w:type="even" r:id="rId9"/>
-      <w:headerReference w:type="default" r:id="rId10"/>
-      <w:footerReference w:type="even" r:id="rId11"/>
-      <w:footerReference w:type="default" r:id="rId12"/>
+      <w:headerReference w:type="even" r:id="rId14"/>
+      <w:headerReference w:type="default" r:id="rId15"/>
+      <w:footerReference w:type="even" r:id="rId16"/>
+      <w:footerReference w:type="default" r:id="rId17"/>
       <w:pgSz w:w="11906" w:h="16838" w:code="9"/>
       <w:pgMar w:top="720" w:right="1418" w:bottom="1259" w:left="2268" w:header="709" w:footer="709" w:gutter="0"/>
       <w:cols w:space="708"/>
@@ -2196,7 +2551,7 @@
 </file>
 
 <file path=word/endnotes.xml><?xml version="1.0" encoding="utf-8"?>
-<w:endnotes xmlns:wpc="http://schemas.microsoft.com/office/word/2010/wordprocessingCanvas" xmlns:mc="http://schemas.openxmlformats.org/markup-compatibility/2006" xmlns:o="urn:schemas-microsoft-com:office:office" xmlns:r="http://schemas.openxmlformats.org/officeDocument/2006/relationships" xmlns:m="http://schemas.openxmlformats.org/officeDocument/2006/math" xmlns:v="urn:schemas-microsoft-com:vml" xmlns:wp14="http://schemas.microsoft.com/office/word/2010/wordprocessingDrawing" xmlns:wp="http://schemas.openxmlformats.org/drawingml/2006/wordprocessingDrawing" xmlns:w10="urn:schemas-microsoft-com:office:word" xmlns:w="http://schemas.openxmlformats.org/wordprocessingml/2006/main" xmlns:w14="http://schemas.microsoft.com/office/word/2010/wordml" xmlns:wpg="http://schemas.microsoft.com/office/word/2010/wordprocessingGroup" xmlns:wpi="http://schemas.microsoft.com/office/word/2010/wordprocessingInk" xmlns:wne="http://schemas.microsoft.com/office/word/2006/wordml" xmlns:wps="http://schemas.microsoft.com/office/word/2010/wordprocessingShape" mc:Ignorable="w14 wp14">
+<w:endnotes xmlns:ve="http://schemas.openxmlformats.org/markup-compatibility/2006" xmlns:o="urn:schemas-microsoft-com:office:office" xmlns:r="http://schemas.openxmlformats.org/officeDocument/2006/relationships" xmlns:m="http://schemas.openxmlformats.org/officeDocument/2006/math" xmlns:v="urn:schemas-microsoft-com:vml" xmlns:wp="http://schemas.openxmlformats.org/drawingml/2006/wordprocessingDrawing" xmlns:w10="urn:schemas-microsoft-com:office:word" xmlns:w="http://schemas.openxmlformats.org/wordprocessingml/2006/main" xmlns:wne="http://schemas.microsoft.com/office/word/2006/wordml">
   <w:endnote w:type="separator" w:id="-1">
     <w:p>
       <w:pPr>
@@ -2221,7 +2576,7 @@
 </file>
 
 <file path=word/footer1.xml><?xml version="1.0" encoding="utf-8"?>
-<w:ftr xmlns:wpc="http://schemas.microsoft.com/office/word/2010/wordprocessingCanvas" xmlns:mc="http://schemas.openxmlformats.org/markup-compatibility/2006" xmlns:o="urn:schemas-microsoft-com:office:office" xmlns:r="http://schemas.openxmlformats.org/officeDocument/2006/relationships" xmlns:m="http://schemas.openxmlformats.org/officeDocument/2006/math" xmlns:v="urn:schemas-microsoft-com:vml" xmlns:wp14="http://schemas.microsoft.com/office/word/2010/wordprocessingDrawing" xmlns:wp="http://schemas.openxmlformats.org/drawingml/2006/wordprocessingDrawing" xmlns:w10="urn:schemas-microsoft-com:office:word" xmlns:w="http://schemas.openxmlformats.org/wordprocessingml/2006/main" xmlns:w14="http://schemas.microsoft.com/office/word/2010/wordml" xmlns:wpg="http://schemas.microsoft.com/office/word/2010/wordprocessingGroup" xmlns:wpi="http://schemas.microsoft.com/office/word/2010/wordprocessingInk" xmlns:wne="http://schemas.microsoft.com/office/word/2006/wordml" xmlns:wps="http://schemas.microsoft.com/office/word/2010/wordprocessingShape" mc:Ignorable="w14 wp14">
+<w:ftr xmlns:ve="http://schemas.openxmlformats.org/markup-compatibility/2006" xmlns:o="urn:schemas-microsoft-com:office:office" xmlns:r="http://schemas.openxmlformats.org/officeDocument/2006/relationships" xmlns:m="http://schemas.openxmlformats.org/officeDocument/2006/math" xmlns:v="urn:schemas-microsoft-com:vml" xmlns:wp="http://schemas.openxmlformats.org/drawingml/2006/wordprocessingDrawing" xmlns:w10="urn:schemas-microsoft-com:office:word" xmlns:w="http://schemas.openxmlformats.org/wordprocessingml/2006/main" xmlns:wne="http://schemas.microsoft.com/office/word/2006/wordml">
   <w:p>
     <w:pPr>
       <w:pStyle w:val="Piedepgina"/>
@@ -2235,7 +2590,7 @@
 </file>
 
 <file path=word/footer2.xml><?xml version="1.0" encoding="utf-8"?>
-<w:ftr xmlns:wpc="http://schemas.microsoft.com/office/word/2010/wordprocessingCanvas" xmlns:mc="http://schemas.openxmlformats.org/markup-compatibility/2006" xmlns:o="urn:schemas-microsoft-com:office:office" xmlns:r="http://schemas.openxmlformats.org/officeDocument/2006/relationships" xmlns:m="http://schemas.openxmlformats.org/officeDocument/2006/math" xmlns:v="urn:schemas-microsoft-com:vml" xmlns:wp14="http://schemas.microsoft.com/office/word/2010/wordprocessingDrawing" xmlns:wp="http://schemas.openxmlformats.org/drawingml/2006/wordprocessingDrawing" xmlns:w10="urn:schemas-microsoft-com:office:word" xmlns:w="http://schemas.openxmlformats.org/wordprocessingml/2006/main" xmlns:w14="http://schemas.microsoft.com/office/word/2010/wordml" xmlns:wpg="http://schemas.microsoft.com/office/word/2010/wordprocessingGroup" xmlns:wpi="http://schemas.microsoft.com/office/word/2010/wordprocessingInk" xmlns:wne="http://schemas.microsoft.com/office/word/2006/wordml" xmlns:wps="http://schemas.microsoft.com/office/word/2010/wordprocessingShape" mc:Ignorable="w14 wp14">
+<w:ftr xmlns:ve="http://schemas.openxmlformats.org/markup-compatibility/2006" xmlns:o="urn:schemas-microsoft-com:office:office" xmlns:r="http://schemas.openxmlformats.org/officeDocument/2006/relationships" xmlns:m="http://schemas.openxmlformats.org/officeDocument/2006/math" xmlns:v="urn:schemas-microsoft-com:vml" xmlns:wp="http://schemas.openxmlformats.org/drawingml/2006/wordprocessingDrawing" xmlns:w10="urn:schemas-microsoft-com:office:word" xmlns:w="http://schemas.openxmlformats.org/wordprocessingml/2006/main" xmlns:wne="http://schemas.microsoft.com/office/word/2006/wordml">
   <w:p>
     <w:pPr>
       <w:pStyle w:val="Textonotapie"/>
@@ -2262,34 +2617,14 @@
       <w:fldChar w:fldCharType="end"/>
     </w:r>
     <w:r>
-      <w:t xml:space="preserve"> </w:t>
+      <w:t>AcciónCiudadana</w:t>
     </w:r>
-    <w:proofErr w:type="spellStart"/>
-    <w:r>
-      <w:t>Acción</w:t>
-    </w:r>
-    <w:proofErr w:type="spellEnd"/>
-    <w:r>
-      <w:t xml:space="preserve"> </w:t>
-    </w:r>
-    <w:proofErr w:type="spellStart"/>
-    <w:r>
-      <w:t>Ciudadana</w:t>
-    </w:r>
-    <w:proofErr w:type="spellEnd"/>
     <w:r>
       <w:tab/>
-    </w:r>
-    <w:proofErr w:type="spellStart"/>
-    <w:r>
       <w:t>P</w:t>
     </w:r>
     <w:r>
       <w:t>ágina</w:t>
-    </w:r>
-    <w:proofErr w:type="spellEnd"/>
-    <w:r>
-      <w:t xml:space="preserve"> </w:t>
     </w:r>
     <w:r>
       <w:fldChar w:fldCharType="begin"/>
@@ -2304,20 +2639,17 @@
       <w:rPr>
         <w:noProof/>
       </w:rPr>
-      <w:t>5</w:t>
+      <w:t>7</w:t>
     </w:r>
     <w:r>
       <w:fldChar w:fldCharType="end"/>
-    </w:r>
-    <w:r>
-      <w:t xml:space="preserve">    </w:t>
     </w:r>
   </w:p>
 </w:ftr>
 </file>
 
 <file path=word/footnotes.xml><?xml version="1.0" encoding="utf-8"?>
-<w:footnotes xmlns:wpc="http://schemas.microsoft.com/office/word/2010/wordprocessingCanvas" xmlns:mc="http://schemas.openxmlformats.org/markup-compatibility/2006" xmlns:o="urn:schemas-microsoft-com:office:office" xmlns:r="http://schemas.openxmlformats.org/officeDocument/2006/relationships" xmlns:m="http://schemas.openxmlformats.org/officeDocument/2006/math" xmlns:v="urn:schemas-microsoft-com:vml" xmlns:wp14="http://schemas.microsoft.com/office/word/2010/wordprocessingDrawing" xmlns:wp="http://schemas.openxmlformats.org/drawingml/2006/wordprocessingDrawing" xmlns:w10="urn:schemas-microsoft-com:office:word" xmlns:w="http://schemas.openxmlformats.org/wordprocessingml/2006/main" xmlns:w14="http://schemas.microsoft.com/office/word/2010/wordml" xmlns:wpg="http://schemas.microsoft.com/office/word/2010/wordprocessingGroup" xmlns:wpi="http://schemas.microsoft.com/office/word/2010/wordprocessingInk" xmlns:wne="http://schemas.microsoft.com/office/word/2006/wordml" xmlns:wps="http://schemas.microsoft.com/office/word/2010/wordprocessingShape" mc:Ignorable="w14 wp14">
+<w:footnotes xmlns:ve="http://schemas.openxmlformats.org/markup-compatibility/2006" xmlns:o="urn:schemas-microsoft-com:office:office" xmlns:r="http://schemas.openxmlformats.org/officeDocument/2006/relationships" xmlns:m="http://schemas.openxmlformats.org/officeDocument/2006/math" xmlns:v="urn:schemas-microsoft-com:vml" xmlns:wp="http://schemas.openxmlformats.org/drawingml/2006/wordprocessingDrawing" xmlns:w10="urn:schemas-microsoft-com:office:word" xmlns:w="http://schemas.openxmlformats.org/wordprocessingml/2006/main" xmlns:wne="http://schemas.microsoft.com/office/word/2006/wordml">
   <w:footnote w:type="separator" w:id="-1">
     <w:p>
       <w:pPr>
@@ -2342,7 +2674,7 @@
 </file>
 
 <file path=word/header1.xml><?xml version="1.0" encoding="utf-8"?>
-<w:hdr xmlns:wpc="http://schemas.microsoft.com/office/word/2010/wordprocessingCanvas" xmlns:mc="http://schemas.openxmlformats.org/markup-compatibility/2006" xmlns:o="urn:schemas-microsoft-com:office:office" xmlns:r="http://schemas.openxmlformats.org/officeDocument/2006/relationships" xmlns:m="http://schemas.openxmlformats.org/officeDocument/2006/math" xmlns:v="urn:schemas-microsoft-com:vml" xmlns:wp14="http://schemas.microsoft.com/office/word/2010/wordprocessingDrawing" xmlns:wp="http://schemas.openxmlformats.org/drawingml/2006/wordprocessingDrawing" xmlns:w10="urn:schemas-microsoft-com:office:word" xmlns:w="http://schemas.openxmlformats.org/wordprocessingml/2006/main" xmlns:w14="http://schemas.microsoft.com/office/word/2010/wordml" xmlns:wpg="http://schemas.microsoft.com/office/word/2010/wordprocessingGroup" xmlns:wpi="http://schemas.microsoft.com/office/word/2010/wordprocessingInk" xmlns:wne="http://schemas.microsoft.com/office/word/2006/wordml" xmlns:wps="http://schemas.microsoft.com/office/word/2010/wordprocessingShape" mc:Ignorable="w14 wp14">
+<w:hdr xmlns:ve="http://schemas.openxmlformats.org/markup-compatibility/2006" xmlns:o="urn:schemas-microsoft-com:office:office" xmlns:r="http://schemas.openxmlformats.org/officeDocument/2006/relationships" xmlns:m="http://schemas.openxmlformats.org/officeDocument/2006/math" xmlns:v="urn:schemas-microsoft-com:vml" xmlns:wp="http://schemas.openxmlformats.org/drawingml/2006/wordprocessingDrawing" xmlns:w10="urn:schemas-microsoft-com:office:word" xmlns:w="http://schemas.openxmlformats.org/wordprocessingml/2006/main" xmlns:wne="http://schemas.microsoft.com/office/word/2006/wordml">
   <w:p/>
   <w:p/>
   <w:p/>
@@ -2366,7 +2698,7 @@
 </file>
 
 <file path=word/header2.xml><?xml version="1.0" encoding="utf-8"?>
-<w:hdr xmlns:wpc="http://schemas.microsoft.com/office/word/2010/wordprocessingCanvas" xmlns:mc="http://schemas.openxmlformats.org/markup-compatibility/2006" xmlns:o="urn:schemas-microsoft-com:office:office" xmlns:r="http://schemas.openxmlformats.org/officeDocument/2006/relationships" xmlns:m="http://schemas.openxmlformats.org/officeDocument/2006/math" xmlns:v="urn:schemas-microsoft-com:vml" xmlns:wp14="http://schemas.microsoft.com/office/word/2010/wordprocessingDrawing" xmlns:wp="http://schemas.openxmlformats.org/drawingml/2006/wordprocessingDrawing" xmlns:w10="urn:schemas-microsoft-com:office:word" xmlns:w="http://schemas.openxmlformats.org/wordprocessingml/2006/main" xmlns:w14="http://schemas.microsoft.com/office/word/2010/wordml" xmlns:wpg="http://schemas.microsoft.com/office/word/2010/wordprocessingGroup" xmlns:wpi="http://schemas.microsoft.com/office/word/2010/wordprocessingInk" xmlns:wne="http://schemas.microsoft.com/office/word/2006/wordml" xmlns:wps="http://schemas.microsoft.com/office/word/2010/wordprocessingShape" mc:Ignorable="w14 wp14">
+<w:hdr xmlns:ve="http://schemas.openxmlformats.org/markup-compatibility/2006" xmlns:o="urn:schemas-microsoft-com:office:office" xmlns:r="http://schemas.openxmlformats.org/officeDocument/2006/relationships" xmlns:m="http://schemas.openxmlformats.org/officeDocument/2006/math" xmlns:v="urn:schemas-microsoft-com:vml" xmlns:wp="http://schemas.openxmlformats.org/drawingml/2006/wordprocessingDrawing" xmlns:w10="urn:schemas-microsoft-com:office:word" xmlns:w="http://schemas.openxmlformats.org/wordprocessingml/2006/main" xmlns:wne="http://schemas.microsoft.com/office/word/2006/wordml">
   <w:p>
     <w:pPr>
       <w:pStyle w:val="Encabezado"/>
@@ -2376,18 +2708,15 @@
         <w:rPr>
           <w:noProof/>
         </w:rPr>
-        <w:t>Inicio de sesión</w:t>
+        <w:t>Reclamos</w:t>
       </w:r>
     </w:fldSimple>
-    <w:r>
-      <w:t xml:space="preserve"> </w:t>
-    </w:r>
   </w:p>
 </w:hdr>
 </file>
 
 <file path=word/numbering.xml><?xml version="1.0" encoding="utf-8"?>
-<w:numbering xmlns:wpc="http://schemas.microsoft.com/office/word/2010/wordprocessingCanvas" xmlns:mc="http://schemas.openxmlformats.org/markup-compatibility/2006" xmlns:o="urn:schemas-microsoft-com:office:office" xmlns:r="http://schemas.openxmlformats.org/officeDocument/2006/relationships" xmlns:m="http://schemas.openxmlformats.org/officeDocument/2006/math" xmlns:v="urn:schemas-microsoft-com:vml" xmlns:wp14="http://schemas.microsoft.com/office/word/2010/wordprocessingDrawing" xmlns:wp="http://schemas.openxmlformats.org/drawingml/2006/wordprocessingDrawing" xmlns:w10="urn:schemas-microsoft-com:office:word" xmlns:w="http://schemas.openxmlformats.org/wordprocessingml/2006/main" xmlns:w14="http://schemas.microsoft.com/office/word/2010/wordml" xmlns:wpg="http://schemas.microsoft.com/office/word/2010/wordprocessingGroup" xmlns:wpi="http://schemas.microsoft.com/office/word/2010/wordprocessingInk" xmlns:wne="http://schemas.microsoft.com/office/word/2006/wordml" xmlns:wps="http://schemas.microsoft.com/office/word/2010/wordprocessingShape" mc:Ignorable="w14 wp14">
+<w:numbering xmlns:ve="http://schemas.openxmlformats.org/markup-compatibility/2006" xmlns:o="urn:schemas-microsoft-com:office:office" xmlns:r="http://schemas.openxmlformats.org/officeDocument/2006/relationships" xmlns:m="http://schemas.openxmlformats.org/officeDocument/2006/math" xmlns:v="urn:schemas-microsoft-com:vml" xmlns:wp="http://schemas.openxmlformats.org/drawingml/2006/wordprocessingDrawing" xmlns:w10="urn:schemas-microsoft-com:office:word" xmlns:w="http://schemas.openxmlformats.org/wordprocessingml/2006/main" xmlns:wne="http://schemas.microsoft.com/office/word/2006/wordml">
   <w:abstractNum w:abstractNumId="0">
     <w:nsid w:val="FFFFFF7D"/>
     <w:multiLevelType w:val="singleLevel"/>
@@ -3442,7 +3771,7 @@
 </file>
 
 <file path=word/styles.xml><?xml version="1.0" encoding="utf-8"?>
-<w:styles xmlns:mc="http://schemas.openxmlformats.org/markup-compatibility/2006" xmlns:r="http://schemas.openxmlformats.org/officeDocument/2006/relationships" xmlns:w="http://schemas.openxmlformats.org/wordprocessingml/2006/main" xmlns:w14="http://schemas.microsoft.com/office/word/2010/wordml" mc:Ignorable="w14">
+<w:styles xmlns:r="http://schemas.openxmlformats.org/officeDocument/2006/relationships" xmlns:w="http://schemas.openxmlformats.org/wordprocessingml/2006/main">
   <w:docDefaults>
     <w:rPrDefault>
       <w:rPr>
@@ -3840,6 +4169,7 @@
     <w:uiPriority w:val="99"/>
     <w:semiHidden/>
     <w:unhideWhenUsed/>
+    <w:qFormat/>
     <w:tblPr>
       <w:tblInd w:w="0" w:type="dxa"/>
       <w:tblCellMar>
@@ -4690,7 +5020,7 @@
       <w:tabs>
         <w:tab w:val="num" w:pos="1260"/>
       </w:tabs>
-      <w:spacing w:beforeLines="100" w:before="240"/>
+      <w:spacing w:beforeLines="100"/>
       <w:ind w:leftChars="600" w:left="1260" w:hangingChars="100" w:hanging="100"/>
     </w:pPr>
   </w:style>
@@ -4721,7 +5051,7 @@
     <w:next w:val="Importante"/>
     <w:rsid w:val="001A084F"/>
     <w:pPr>
-      <w:spacing w:beforeLines="50" w:before="120" w:afterLines="100" w:after="240"/>
+      <w:spacing w:beforeLines="50" w:afterLines="100"/>
     </w:pPr>
     <w:rPr>
       <w:b/>

</xml_diff>

<commit_message>
Se agregan capturas y se modifica el manual de ciudadano
</commit_message>
<xml_diff>
--- a/Manual Ciudadano - Accion Ciudadana.docx
+++ b/Manual Ciudadano - Accion Ciudadana.docx
@@ -160,7 +160,7 @@
                     <a:blip r:embed="rId7" cstate="print">
                       <a:extLst>
                         <a:ext uri="{28A0092B-C50C-407E-A947-70E740481C1C}">
-                          <a14:useLocalDpi xmlns:a14="http://schemas.microsoft.com/office/drawing/2010/main" xmlns:wps="http://schemas.microsoft.com/office/word/2010/wordprocessingShape" xmlns:wpi="http://schemas.microsoft.com/office/word/2010/wordprocessingInk" xmlns:wpg="http://schemas.microsoft.com/office/word/2010/wordprocessingGroup" xmlns:w14="http://schemas.microsoft.com/office/word/2010/wordml" xmlns:w="http://schemas.openxmlformats.org/wordprocessingml/2006/main" xmlns:w10="urn:schemas-microsoft-com:office:word" xmlns:wp14="http://schemas.microsoft.com/office/word/2010/wordprocessingDrawing" xmlns:v="urn:schemas-microsoft-com:vml" xmlns:o="urn:schemas-microsoft-com:office:office" xmlns:mc="http://schemas.openxmlformats.org/markup-compatibility/2006" xmlns:wpc="http://schemas.microsoft.com/office/word/2010/wordprocessingCanvas" xmlns="" val="0"/>
+                          <a14:useLocalDpi xmlns="" xmlns:wpc="http://schemas.microsoft.com/office/word/2010/wordprocessingCanvas" xmlns:mc="http://schemas.openxmlformats.org/markup-compatibility/2006" xmlns:o="urn:schemas-microsoft-com:office:office" xmlns:v="urn:schemas-microsoft-com:vml" xmlns:wp14="http://schemas.microsoft.com/office/word/2010/wordprocessingDrawing" xmlns:w10="urn:schemas-microsoft-com:office:word" xmlns:w="http://schemas.openxmlformats.org/wordprocessingml/2006/main" xmlns:w14="http://schemas.microsoft.com/office/word/2010/wordml" xmlns:wpg="http://schemas.microsoft.com/office/word/2010/wordprocessingGroup" xmlns:wpi="http://schemas.microsoft.com/office/word/2010/wordprocessingInk" xmlns:wps="http://schemas.microsoft.com/office/word/2010/wordprocessingShape" xmlns:a14="http://schemas.microsoft.com/office/drawing/2010/main" val="0"/>
                         </a:ext>
                       </a:extLst>
                     </a:blip>
@@ -239,7 +239,7 @@
       <w:pPr>
         <w:pStyle w:val="Ttulo1"/>
       </w:pPr>
-      <w:bookmarkStart w:id="0" w:name="_Toc307419885"/>
+      <w:bookmarkStart w:id="0" w:name="_Toc307509090"/>
       <w:r>
         <w:lastRenderedPageBreak/>
         <w:t>Índice</w:t>
@@ -266,7 +266,7 @@
       <w:r>
         <w:fldChar w:fldCharType="separate"/>
       </w:r>
-      <w:hyperlink w:anchor="_Toc307419885" w:history="1">
+      <w:hyperlink w:anchor="_Toc307509090" w:history="1">
         <w:r>
           <w:rPr>
             <w:rStyle w:val="Hipervnculo"/>
@@ -305,7 +305,7 @@
           <w:rPr>
             <w:webHidden/>
           </w:rPr>
-          <w:instrText xml:space="preserve"> PAGEREF _Toc307419885 \h </w:instrText>
+          <w:instrText xml:space="preserve"> PAGEREF _Toc307509090 \h </w:instrText>
         </w:r>
         <w:r>
           <w:rPr>
@@ -343,7 +343,7 @@
           <w:lang w:val="es-AR" w:eastAsia="es-AR"/>
         </w:rPr>
       </w:pPr>
-      <w:hyperlink w:anchor="_Toc307419886" w:history="1">
+      <w:hyperlink w:anchor="_Toc307509091" w:history="1">
         <w:r>
           <w:rPr>
             <w:rStyle w:val="Hipervnculo"/>
@@ -364,7 +364,7 @@
           <w:rPr>
             <w:rStyle w:val="Hipervnculo"/>
           </w:rPr>
-          <w:t>Acción Ciudadana</w:t>
+          <w:t>Introducción</w:t>
         </w:r>
         <w:r>
           <w:rPr>
@@ -382,7 +382,7 @@
           <w:rPr>
             <w:webHidden/>
           </w:rPr>
-          <w:instrText xml:space="preserve"> PAGEREF _Toc307419886 \h </w:instrText>
+          <w:instrText xml:space="preserve"> PAGEREF _Toc307509091 \h </w:instrText>
         </w:r>
         <w:r>
           <w:rPr>
@@ -420,7 +420,7 @@
           <w:lang w:val="es-AR" w:eastAsia="es-AR"/>
         </w:rPr>
       </w:pPr>
-      <w:hyperlink w:anchor="_Toc307419887" w:history="1">
+      <w:hyperlink w:anchor="_Toc307509092" w:history="1">
         <w:r>
           <w:rPr>
             <w:rStyle w:val="Hipervnculo"/>
@@ -441,6 +441,83 @@
           <w:rPr>
             <w:rStyle w:val="Hipervnculo"/>
           </w:rPr>
+          <w:t>Acción Ciudadana</w:t>
+        </w:r>
+        <w:r>
+          <w:rPr>
+            <w:webHidden/>
+          </w:rPr>
+          <w:tab/>
+        </w:r>
+        <w:r>
+          <w:rPr>
+            <w:webHidden/>
+          </w:rPr>
+          <w:fldChar w:fldCharType="begin"/>
+        </w:r>
+        <w:r>
+          <w:rPr>
+            <w:webHidden/>
+          </w:rPr>
+          <w:instrText xml:space="preserve"> PAGEREF _Toc307509092 \h </w:instrText>
+        </w:r>
+        <w:r>
+          <w:rPr>
+            <w:webHidden/>
+          </w:rPr>
+        </w:r>
+        <w:r>
+          <w:rPr>
+            <w:webHidden/>
+          </w:rPr>
+          <w:fldChar w:fldCharType="separate"/>
+        </w:r>
+        <w:r>
+          <w:rPr>
+            <w:webHidden/>
+          </w:rPr>
+          <w:t>4</w:t>
+        </w:r>
+        <w:r>
+          <w:rPr>
+            <w:webHidden/>
+          </w:rPr>
+          <w:fldChar w:fldCharType="end"/>
+        </w:r>
+      </w:hyperlink>
+    </w:p>
+    <w:p>
+      <w:pPr>
+        <w:pStyle w:val="TDC1"/>
+        <w:rPr>
+          <w:rFonts w:asciiTheme="minorHAnsi" w:eastAsiaTheme="minorEastAsia" w:hAnsiTheme="minorHAnsi" w:cstheme="minorBidi"/>
+          <w:b w:val="0"/>
+          <w:sz w:val="22"/>
+          <w:szCs w:val="22"/>
+          <w:lang w:val="es-AR" w:eastAsia="es-AR"/>
+        </w:rPr>
+      </w:pPr>
+      <w:hyperlink w:anchor="_Toc307509093" w:history="1">
+        <w:r>
+          <w:rPr>
+            <w:rStyle w:val="Hipervnculo"/>
+          </w:rPr>
+          <w:t>4.</w:t>
+        </w:r>
+        <w:r>
+          <w:rPr>
+            <w:rFonts w:asciiTheme="minorHAnsi" w:eastAsiaTheme="minorEastAsia" w:hAnsiTheme="minorHAnsi" w:cstheme="minorBidi"/>
+            <w:b w:val="0"/>
+            <w:sz w:val="22"/>
+            <w:szCs w:val="22"/>
+            <w:lang w:val="es-AR" w:eastAsia="es-AR"/>
+          </w:rPr>
+          <w:tab/>
+        </w:r>
+        <w:r>
+          <w:rPr>
+            <w:rStyle w:val="Hipervnculo"/>
+          </w:rPr>
           <w:t>Inicio de sesión</w:t>
         </w:r>
         <w:r>
@@ -459,7 +536,7 @@
           <w:rPr>
             <w:webHidden/>
           </w:rPr>
-          <w:instrText xml:space="preserve"> PAGEREF _Toc307419887 \h </w:instrText>
+          <w:instrText xml:space="preserve"> PAGEREF _Toc307509093 \h </w:instrText>
         </w:r>
         <w:r>
           <w:rPr>
@@ -476,7 +553,7 @@
           <w:rPr>
             <w:webHidden/>
           </w:rPr>
-          <w:t>4</w:t>
+          <w:t>5</w:t>
         </w:r>
         <w:r>
           <w:rPr>
@@ -500,12 +577,12 @@
           <w:lang w:val="es-AR" w:eastAsia="es-AR"/>
         </w:rPr>
       </w:pPr>
-      <w:hyperlink w:anchor="_Toc307419888" w:history="1">
+      <w:hyperlink w:anchor="_Toc307509094" w:history="1">
         <w:r>
           <w:rPr>
             <w:rStyle w:val="Hipervnculo"/>
           </w:rPr>
-          <w:t>3.1</w:t>
+          <w:t>4.1</w:t>
         </w:r>
         <w:r>
           <w:rPr>
@@ -539,7 +616,7 @@
           <w:rPr>
             <w:webHidden/>
           </w:rPr>
-          <w:instrText xml:space="preserve"> PAGEREF _Toc307419888 \h </w:instrText>
+          <w:instrText xml:space="preserve"> PAGEREF _Toc307509094 \h </w:instrText>
         </w:r>
         <w:r>
           <w:rPr>
@@ -556,7 +633,7 @@
           <w:rPr>
             <w:webHidden/>
           </w:rPr>
-          <w:t>4</w:t>
+          <w:t>6</w:t>
         </w:r>
         <w:r>
           <w:rPr>
@@ -577,12 +654,12 @@
           <w:lang w:val="es-AR" w:eastAsia="es-AR"/>
         </w:rPr>
       </w:pPr>
-      <w:hyperlink w:anchor="_Toc307419889" w:history="1">
+      <w:hyperlink w:anchor="_Toc307509095" w:history="1">
         <w:r>
           <w:rPr>
             <w:rStyle w:val="Hipervnculo"/>
           </w:rPr>
-          <w:t>4.</w:t>
+          <w:t>5.</w:t>
         </w:r>
         <w:r>
           <w:rPr>
@@ -616,7 +693,7 @@
           <w:rPr>
             <w:webHidden/>
           </w:rPr>
-          <w:instrText xml:space="preserve"> PAGEREF _Toc307419889 \h </w:instrText>
+          <w:instrText xml:space="preserve"> PAGEREF _Toc307509095 \h </w:instrText>
         </w:r>
         <w:r>
           <w:rPr>
@@ -633,7 +710,7 @@
           <w:rPr>
             <w:webHidden/>
           </w:rPr>
-          <w:t>5</w:t>
+          <w:t>7</w:t>
         </w:r>
         <w:r>
           <w:rPr>
@@ -657,12 +734,12 @@
           <w:lang w:val="es-AR" w:eastAsia="es-AR"/>
         </w:rPr>
       </w:pPr>
-      <w:hyperlink w:anchor="_Toc307419890" w:history="1">
+      <w:hyperlink w:anchor="_Toc307509096" w:history="1">
         <w:r>
           <w:rPr>
             <w:rStyle w:val="Hipervnculo"/>
           </w:rPr>
-          <w:t>4.1</w:t>
+          <w:t>5.1</w:t>
         </w:r>
         <w:r>
           <w:rPr>
@@ -696,7 +773,7 @@
           <w:rPr>
             <w:webHidden/>
           </w:rPr>
-          <w:instrText xml:space="preserve"> PAGEREF _Toc307419890 \h </w:instrText>
+          <w:instrText xml:space="preserve"> PAGEREF _Toc307509096 \h </w:instrText>
         </w:r>
         <w:r>
           <w:rPr>
@@ -713,7 +790,7 @@
           <w:rPr>
             <w:webHidden/>
           </w:rPr>
-          <w:t>5</w:t>
+          <w:t>8</w:t>
         </w:r>
         <w:r>
           <w:rPr>
@@ -737,12 +814,12 @@
           <w:lang w:val="es-AR" w:eastAsia="es-AR"/>
         </w:rPr>
       </w:pPr>
-      <w:hyperlink w:anchor="_Toc307419891" w:history="1">
+      <w:hyperlink w:anchor="_Toc307509097" w:history="1">
         <w:r>
           <w:rPr>
             <w:rStyle w:val="Hipervnculo"/>
           </w:rPr>
-          <w:t>4.2</w:t>
+          <w:t>5.2</w:t>
         </w:r>
         <w:r>
           <w:rPr>
@@ -776,7 +853,7 @@
           <w:rPr>
             <w:webHidden/>
           </w:rPr>
-          <w:instrText xml:space="preserve"> PAGEREF _Toc307419891 \h </w:instrText>
+          <w:instrText xml:space="preserve"> PAGEREF _Toc307509097 \h </w:instrText>
         </w:r>
         <w:r>
           <w:rPr>
@@ -793,7 +870,7 @@
           <w:rPr>
             <w:webHidden/>
           </w:rPr>
-          <w:t>5</w:t>
+          <w:t>9</w:t>
         </w:r>
         <w:r>
           <w:rPr>
@@ -817,12 +894,12 @@
           <w:lang w:val="es-AR" w:eastAsia="es-AR"/>
         </w:rPr>
       </w:pPr>
-      <w:hyperlink w:anchor="_Toc307419892" w:history="1">
+      <w:hyperlink w:anchor="_Toc307509098" w:history="1">
         <w:r>
           <w:rPr>
             <w:rStyle w:val="Hipervnculo"/>
           </w:rPr>
-          <w:t>4.3</w:t>
+          <w:t>5.3</w:t>
         </w:r>
         <w:r>
           <w:rPr>
@@ -856,7 +933,7 @@
           <w:rPr>
             <w:webHidden/>
           </w:rPr>
-          <w:instrText xml:space="preserve"> PAGEREF _Toc307419892 \h </w:instrText>
+          <w:instrText xml:space="preserve"> PAGEREF _Toc307509098 \h </w:instrText>
         </w:r>
         <w:r>
           <w:rPr>
@@ -873,7 +950,7 @@
           <w:rPr>
             <w:webHidden/>
           </w:rPr>
-          <w:t>5</w:t>
+          <w:t>10</w:t>
         </w:r>
         <w:r>
           <w:rPr>
@@ -894,12 +971,12 @@
           <w:lang w:val="es-AR" w:eastAsia="es-AR"/>
         </w:rPr>
       </w:pPr>
-      <w:hyperlink w:anchor="_Toc307419893" w:history="1">
+      <w:hyperlink w:anchor="_Toc307509099" w:history="1">
         <w:r>
           <w:rPr>
             <w:rStyle w:val="Hipervnculo"/>
           </w:rPr>
-          <w:t>5.</w:t>
+          <w:t>6.</w:t>
         </w:r>
         <w:r>
           <w:rPr>
@@ -933,7 +1010,7 @@
           <w:rPr>
             <w:webHidden/>
           </w:rPr>
-          <w:instrText xml:space="preserve"> PAGEREF _Toc307419893 \h </w:instrText>
+          <w:instrText xml:space="preserve"> PAGEREF _Toc307509099 \h </w:instrText>
         </w:r>
         <w:r>
           <w:rPr>
@@ -950,7 +1027,7 @@
           <w:rPr>
             <w:webHidden/>
           </w:rPr>
-          <w:t>6</w:t>
+          <w:t>11</w:t>
         </w:r>
         <w:r>
           <w:rPr>
@@ -974,12 +1051,12 @@
           <w:lang w:val="es-AR" w:eastAsia="es-AR"/>
         </w:rPr>
       </w:pPr>
-      <w:hyperlink w:anchor="_Toc307419894" w:history="1">
+      <w:hyperlink w:anchor="_Toc307509100" w:history="1">
         <w:r>
           <w:rPr>
             <w:rStyle w:val="Hipervnculo"/>
           </w:rPr>
-          <w:t>5.1</w:t>
+          <w:t>6.1</w:t>
         </w:r>
         <w:r>
           <w:rPr>
@@ -1013,7 +1090,7 @@
           <w:rPr>
             <w:webHidden/>
           </w:rPr>
-          <w:instrText xml:space="preserve"> PAGEREF _Toc307419894 \h </w:instrText>
+          <w:instrText xml:space="preserve"> PAGEREF _Toc307509100 \h </w:instrText>
         </w:r>
         <w:r>
           <w:rPr>
@@ -1030,7 +1107,7 @@
           <w:rPr>
             <w:webHidden/>
           </w:rPr>
-          <w:t>6</w:t>
+          <w:t>12</w:t>
         </w:r>
         <w:r>
           <w:rPr>
@@ -1051,12 +1128,12 @@
           <w:lang w:val="es-AR" w:eastAsia="es-AR"/>
         </w:rPr>
       </w:pPr>
-      <w:hyperlink w:anchor="_Toc307419895" w:history="1">
+      <w:hyperlink w:anchor="_Toc307509101" w:history="1">
         <w:r>
           <w:rPr>
             <w:rStyle w:val="Hipervnculo"/>
           </w:rPr>
-          <w:t>6.</w:t>
+          <w:t>7.</w:t>
         </w:r>
         <w:r>
           <w:rPr>
@@ -1090,7 +1167,7 @@
           <w:rPr>
             <w:webHidden/>
           </w:rPr>
-          <w:instrText xml:space="preserve"> PAGEREF _Toc307419895 \h </w:instrText>
+          <w:instrText xml:space="preserve"> PAGEREF _Toc307509101 \h </w:instrText>
         </w:r>
         <w:r>
           <w:rPr>
@@ -1107,7 +1184,7 @@
           <w:rPr>
             <w:webHidden/>
           </w:rPr>
-          <w:t>7</w:t>
+          <w:t>13</w:t>
         </w:r>
         <w:r>
           <w:rPr>
@@ -1131,12 +1208,12 @@
           <w:lang w:val="es-AR" w:eastAsia="es-AR"/>
         </w:rPr>
       </w:pPr>
-      <w:hyperlink w:anchor="_Toc307419896" w:history="1">
+      <w:hyperlink w:anchor="_Toc307509102" w:history="1">
         <w:r>
           <w:rPr>
             <w:rStyle w:val="Hipervnculo"/>
           </w:rPr>
-          <w:t>6.1</w:t>
+          <w:t>7.1</w:t>
         </w:r>
         <w:r>
           <w:rPr>
@@ -1170,7 +1247,7 @@
           <w:rPr>
             <w:webHidden/>
           </w:rPr>
-          <w:instrText xml:space="preserve"> PAGEREF _Toc307419896 \h </w:instrText>
+          <w:instrText xml:space="preserve"> PAGEREF _Toc307509102 \h </w:instrText>
         </w:r>
         <w:r>
           <w:rPr>
@@ -1187,7 +1264,7 @@
           <w:rPr>
             <w:webHidden/>
           </w:rPr>
-          <w:t>7</w:t>
+          <w:t>14</w:t>
         </w:r>
         <w:r>
           <w:rPr>
@@ -1211,12 +1288,12 @@
           <w:lang w:val="es-AR" w:eastAsia="es-AR"/>
         </w:rPr>
       </w:pPr>
-      <w:hyperlink w:anchor="_Toc307419897" w:history="1">
+      <w:hyperlink w:anchor="_Toc307509103" w:history="1">
         <w:r>
           <w:rPr>
             <w:rStyle w:val="Hipervnculo"/>
           </w:rPr>
-          <w:t>6.2</w:t>
+          <w:t>7.2</w:t>
         </w:r>
         <w:r>
           <w:rPr>
@@ -1250,7 +1327,7 @@
           <w:rPr>
             <w:webHidden/>
           </w:rPr>
-          <w:instrText xml:space="preserve"> PAGEREF _Toc307419897 \h </w:instrText>
+          <w:instrText xml:space="preserve"> PAGEREF _Toc307509103 \h </w:instrText>
         </w:r>
         <w:r>
           <w:rPr>
@@ -1267,7 +1344,7 @@
           <w:rPr>
             <w:webHidden/>
           </w:rPr>
-          <w:t>7</w:t>
+          <w:t>15</w:t>
         </w:r>
         <w:r>
           <w:rPr>
@@ -1287,12 +1364,12 @@
           <w:lang w:val="es-AR" w:eastAsia="es-AR"/>
         </w:rPr>
       </w:pPr>
-      <w:hyperlink w:anchor="_Toc307419898" w:history="1">
+      <w:hyperlink w:anchor="_Toc307509104" w:history="1">
         <w:r>
           <w:rPr>
             <w:rStyle w:val="Hipervnculo"/>
           </w:rPr>
-          <w:t>6.2.1</w:t>
+          <w:t>7.2.1</w:t>
         </w:r>
         <w:r>
           <w:rPr>
@@ -1307,7 +1384,7 @@
           <w:rPr>
             <w:rStyle w:val="Hipervnculo"/>
           </w:rPr>
-          <w:t>Filtros</w:t>
+          <w:t>Filtros de búsqueda</w:t>
         </w:r>
         <w:r>
           <w:rPr>
@@ -1325,7 +1402,7 @@
           <w:rPr>
             <w:webHidden/>
           </w:rPr>
-          <w:instrText xml:space="preserve"> PAGEREF _Toc307419898 \h </w:instrText>
+          <w:instrText xml:space="preserve"> PAGEREF _Toc307509104 \h </w:instrText>
         </w:r>
         <w:r>
           <w:rPr>
@@ -1342,7 +1419,7 @@
           <w:rPr>
             <w:webHidden/>
           </w:rPr>
-          <w:t>7</w:t>
+          <w:t>16</w:t>
         </w:r>
         <w:r>
           <w:rPr>
@@ -1362,12 +1439,12 @@
           <w:lang w:val="es-AR" w:eastAsia="es-AR"/>
         </w:rPr>
       </w:pPr>
-      <w:hyperlink w:anchor="_Toc307419899" w:history="1">
+      <w:hyperlink w:anchor="_Toc307509105" w:history="1">
         <w:r>
           <w:rPr>
             <w:rStyle w:val="Hipervnculo"/>
           </w:rPr>
-          <w:t>6.2.2</w:t>
+          <w:t>7.2.2</w:t>
         </w:r>
         <w:r>
           <w:rPr>
@@ -1400,7 +1477,7 @@
           <w:rPr>
             <w:webHidden/>
           </w:rPr>
-          <w:instrText xml:space="preserve"> PAGEREF _Toc307419899 \h </w:instrText>
+          <w:instrText xml:space="preserve"> PAGEREF _Toc307509105 \h </w:instrText>
         </w:r>
         <w:r>
           <w:rPr>
@@ -1417,7 +1494,7 @@
           <w:rPr>
             <w:webHidden/>
           </w:rPr>
-          <w:t>7</w:t>
+          <w:t>17</w:t>
         </w:r>
         <w:r>
           <w:rPr>
@@ -1437,12 +1514,12 @@
           <w:lang w:val="es-AR" w:eastAsia="es-AR"/>
         </w:rPr>
       </w:pPr>
-      <w:hyperlink w:anchor="_Toc307419900" w:history="1">
+      <w:hyperlink w:anchor="_Toc307509106" w:history="1">
         <w:r>
           <w:rPr>
             <w:rStyle w:val="Hipervnculo"/>
           </w:rPr>
-          <w:t>6.2.3</w:t>
+          <w:t>7.2.3</w:t>
         </w:r>
         <w:r>
           <w:rPr>
@@ -1475,7 +1552,7 @@
           <w:rPr>
             <w:webHidden/>
           </w:rPr>
-          <w:instrText xml:space="preserve"> PAGEREF _Toc307419900 \h </w:instrText>
+          <w:instrText xml:space="preserve"> PAGEREF _Toc307509106 \h </w:instrText>
         </w:r>
         <w:r>
           <w:rPr>
@@ -1492,7 +1569,7 @@
           <w:rPr>
             <w:webHidden/>
           </w:rPr>
-          <w:t>7</w:t>
+          <w:t>18</w:t>
         </w:r>
         <w:r>
           <w:rPr>
@@ -1512,12 +1589,12 @@
           <w:lang w:val="es-AR" w:eastAsia="es-AR"/>
         </w:rPr>
       </w:pPr>
-      <w:hyperlink w:anchor="_Toc307419901" w:history="1">
+      <w:hyperlink w:anchor="_Toc307509107" w:history="1">
         <w:r>
           <w:rPr>
             <w:rStyle w:val="Hipervnculo"/>
           </w:rPr>
-          <w:t>6.2.4</w:t>
+          <w:t>7.2.4</w:t>
         </w:r>
         <w:r>
           <w:rPr>
@@ -1532,6 +1609,81 @@
           <w:rPr>
             <w:rStyle w:val="Hipervnculo"/>
           </w:rPr>
+          <w:t>Modificar reclamo</w:t>
+        </w:r>
+        <w:r>
+          <w:rPr>
+            <w:webHidden/>
+          </w:rPr>
+          <w:tab/>
+        </w:r>
+        <w:r>
+          <w:rPr>
+            <w:webHidden/>
+          </w:rPr>
+          <w:fldChar w:fldCharType="begin"/>
+        </w:r>
+        <w:r>
+          <w:rPr>
+            <w:webHidden/>
+          </w:rPr>
+          <w:instrText xml:space="preserve"> PAGEREF _Toc307509107 \h </w:instrText>
+        </w:r>
+        <w:r>
+          <w:rPr>
+            <w:webHidden/>
+          </w:rPr>
+        </w:r>
+        <w:r>
+          <w:rPr>
+            <w:webHidden/>
+          </w:rPr>
+          <w:fldChar w:fldCharType="separate"/>
+        </w:r>
+        <w:r>
+          <w:rPr>
+            <w:webHidden/>
+          </w:rPr>
+          <w:t>19</w:t>
+        </w:r>
+        <w:r>
+          <w:rPr>
+            <w:webHidden/>
+          </w:rPr>
+          <w:fldChar w:fldCharType="end"/>
+        </w:r>
+      </w:hyperlink>
+    </w:p>
+    <w:p>
+      <w:pPr>
+        <w:pStyle w:val="TDC3"/>
+        <w:rPr>
+          <w:rFonts w:asciiTheme="minorHAnsi" w:eastAsiaTheme="minorEastAsia" w:hAnsiTheme="minorHAnsi" w:cstheme="minorBidi"/>
+          <w:sz w:val="22"/>
+          <w:szCs w:val="22"/>
+          <w:lang w:val="es-AR" w:eastAsia="es-AR"/>
+        </w:rPr>
+      </w:pPr>
+      <w:hyperlink w:anchor="_Toc307509108" w:history="1">
+        <w:r>
+          <w:rPr>
+            <w:rStyle w:val="Hipervnculo"/>
+          </w:rPr>
+          <w:t>7.2.5</w:t>
+        </w:r>
+        <w:r>
+          <w:rPr>
+            <w:rFonts w:asciiTheme="minorHAnsi" w:eastAsiaTheme="minorEastAsia" w:hAnsiTheme="minorHAnsi" w:cstheme="minorBidi"/>
+            <w:sz w:val="22"/>
+            <w:szCs w:val="22"/>
+            <w:lang w:val="es-AR" w:eastAsia="es-AR"/>
+          </w:rPr>
+          <w:tab/>
+        </w:r>
+        <w:r>
+          <w:rPr>
+            <w:rStyle w:val="Hipervnculo"/>
+          </w:rPr>
           <w:t>Cancelar reclamo</w:t>
         </w:r>
         <w:r>
@@ -1550,7 +1702,7 @@
           <w:rPr>
             <w:webHidden/>
           </w:rPr>
-          <w:instrText xml:space="preserve"> PAGEREF _Toc307419901 \h </w:instrText>
+          <w:instrText xml:space="preserve"> PAGEREF _Toc307509108 \h </w:instrText>
         </w:r>
         <w:r>
           <w:rPr>
@@ -1567,7 +1719,82 @@
           <w:rPr>
             <w:webHidden/>
           </w:rPr>
-          <w:t>7</w:t>
+          <w:t>20</w:t>
+        </w:r>
+        <w:r>
+          <w:rPr>
+            <w:webHidden/>
+          </w:rPr>
+          <w:fldChar w:fldCharType="end"/>
+        </w:r>
+      </w:hyperlink>
+    </w:p>
+    <w:p>
+      <w:pPr>
+        <w:pStyle w:val="TDC3"/>
+        <w:rPr>
+          <w:rFonts w:asciiTheme="minorHAnsi" w:eastAsiaTheme="minorEastAsia" w:hAnsiTheme="minorHAnsi" w:cstheme="minorBidi"/>
+          <w:sz w:val="22"/>
+          <w:szCs w:val="22"/>
+          <w:lang w:val="es-AR" w:eastAsia="es-AR"/>
+        </w:rPr>
+      </w:pPr>
+      <w:hyperlink w:anchor="_Toc307509109" w:history="1">
+        <w:r>
+          <w:rPr>
+            <w:rStyle w:val="Hipervnculo"/>
+          </w:rPr>
+          <w:t>7.2.6</w:t>
+        </w:r>
+        <w:r>
+          <w:rPr>
+            <w:rFonts w:asciiTheme="minorHAnsi" w:eastAsiaTheme="minorEastAsia" w:hAnsiTheme="minorHAnsi" w:cstheme="minorBidi"/>
+            <w:sz w:val="22"/>
+            <w:szCs w:val="22"/>
+            <w:lang w:val="es-AR" w:eastAsia="es-AR"/>
+          </w:rPr>
+          <w:tab/>
+        </w:r>
+        <w:r>
+          <w:rPr>
+            <w:rStyle w:val="Hipervnculo"/>
+          </w:rPr>
+          <w:t>Reclamo repetido y unificado</w:t>
+        </w:r>
+        <w:r>
+          <w:rPr>
+            <w:webHidden/>
+          </w:rPr>
+          <w:tab/>
+        </w:r>
+        <w:r>
+          <w:rPr>
+            <w:webHidden/>
+          </w:rPr>
+          <w:fldChar w:fldCharType="begin"/>
+        </w:r>
+        <w:r>
+          <w:rPr>
+            <w:webHidden/>
+          </w:rPr>
+          <w:instrText xml:space="preserve"> PAGEREF _Toc307509109 \h </w:instrText>
+        </w:r>
+        <w:r>
+          <w:rPr>
+            <w:webHidden/>
+          </w:rPr>
+        </w:r>
+        <w:r>
+          <w:rPr>
+            <w:webHidden/>
+          </w:rPr>
+          <w:fldChar w:fldCharType="separate"/>
+        </w:r>
+        <w:r>
+          <w:rPr>
+            <w:webHidden/>
+          </w:rPr>
+          <w:t>21</w:t>
         </w:r>
         <w:r>
           <w:rPr>
@@ -1588,12 +1815,12 @@
           <w:lang w:val="es-AR" w:eastAsia="es-AR"/>
         </w:rPr>
       </w:pPr>
-      <w:hyperlink w:anchor="_Toc307419902" w:history="1">
+      <w:hyperlink w:anchor="_Toc307509110" w:history="1">
         <w:r>
           <w:rPr>
             <w:rStyle w:val="Hipervnculo"/>
           </w:rPr>
-          <w:t>7.</w:t>
+          <w:t>8.</w:t>
         </w:r>
         <w:r>
           <w:rPr>
@@ -1627,7 +1854,7 @@
           <w:rPr>
             <w:webHidden/>
           </w:rPr>
-          <w:instrText xml:space="preserve"> PAGEREF _Toc307419902 \h </w:instrText>
+          <w:instrText xml:space="preserve"> PAGEREF _Toc307509110 \h </w:instrText>
         </w:r>
         <w:r>
           <w:rPr>
@@ -1644,7 +1871,7 @@
           <w:rPr>
             <w:webHidden/>
           </w:rPr>
-          <w:t>8</w:t>
+          <w:t>22</w:t>
         </w:r>
         <w:r>
           <w:rPr>
@@ -1662,11 +1889,43 @@
         <w:lastRenderedPageBreak/>
         <w:fldChar w:fldCharType="end"/>
       </w:r>
-      <w:bookmarkStart w:id="1" w:name="_Toc307419886"/>
-      <w:r>
+      <w:bookmarkStart w:id="1" w:name="_Toc307509091"/>
+      <w:r>
+        <w:t>Introducción</w:t>
+      </w:r>
+      <w:bookmarkEnd w:id="1"/>
+    </w:p>
+    <w:p>
+      <w:pPr>
+        <w:spacing w:before="0" w:after="200" w:line="276" w:lineRule="auto"/>
+        <w:jc w:val="left"/>
+        <w:rPr>
+          <w:lang w:val="es-ES" w:eastAsia="es-ES"/>
+        </w:rPr>
+      </w:pPr>
+      <w:r>
+        <w:rPr>
+          <w:lang w:val="es-ES" w:eastAsia="es-ES"/>
+        </w:rPr>
+        <w:t>//Copiar de Hernan</w:t>
+      </w:r>
+      <w:r>
+        <w:rPr>
+          <w:lang w:val="es-ES" w:eastAsia="es-ES"/>
+        </w:rPr>
+        <w:br w:type="page"/>
+      </w:r>
+    </w:p>
+    <w:p>
+      <w:pPr>
+        <w:pStyle w:val="Ttulo1"/>
+      </w:pPr>
+      <w:bookmarkStart w:id="2" w:name="_Toc307509092"/>
+      <w:r>
+        <w:lastRenderedPageBreak/>
         <w:t>Acción Ciudadana</w:t>
       </w:r>
-      <w:bookmarkEnd w:id="1"/>
+      <w:bookmarkEnd w:id="2"/>
     </w:p>
     <w:p>
       <w:pPr>
@@ -1691,44 +1950,39 @@
         <w:rPr>
           <w:lang w:val="es-ES" w:eastAsia="es-ES"/>
         </w:rPr>
-        <w:t>Con ella se busca mejorar la participación de todos los ciudadanos, agregando un canal de comunicación alternativo relacionado con el mantenimiento del espacio público. También permite el incremento del registro de incidentes para el Gobierno, para poder luego atenderlos rápida y eficientemente, ya que Acción Ciudadana permite la categorización, priorización y realizar un análisis geo-espacial de los incidentes reportados.</w:t>
-      </w:r>
-      <w:r>
+        <w:t xml:space="preserve">Con ella se busca mejorar la participación de todos los ciudadanos, agregando un canal de comunicación alternativo relacionado con el mantenimiento del espacio público. También permite el incremento del registro de incidentes para el Gobierno, para poder luego atenderlos rápida y eficientemente, ya que Acción Ciudadana permite la categorización, priorización y realizar un análisis geo-espacial de los incidentes reportados. </w:t>
+      </w:r>
+    </w:p>
+    <w:p>
+      <w:pPr>
         <w:rPr>
           <w:lang w:val="es-ES" w:eastAsia="es-ES"/>
         </w:rPr>
-        <w:t xml:space="preserve"> </w:t>
-      </w:r>
-    </w:p>
-    <w:p>
-      <w:pPr>
+      </w:pPr>
+      <w:r>
         <w:rPr>
           <w:lang w:val="es-ES" w:eastAsia="es-ES"/>
         </w:rPr>
-      </w:pPr>
-      <w:r>
+        <w:t>El usuario de Acción Ciudadana se sentirá parte del mejoramiento de la infraestructura de la Ciudad, ya que puede conocer el estado de su reclamo en cualquier momento y la prioridad asignada para resolver el incidente, además de recibir una notificación cada vez que se realiza una modificación en sus reclamos.</w:t>
+      </w:r>
+    </w:p>
+    <w:p>
+      <w:pPr>
         <w:rPr>
           <w:lang w:val="es-ES" w:eastAsia="es-ES"/>
         </w:rPr>
-        <w:t xml:space="preserve">El usuario de Acción Ciudadana </w:t>
-      </w:r>
-      <w:r>
+      </w:pPr>
+    </w:p>
+    <w:p>
+      <w:pPr>
         <w:rPr>
           <w:lang w:val="es-ES" w:eastAsia="es-ES"/>
         </w:rPr>
-        <w:t>se sentirá parte del mejoramiento de la infraestructura de la Ciudad, ya que puede conocer el estado de su reclamo en cualquier momento y la prioridad asignada para resolver el incidente, además de recibir una notificación cada vez que se realiza una modificación en sus reclamos.</w:t>
-      </w:r>
-    </w:p>
-    <w:p>
-      <w:pPr>
+      </w:pPr>
+      <w:r>
         <w:rPr>
           <w:lang w:val="es-ES" w:eastAsia="es-ES"/>
         </w:rPr>
-      </w:pPr>
-      <w:r>
-        <w:rPr>
-          <w:lang w:val="es-ES" w:eastAsia="es-ES"/>
-        </w:rPr>
         <w:br w:type="page"/>
       </w:r>
     </w:p>
@@ -1736,12 +1990,12 @@
       <w:pPr>
         <w:pStyle w:val="Ttulo1"/>
       </w:pPr>
-      <w:bookmarkStart w:id="2" w:name="_Toc307419887"/>
+      <w:bookmarkStart w:id="3" w:name="_Toc307509093"/>
       <w:r>
         <w:lastRenderedPageBreak/>
         <w:t>Inicio de sesión</w:t>
       </w:r>
-      <w:bookmarkEnd w:id="2"/>
+      <w:bookmarkEnd w:id="3"/>
     </w:p>
     <w:p>
       <w:pPr>
@@ -1749,8 +2003,8 @@
           <w:lang w:val="es-ES" w:eastAsia="es-ES"/>
         </w:rPr>
       </w:pPr>
-      <w:bookmarkStart w:id="3" w:name="_GoBack"/>
-      <w:bookmarkEnd w:id="3"/>
+      <w:bookmarkStart w:id="4" w:name="_GoBack"/>
+      <w:bookmarkEnd w:id="4"/>
       <w:r>
         <w:rPr>
           <w:lang w:val="es-ES" w:eastAsia="es-ES"/>
@@ -1813,13 +2067,32 @@
     </w:p>
     <w:p>
       <w:pPr>
+        <w:spacing w:before="0" w:after="200" w:line="276" w:lineRule="auto"/>
+        <w:jc w:val="left"/>
+        <w:rPr>
+          <w:rFonts w:ascii="Futura LtCn BT" w:hAnsi="Futura LtCn BT" w:cs="Arial"/>
+          <w:bCs/>
+          <w:iCs/>
+          <w:color w:val="2E6BAE"/>
+          <w:sz w:val="40"/>
+          <w:szCs w:val="28"/>
+          <w:lang w:val="es-ES" w:eastAsia="es-ES"/>
+        </w:rPr>
+      </w:pPr>
+      <w:r>
+        <w:br w:type="page"/>
+      </w:r>
+    </w:p>
+    <w:p>
+      <w:pPr>
         <w:pStyle w:val="Ttulo2"/>
       </w:pPr>
-      <w:bookmarkStart w:id="4" w:name="_Toc307419888"/>
-      <w:r>
+      <w:bookmarkStart w:id="5" w:name="_Toc307509094"/>
+      <w:r>
+        <w:lastRenderedPageBreak/>
         <w:t>Registro de usuario</w:t>
       </w:r>
-      <w:bookmarkEnd w:id="4"/>
+      <w:bookmarkEnd w:id="5"/>
     </w:p>
     <w:p>
       <w:pPr>
@@ -1886,12 +2159,12 @@
       <w:pPr>
         <w:pStyle w:val="Ttulo1"/>
       </w:pPr>
-      <w:bookmarkStart w:id="5" w:name="_Toc307419889"/>
+      <w:bookmarkStart w:id="6" w:name="_Toc307509095"/>
       <w:r>
         <w:lastRenderedPageBreak/>
         <w:t>Pantalla de Inicio</w:t>
       </w:r>
-      <w:bookmarkEnd w:id="5"/>
+      <w:bookmarkEnd w:id="6"/>
     </w:p>
     <w:p>
       <w:pPr>
@@ -1962,13 +2235,32 @@
     </w:p>
     <w:p>
       <w:pPr>
+        <w:spacing w:before="0" w:after="200" w:line="276" w:lineRule="auto"/>
+        <w:jc w:val="left"/>
+        <w:rPr>
+          <w:rFonts w:ascii="Futura LtCn BT" w:hAnsi="Futura LtCn BT" w:cs="Arial"/>
+          <w:bCs/>
+          <w:iCs/>
+          <w:color w:val="2E6BAE"/>
+          <w:sz w:val="40"/>
+          <w:szCs w:val="28"/>
+          <w:lang w:val="es-ES" w:eastAsia="es-ES"/>
+        </w:rPr>
+      </w:pPr>
+      <w:r>
+        <w:br w:type="page"/>
+      </w:r>
+    </w:p>
+    <w:p>
+      <w:pPr>
         <w:pStyle w:val="Ttulo2"/>
       </w:pPr>
-      <w:bookmarkStart w:id="6" w:name="_Toc307419890"/>
-      <w:r>
+      <w:bookmarkStart w:id="7" w:name="_Toc307509096"/>
+      <w:r>
+        <w:lastRenderedPageBreak/>
         <w:t>Reclamos activos</w:t>
       </w:r>
-      <w:bookmarkEnd w:id="6"/>
+      <w:bookmarkEnd w:id="7"/>
     </w:p>
     <w:p>
       <w:pPr>
@@ -1991,13 +2283,80 @@
     </w:p>
     <w:p>
       <w:pPr>
+        <w:rPr>
+          <w:lang w:val="es-ES" w:eastAsia="es-ES"/>
+        </w:rPr>
+      </w:pPr>
+      <w:r>
+        <w:rPr>
+          <w:noProof/>
+          <w:lang w:val="es-AR" w:eastAsia="es-AR"/>
+        </w:rPr>
+        <w:drawing>
+          <wp:inline distT="0" distB="0" distL="0" distR="0">
+            <wp:extent cx="5219700" cy="1068705"/>
+            <wp:effectExtent l="19050" t="0" r="0" b="0"/>
+            <wp:docPr id="17" name="16 Imagen" descr="homeReclamosActuales.png"/>
+            <wp:cNvGraphicFramePr>
+              <a:graphicFrameLocks xmlns:a="http://schemas.openxmlformats.org/drawingml/2006/main" noChangeAspect="1"/>
+            </wp:cNvGraphicFramePr>
+            <a:graphic xmlns:a="http://schemas.openxmlformats.org/drawingml/2006/main">
+              <a:graphicData uri="http://schemas.openxmlformats.org/drawingml/2006/picture">
+                <pic:pic xmlns:pic="http://schemas.openxmlformats.org/drawingml/2006/picture">
+                  <pic:nvPicPr>
+                    <pic:cNvPr id="0" name="homeReclamosActuales.png"/>
+                    <pic:cNvPicPr/>
+                  </pic:nvPicPr>
+                  <pic:blipFill>
+                    <a:blip r:embed="rId11"/>
+                    <a:stretch>
+                      <a:fillRect/>
+                    </a:stretch>
+                  </pic:blipFill>
+                  <pic:spPr>
+                    <a:xfrm>
+                      <a:off x="0" y="0"/>
+                      <a:ext cx="5219700" cy="1068705"/>
+                    </a:xfrm>
+                    <a:prstGeom prst="rect">
+                      <a:avLst/>
+                    </a:prstGeom>
+                  </pic:spPr>
+                </pic:pic>
+              </a:graphicData>
+            </a:graphic>
+          </wp:inline>
+        </w:drawing>
+      </w:r>
+    </w:p>
+    <w:p>
+      <w:pPr>
+        <w:spacing w:before="0" w:after="200" w:line="276" w:lineRule="auto"/>
+        <w:jc w:val="left"/>
+        <w:rPr>
+          <w:rFonts w:ascii="Futura LtCn BT" w:hAnsi="Futura LtCn BT" w:cs="Arial"/>
+          <w:bCs/>
+          <w:iCs/>
+          <w:color w:val="2E6BAE"/>
+          <w:sz w:val="40"/>
+          <w:szCs w:val="28"/>
+          <w:lang w:val="es-ES" w:eastAsia="es-ES"/>
+        </w:rPr>
+      </w:pPr>
+      <w:r>
+        <w:br w:type="page"/>
+      </w:r>
+    </w:p>
+    <w:p>
+      <w:pPr>
         <w:pStyle w:val="Ttulo2"/>
       </w:pPr>
-      <w:bookmarkStart w:id="7" w:name="_Toc307419891"/>
-      <w:r>
+      <w:bookmarkStart w:id="8" w:name="_Toc307509097"/>
+      <w:r>
+        <w:lastRenderedPageBreak/>
         <w:t>Últimas modificaciones de reclamos</w:t>
       </w:r>
-      <w:bookmarkEnd w:id="7"/>
+      <w:bookmarkEnd w:id="8"/>
     </w:p>
     <w:p>
       <w:pPr>
@@ -2020,13 +2379,80 @@
     </w:p>
     <w:p>
       <w:pPr>
+        <w:rPr>
+          <w:lang w:val="es-ES" w:eastAsia="es-ES"/>
+        </w:rPr>
+      </w:pPr>
+      <w:r>
+        <w:rPr>
+          <w:noProof/>
+          <w:lang w:val="es-AR" w:eastAsia="es-AR"/>
+        </w:rPr>
+        <w:drawing>
+          <wp:inline distT="0" distB="0" distL="0" distR="0">
+            <wp:extent cx="5219700" cy="967740"/>
+            <wp:effectExtent l="19050" t="0" r="0" b="0"/>
+            <wp:docPr id="18" name="17 Imagen" descr="homeReclamosModificados.png"/>
+            <wp:cNvGraphicFramePr>
+              <a:graphicFrameLocks xmlns:a="http://schemas.openxmlformats.org/drawingml/2006/main" noChangeAspect="1"/>
+            </wp:cNvGraphicFramePr>
+            <a:graphic xmlns:a="http://schemas.openxmlformats.org/drawingml/2006/main">
+              <a:graphicData uri="http://schemas.openxmlformats.org/drawingml/2006/picture">
+                <pic:pic xmlns:pic="http://schemas.openxmlformats.org/drawingml/2006/picture">
+                  <pic:nvPicPr>
+                    <pic:cNvPr id="0" name="homeReclamosModificados.png"/>
+                    <pic:cNvPicPr/>
+                  </pic:nvPicPr>
+                  <pic:blipFill>
+                    <a:blip r:embed="rId12"/>
+                    <a:stretch>
+                      <a:fillRect/>
+                    </a:stretch>
+                  </pic:blipFill>
+                  <pic:spPr>
+                    <a:xfrm>
+                      <a:off x="0" y="0"/>
+                      <a:ext cx="5219700" cy="967740"/>
+                    </a:xfrm>
+                    <a:prstGeom prst="rect">
+                      <a:avLst/>
+                    </a:prstGeom>
+                  </pic:spPr>
+                </pic:pic>
+              </a:graphicData>
+            </a:graphic>
+          </wp:inline>
+        </w:drawing>
+      </w:r>
+    </w:p>
+    <w:p>
+      <w:pPr>
+        <w:spacing w:before="0" w:after="200" w:line="276" w:lineRule="auto"/>
+        <w:jc w:val="left"/>
+        <w:rPr>
+          <w:rFonts w:ascii="Futura LtCn BT" w:hAnsi="Futura LtCn BT" w:cs="Arial"/>
+          <w:bCs/>
+          <w:iCs/>
+          <w:color w:val="2E6BAE"/>
+          <w:sz w:val="40"/>
+          <w:szCs w:val="28"/>
+          <w:lang w:val="es-ES" w:eastAsia="es-ES"/>
+        </w:rPr>
+      </w:pPr>
+      <w:r>
+        <w:br w:type="page"/>
+      </w:r>
+    </w:p>
+    <w:p>
+      <w:pPr>
         <w:pStyle w:val="Ttulo2"/>
       </w:pPr>
-      <w:bookmarkStart w:id="8" w:name="_Toc307419892"/>
-      <w:r>
+      <w:bookmarkStart w:id="9" w:name="_Toc307509098"/>
+      <w:r>
+        <w:lastRenderedPageBreak/>
         <w:t>Ubicación de reclamos</w:t>
       </w:r>
-      <w:bookmarkEnd w:id="8"/>
+      <w:bookmarkEnd w:id="9"/>
     </w:p>
     <w:p>
       <w:pPr>
@@ -2045,6 +2471,56 @@
     </w:p>
     <w:p>
       <w:pPr>
+        <w:pStyle w:val="Listaconnmeros"/>
+        <w:numPr>
+          <w:ilvl w:val="0"/>
+          <w:numId w:val="0"/>
+        </w:numPr>
+      </w:pPr>
+      <w:r>
+        <w:rPr>
+          <w:noProof/>
+          <w:lang w:val="es-AR" w:eastAsia="es-AR"/>
+        </w:rPr>
+        <w:drawing>
+          <wp:inline distT="0" distB="0" distL="0" distR="0">
+            <wp:extent cx="5219700" cy="3426460"/>
+            <wp:effectExtent l="19050" t="0" r="0" b="0"/>
+            <wp:docPr id="19" name="18 Imagen" descr="homeUbicacion.png"/>
+            <wp:cNvGraphicFramePr>
+              <a:graphicFrameLocks xmlns:a="http://schemas.openxmlformats.org/drawingml/2006/main" noChangeAspect="1"/>
+            </wp:cNvGraphicFramePr>
+            <a:graphic xmlns:a="http://schemas.openxmlformats.org/drawingml/2006/main">
+              <a:graphicData uri="http://schemas.openxmlformats.org/drawingml/2006/picture">
+                <pic:pic xmlns:pic="http://schemas.openxmlformats.org/drawingml/2006/picture">
+                  <pic:nvPicPr>
+                    <pic:cNvPr id="0" name="homeUbicacion.png"/>
+                    <pic:cNvPicPr/>
+                  </pic:nvPicPr>
+                  <pic:blipFill>
+                    <a:blip r:embed="rId13"/>
+                    <a:stretch>
+                      <a:fillRect/>
+                    </a:stretch>
+                  </pic:blipFill>
+                  <pic:spPr>
+                    <a:xfrm>
+                      <a:off x="0" y="0"/>
+                      <a:ext cx="5219700" cy="3426460"/>
+                    </a:xfrm>
+                    <a:prstGeom prst="rect">
+                      <a:avLst/>
+                    </a:prstGeom>
+                  </pic:spPr>
+                </pic:pic>
+              </a:graphicData>
+            </a:graphic>
+          </wp:inline>
+        </w:drawing>
+      </w:r>
+    </w:p>
+    <w:p>
+      <w:pPr>
         <w:pStyle w:val="Importante"/>
       </w:pPr>
       <w:r>
@@ -2068,12 +2544,12 @@
       <w:pPr>
         <w:pStyle w:val="Ttulo1"/>
       </w:pPr>
-      <w:bookmarkStart w:id="9" w:name="_Toc307419893"/>
+      <w:bookmarkStart w:id="10" w:name="_Toc307509099"/>
       <w:r>
         <w:lastRenderedPageBreak/>
         <w:t>Perfil</w:t>
       </w:r>
-      <w:bookmarkEnd w:id="9"/>
+      <w:bookmarkEnd w:id="10"/>
     </w:p>
     <w:p>
       <w:pPr>
@@ -2121,7 +2597,7 @@
                     <pic:cNvPicPr/>
                   </pic:nvPicPr>
                   <pic:blipFill>
-                    <a:blip r:embed="rId11"/>
+                    <a:blip r:embed="rId14"/>
                     <a:stretch>
                       <a:fillRect/>
                     </a:stretch>
@@ -2144,13 +2620,32 @@
     </w:p>
     <w:p>
       <w:pPr>
+        <w:spacing w:before="0" w:after="200" w:line="276" w:lineRule="auto"/>
+        <w:jc w:val="left"/>
+        <w:rPr>
+          <w:rFonts w:ascii="Futura LtCn BT" w:hAnsi="Futura LtCn BT" w:cs="Arial"/>
+          <w:bCs/>
+          <w:iCs/>
+          <w:color w:val="2E6BAE"/>
+          <w:sz w:val="40"/>
+          <w:szCs w:val="28"/>
+          <w:lang w:val="es-ES" w:eastAsia="es-ES"/>
+        </w:rPr>
+      </w:pPr>
+      <w:r>
+        <w:br w:type="page"/>
+      </w:r>
+    </w:p>
+    <w:p>
+      <w:pPr>
         <w:pStyle w:val="Ttulo2"/>
       </w:pPr>
-      <w:bookmarkStart w:id="10" w:name="_Toc307419894"/>
-      <w:r>
+      <w:bookmarkStart w:id="11" w:name="_Toc307509100"/>
+      <w:r>
+        <w:lastRenderedPageBreak/>
         <w:t>Modificación del Perfil</w:t>
       </w:r>
-      <w:bookmarkEnd w:id="10"/>
+      <w:bookmarkEnd w:id="11"/>
     </w:p>
     <w:p>
       <w:pPr>
@@ -2198,7 +2693,7 @@
                     <pic:cNvPicPr/>
                   </pic:nvPicPr>
                   <pic:blipFill>
-                    <a:blip r:embed="rId12"/>
+                    <a:blip r:embed="rId15"/>
                     <a:stretch>
                       <a:fillRect/>
                     </a:stretch>
@@ -2223,12 +2718,12 @@
       <w:pPr>
         <w:pStyle w:val="Ttulo1"/>
       </w:pPr>
-      <w:bookmarkStart w:id="11" w:name="_Toc307419895"/>
+      <w:bookmarkStart w:id="12" w:name="_Toc307509101"/>
       <w:r>
         <w:lastRenderedPageBreak/>
         <w:t>Reclamos</w:t>
       </w:r>
-      <w:bookmarkEnd w:id="11"/>
+      <w:bookmarkEnd w:id="12"/>
     </w:p>
     <w:p>
       <w:pPr>
@@ -2251,13 +2746,29 @@
     </w:p>
     <w:p>
       <w:pPr>
+        <w:spacing w:before="0" w:after="200" w:line="276" w:lineRule="auto"/>
+        <w:jc w:val="left"/>
+        <w:rPr>
+          <w:lang w:val="es-ES" w:eastAsia="es-ES"/>
+        </w:rPr>
+      </w:pPr>
+      <w:r>
+        <w:rPr>
+          <w:lang w:val="es-ES" w:eastAsia="es-ES"/>
+        </w:rPr>
+        <w:br w:type="page"/>
+      </w:r>
+    </w:p>
+    <w:p>
+      <w:pPr>
         <w:pStyle w:val="Ttulo2"/>
       </w:pPr>
-      <w:bookmarkStart w:id="12" w:name="_Toc307419896"/>
-      <w:r>
+      <w:bookmarkStart w:id="13" w:name="_Toc307509102"/>
+      <w:r>
+        <w:lastRenderedPageBreak/>
         <w:t>Alta de reclamos</w:t>
       </w:r>
-      <w:bookmarkEnd w:id="12"/>
+      <w:bookmarkEnd w:id="13"/>
     </w:p>
     <w:p>
       <w:pPr>
@@ -2305,7 +2816,7 @@
                     <pic:cNvPicPr/>
                   </pic:nvPicPr>
                   <pic:blipFill>
-                    <a:blip r:embed="rId13" cstate="print"/>
+                    <a:blip r:embed="rId16" cstate="print"/>
                     <a:stretch>
                       <a:fillRect/>
                     </a:stretch>
@@ -2328,13 +2839,80 @@
     </w:p>
     <w:p>
       <w:pPr>
+        <w:rPr>
+          <w:lang w:val="es-ES" w:eastAsia="es-ES"/>
+        </w:rPr>
+      </w:pPr>
+      <w:r>
+        <w:rPr>
+          <w:noProof/>
+          <w:lang w:val="es-AR" w:eastAsia="es-AR"/>
+        </w:rPr>
+        <w:drawing>
+          <wp:inline distT="0" distB="0" distL="0" distR="0">
+            <wp:extent cx="5219700" cy="2336165"/>
+            <wp:effectExtent l="19050" t="0" r="0" b="0"/>
+            <wp:docPr id="8" name="7 Imagen" descr="homePrimerReclamoCiudadano.png"/>
+            <wp:cNvGraphicFramePr>
+              <a:graphicFrameLocks xmlns:a="http://schemas.openxmlformats.org/drawingml/2006/main" noChangeAspect="1"/>
+            </wp:cNvGraphicFramePr>
+            <a:graphic xmlns:a="http://schemas.openxmlformats.org/drawingml/2006/main">
+              <a:graphicData uri="http://schemas.openxmlformats.org/drawingml/2006/picture">
+                <pic:pic xmlns:pic="http://schemas.openxmlformats.org/drawingml/2006/picture">
+                  <pic:nvPicPr>
+                    <pic:cNvPr id="0" name="homePrimerReclamoCiudadano.png"/>
+                    <pic:cNvPicPr/>
+                  </pic:nvPicPr>
+                  <pic:blipFill>
+                    <a:blip r:embed="rId17" cstate="print"/>
+                    <a:stretch>
+                      <a:fillRect/>
+                    </a:stretch>
+                  </pic:blipFill>
+                  <pic:spPr>
+                    <a:xfrm>
+                      <a:off x="0" y="0"/>
+                      <a:ext cx="5219700" cy="2336165"/>
+                    </a:xfrm>
+                    <a:prstGeom prst="rect">
+                      <a:avLst/>
+                    </a:prstGeom>
+                  </pic:spPr>
+                </pic:pic>
+              </a:graphicData>
+            </a:graphic>
+          </wp:inline>
+        </w:drawing>
+      </w:r>
+    </w:p>
+    <w:p>
+      <w:pPr>
+        <w:spacing w:before="0" w:after="200" w:line="276" w:lineRule="auto"/>
+        <w:jc w:val="left"/>
+        <w:rPr>
+          <w:rFonts w:ascii="Futura LtCn BT" w:hAnsi="Futura LtCn BT" w:cs="Arial"/>
+          <w:bCs/>
+          <w:iCs/>
+          <w:color w:val="2E6BAE"/>
+          <w:sz w:val="40"/>
+          <w:szCs w:val="28"/>
+          <w:lang w:val="es-ES" w:eastAsia="es-ES"/>
+        </w:rPr>
+      </w:pPr>
+      <w:r>
+        <w:br w:type="page"/>
+      </w:r>
+    </w:p>
+    <w:p>
+      <w:pPr>
         <w:pStyle w:val="Ttulo2"/>
       </w:pPr>
-      <w:bookmarkStart w:id="13" w:name="_Toc307419897"/>
-      <w:r>
+      <w:bookmarkStart w:id="14" w:name="_Toc307509103"/>
+      <w:r>
+        <w:lastRenderedPageBreak/>
         <w:t>Listado de reclamos</w:t>
       </w:r>
-      <w:bookmarkEnd w:id="13"/>
+      <w:bookmarkEnd w:id="14"/>
     </w:p>
     <w:p>
       <w:pPr>
@@ -2357,60 +2935,67 @@
     </w:p>
     <w:p>
       <w:pPr>
-        <w:pStyle w:val="Ttulo3"/>
-      </w:pPr>
-      <w:bookmarkStart w:id="14" w:name="_Toc307419898"/>
-      <w:r>
-        <w:t>Filtros</w:t>
-      </w:r>
-      <w:bookmarkEnd w:id="14"/>
-    </w:p>
-    <w:p>
-      <w:pPr>
         <w:rPr>
           <w:lang w:val="es-ES" w:eastAsia="es-ES"/>
         </w:rPr>
       </w:pPr>
       <w:r>
         <w:rPr>
+          <w:noProof/>
+          <w:lang w:val="es-AR" w:eastAsia="es-AR"/>
+        </w:rPr>
+        <w:drawing>
+          <wp:inline distT="0" distB="0" distL="0" distR="0">
+            <wp:extent cx="5219700" cy="2282825"/>
+            <wp:effectExtent l="19050" t="0" r="0" b="0"/>
+            <wp:docPr id="9" name="8 Imagen" descr="listadoReclamos.png"/>
+            <wp:cNvGraphicFramePr>
+              <a:graphicFrameLocks xmlns:a="http://schemas.openxmlformats.org/drawingml/2006/main" noChangeAspect="1"/>
+            </wp:cNvGraphicFramePr>
+            <a:graphic xmlns:a="http://schemas.openxmlformats.org/drawingml/2006/main">
+              <a:graphicData uri="http://schemas.openxmlformats.org/drawingml/2006/picture">
+                <pic:pic xmlns:pic="http://schemas.openxmlformats.org/drawingml/2006/picture">
+                  <pic:nvPicPr>
+                    <pic:cNvPr id="0" name="listadoReclamos.png"/>
+                    <pic:cNvPicPr/>
+                  </pic:nvPicPr>
+                  <pic:blipFill>
+                    <a:blip r:embed="rId18"/>
+                    <a:stretch>
+                      <a:fillRect/>
+                    </a:stretch>
+                  </pic:blipFill>
+                  <pic:spPr>
+                    <a:xfrm>
+                      <a:off x="0" y="0"/>
+                      <a:ext cx="5219700" cy="2282825"/>
+                    </a:xfrm>
+                    <a:prstGeom prst="rect">
+                      <a:avLst/>
+                    </a:prstGeom>
+                  </pic:spPr>
+                </pic:pic>
+              </a:graphicData>
+            </a:graphic>
+          </wp:inline>
+        </w:drawing>
+      </w:r>
+    </w:p>
+    <w:p>
+      <w:pPr>
+        <w:spacing w:before="0" w:after="200" w:line="276" w:lineRule="auto"/>
+        <w:jc w:val="left"/>
+        <w:rPr>
+          <w:rFonts w:ascii="Futura LtCn BT" w:hAnsi="Futura LtCn BT"/>
+          <w:color w:val="2E6BAE"/>
+          <w:sz w:val="32"/>
+          <w:szCs w:val="20"/>
           <w:lang w:val="es-ES" w:eastAsia="es-ES"/>
         </w:rPr>
-        <w:t>Texto de ejemplo</w:t>
-      </w:r>
-      <w:r>
-        <w:rPr>
-          <w:lang w:val="es-ES" w:eastAsia="es-ES"/>
-        </w:rPr>
-        <w:t>.</w:t>
-      </w:r>
-    </w:p>
-    <w:p>
-      <w:pPr>
-        <w:pStyle w:val="Ttulo3"/>
-      </w:pPr>
-      <w:bookmarkStart w:id="15" w:name="_Toc307419899"/>
-      <w:r>
-        <w:t>Grilla de reclamos</w:t>
-      </w:r>
-      <w:bookmarkEnd w:id="15"/>
-    </w:p>
-    <w:p>
-      <w:pPr>
-        <w:pStyle w:val="NormalStep"/>
-        <w:ind w:left="0"/>
-      </w:pPr>
-      <w:r>
-        <w:t>Texto de ejemplo</w:t>
-      </w:r>
-      <w:r>
-        <w:t>.</w:t>
-      </w:r>
-    </w:p>
-    <w:p>
-      <w:pPr>
-        <w:pStyle w:val="NormalStep"/>
-        <w:ind w:left="0"/>
-      </w:pPr>
+      </w:pPr>
+      <w:r>
+        <w:br w:type="page"/>
+      </w:r>
     </w:p>
     <w:p>
       <w:pPr>
@@ -2421,11 +3006,12 @@
         </w:tabs>
         <w:ind w:left="0" w:hanging="720"/>
       </w:pPr>
-      <w:bookmarkStart w:id="16" w:name="_Toc307419900"/>
-      <w:r>
-        <w:t>Detalle de reclamo</w:t>
-      </w:r>
-      <w:bookmarkEnd w:id="16"/>
+      <w:bookmarkStart w:id="15" w:name="_Toc307509104"/>
+      <w:r>
+        <w:lastRenderedPageBreak/>
+        <w:t>Filtros de búsqueda</w:t>
+      </w:r>
+      <w:bookmarkEnd w:id="15"/>
     </w:p>
     <w:p>
       <w:pPr>
@@ -2438,6 +3024,76 @@
           <w:lang w:val="es-ES" w:eastAsia="es-ES"/>
         </w:rPr>
         <w:t>Texto de ejemplo</w:t>
+      </w:r>
+      <w:r>
+        <w:rPr>
+          <w:lang w:val="es-ES" w:eastAsia="es-ES"/>
+        </w:rPr>
+        <w:t>.</w:t>
+      </w:r>
+    </w:p>
+    <w:p>
+      <w:pPr>
+        <w:rPr>
+          <w:lang w:val="es-ES" w:eastAsia="es-ES"/>
+        </w:rPr>
+      </w:pPr>
+      <w:r>
+        <w:rPr>
+          <w:noProof/>
+          <w:lang w:val="es-AR" w:eastAsia="es-AR"/>
+        </w:rPr>
+        <w:drawing>
+          <wp:inline distT="0" distB="0" distL="0" distR="0">
+            <wp:extent cx="5219700" cy="812165"/>
+            <wp:effectExtent l="19050" t="0" r="0" b="0"/>
+            <wp:docPr id="15" name="14 Imagen" descr="filtrosListado.png"/>
+            <wp:cNvGraphicFramePr>
+              <a:graphicFrameLocks xmlns:a="http://schemas.openxmlformats.org/drawingml/2006/main" noChangeAspect="1"/>
+            </wp:cNvGraphicFramePr>
+            <a:graphic xmlns:a="http://schemas.openxmlformats.org/drawingml/2006/main">
+              <a:graphicData uri="http://schemas.openxmlformats.org/drawingml/2006/picture">
+                <pic:pic xmlns:pic="http://schemas.openxmlformats.org/drawingml/2006/picture">
+                  <pic:nvPicPr>
+                    <pic:cNvPr id="0" name="filtrosListado.png"/>
+                    <pic:cNvPicPr/>
+                  </pic:nvPicPr>
+                  <pic:blipFill>
+                    <a:blip r:embed="rId19"/>
+                    <a:stretch>
+                      <a:fillRect/>
+                    </a:stretch>
+                  </pic:blipFill>
+                  <pic:spPr>
+                    <a:xfrm>
+                      <a:off x="0" y="0"/>
+                      <a:ext cx="5219700" cy="812165"/>
+                    </a:xfrm>
+                    <a:prstGeom prst="rect">
+                      <a:avLst/>
+                    </a:prstGeom>
+                  </pic:spPr>
+                </pic:pic>
+              </a:graphicData>
+            </a:graphic>
+          </wp:inline>
+        </w:drawing>
+      </w:r>
+    </w:p>
+    <w:p>
+      <w:pPr>
+        <w:spacing w:before="0" w:after="200" w:line="276" w:lineRule="auto"/>
+        <w:jc w:val="left"/>
+        <w:rPr>
+          <w:rFonts w:ascii="Futura LtCn BT" w:hAnsi="Futura LtCn BT"/>
+          <w:color w:val="2E6BAE"/>
+          <w:sz w:val="32"/>
+          <w:szCs w:val="20"/>
+          <w:lang w:val="es-ES" w:eastAsia="es-ES"/>
+        </w:rPr>
+      </w:pPr>
+      <w:r>
+        <w:br w:type="page"/>
       </w:r>
     </w:p>
     <w:p>
@@ -2449,41 +3105,465 @@
         </w:tabs>
         <w:ind w:left="0" w:hanging="720"/>
       </w:pPr>
-      <w:bookmarkStart w:id="17" w:name="_Toc307419901"/>
-      <w:r>
-        <w:t>Cancelar reclamo</w:t>
-      </w:r>
-      <w:bookmarkEnd w:id="17"/>
-    </w:p>
-    <w:p>
-      <w:pPr>
-        <w:rPr>
-          <w:lang w:val="es-ES" w:eastAsia="es-ES"/>
-        </w:rPr>
-      </w:pPr>
-      <w:r>
-        <w:rPr>
-          <w:lang w:val="es-ES" w:eastAsia="es-ES"/>
-        </w:rPr>
-        <w:t>Texto de ejemplo</w:t>
-      </w:r>
+      <w:bookmarkStart w:id="16" w:name="_Toc307509105"/>
+      <w:r>
+        <w:lastRenderedPageBreak/>
+        <w:t>Grilla de reclamos</w:t>
+      </w:r>
+      <w:bookmarkEnd w:id="16"/>
     </w:p>
     <w:p>
       <w:pPr>
         <w:pStyle w:val="NormalStep"/>
         <w:ind w:left="0"/>
       </w:pPr>
+      <w:r>
+        <w:t>Texto de ejemplo</w:t>
+      </w:r>
+      <w:r>
+        <w:t>.</w:t>
+      </w:r>
+    </w:p>
+    <w:p>
+      <w:pPr>
+        <w:pStyle w:val="NormalStep"/>
+        <w:ind w:left="0"/>
+      </w:pPr>
+      <w:r>
+        <w:rPr>
+          <w:noProof/>
+          <w:lang w:val="es-AR" w:eastAsia="es-AR"/>
+        </w:rPr>
+        <w:drawing>
+          <wp:inline distT="0" distB="0" distL="0" distR="0">
+            <wp:extent cx="5219700" cy="393065"/>
+            <wp:effectExtent l="19050" t="0" r="0" b="0"/>
+            <wp:docPr id="16" name="15 Imagen" descr="grillaListado.png"/>
+            <wp:cNvGraphicFramePr>
+              <a:graphicFrameLocks xmlns:a="http://schemas.openxmlformats.org/drawingml/2006/main" noChangeAspect="1"/>
+            </wp:cNvGraphicFramePr>
+            <a:graphic xmlns:a="http://schemas.openxmlformats.org/drawingml/2006/main">
+              <a:graphicData uri="http://schemas.openxmlformats.org/drawingml/2006/picture">
+                <pic:pic xmlns:pic="http://schemas.openxmlformats.org/drawingml/2006/picture">
+                  <pic:nvPicPr>
+                    <pic:cNvPr id="0" name="grillaListado.png"/>
+                    <pic:cNvPicPr/>
+                  </pic:nvPicPr>
+                  <pic:blipFill>
+                    <a:blip r:embed="rId20"/>
+                    <a:stretch>
+                      <a:fillRect/>
+                    </a:stretch>
+                  </pic:blipFill>
+                  <pic:spPr>
+                    <a:xfrm>
+                      <a:off x="0" y="0"/>
+                      <a:ext cx="5219700" cy="393065"/>
+                    </a:xfrm>
+                    <a:prstGeom prst="rect">
+                      <a:avLst/>
+                    </a:prstGeom>
+                  </pic:spPr>
+                </pic:pic>
+              </a:graphicData>
+            </a:graphic>
+          </wp:inline>
+        </w:drawing>
+      </w:r>
+    </w:p>
+    <w:p>
+      <w:pPr>
+        <w:spacing w:before="0" w:after="200" w:line="276" w:lineRule="auto"/>
+        <w:jc w:val="left"/>
+        <w:rPr>
+          <w:rFonts w:ascii="Futura LtCn BT" w:hAnsi="Futura LtCn BT"/>
+          <w:color w:val="2E6BAE"/>
+          <w:sz w:val="32"/>
+          <w:szCs w:val="20"/>
+          <w:lang w:val="es-ES" w:eastAsia="es-ES"/>
+        </w:rPr>
+      </w:pPr>
+      <w:r>
+        <w:br w:type="page"/>
+      </w:r>
+    </w:p>
+    <w:p>
+      <w:pPr>
+        <w:pStyle w:val="Ttulo3"/>
+        <w:tabs>
+          <w:tab w:val="clear" w:pos="1644"/>
+          <w:tab w:val="num" w:pos="0"/>
+        </w:tabs>
+        <w:ind w:left="0" w:hanging="720"/>
+      </w:pPr>
+      <w:bookmarkStart w:id="17" w:name="_Toc307509106"/>
+      <w:r>
+        <w:lastRenderedPageBreak/>
+        <w:t>Detalle de reclamo</w:t>
+      </w:r>
+      <w:bookmarkEnd w:id="17"/>
+    </w:p>
+    <w:p>
+      <w:pPr>
+        <w:rPr>
+          <w:lang w:val="es-ES" w:eastAsia="es-ES"/>
+        </w:rPr>
+      </w:pPr>
+      <w:r>
+        <w:rPr>
+          <w:lang w:val="es-ES" w:eastAsia="es-ES"/>
+        </w:rPr>
+        <w:t>Texto de ejemplo</w:t>
+      </w:r>
+    </w:p>
+    <w:p>
+      <w:pPr>
+        <w:rPr>
+          <w:lang w:val="es-ES" w:eastAsia="es-ES"/>
+        </w:rPr>
+      </w:pPr>
+      <w:r>
+        <w:rPr>
+          <w:noProof/>
+          <w:lang w:val="es-AR" w:eastAsia="es-AR"/>
+        </w:rPr>
+        <w:drawing>
+          <wp:inline distT="0" distB="0" distL="0" distR="0">
+            <wp:extent cx="5219700" cy="2290445"/>
+            <wp:effectExtent l="19050" t="0" r="0" b="0"/>
+            <wp:docPr id="10" name="9 Imagen" descr="detalleReclamo.png"/>
+            <wp:cNvGraphicFramePr>
+              <a:graphicFrameLocks xmlns:a="http://schemas.openxmlformats.org/drawingml/2006/main" noChangeAspect="1"/>
+            </wp:cNvGraphicFramePr>
+            <a:graphic xmlns:a="http://schemas.openxmlformats.org/drawingml/2006/main">
+              <a:graphicData uri="http://schemas.openxmlformats.org/drawingml/2006/picture">
+                <pic:pic xmlns:pic="http://schemas.openxmlformats.org/drawingml/2006/picture">
+                  <pic:nvPicPr>
+                    <pic:cNvPr id="0" name="detalleReclamo.png"/>
+                    <pic:cNvPicPr/>
+                  </pic:nvPicPr>
+                  <pic:blipFill>
+                    <a:blip r:embed="rId21" cstate="print"/>
+                    <a:stretch>
+                      <a:fillRect/>
+                    </a:stretch>
+                  </pic:blipFill>
+                  <pic:spPr>
+                    <a:xfrm>
+                      <a:off x="0" y="0"/>
+                      <a:ext cx="5219700" cy="2290445"/>
+                    </a:xfrm>
+                    <a:prstGeom prst="rect">
+                      <a:avLst/>
+                    </a:prstGeom>
+                  </pic:spPr>
+                </pic:pic>
+              </a:graphicData>
+            </a:graphic>
+          </wp:inline>
+        </w:drawing>
+      </w:r>
+    </w:p>
+    <w:p>
+      <w:pPr>
+        <w:spacing w:before="0" w:after="200" w:line="276" w:lineRule="auto"/>
+        <w:jc w:val="left"/>
+        <w:rPr>
+          <w:rFonts w:ascii="Futura LtCn BT" w:hAnsi="Futura LtCn BT"/>
+          <w:color w:val="2E6BAE"/>
+          <w:sz w:val="32"/>
+          <w:szCs w:val="20"/>
+          <w:lang w:val="es-ES" w:eastAsia="es-ES"/>
+        </w:rPr>
+      </w:pPr>
+      <w:r>
+        <w:br w:type="page"/>
+      </w:r>
+    </w:p>
+    <w:p>
+      <w:pPr>
+        <w:pStyle w:val="Ttulo3"/>
+        <w:tabs>
+          <w:tab w:val="clear" w:pos="1644"/>
+          <w:tab w:val="num" w:pos="0"/>
+        </w:tabs>
+        <w:ind w:left="0" w:hanging="720"/>
+      </w:pPr>
+      <w:bookmarkStart w:id="18" w:name="_Toc307509107"/>
+      <w:r>
+        <w:lastRenderedPageBreak/>
+        <w:t>Modificar reclamo</w:t>
+      </w:r>
+      <w:bookmarkEnd w:id="18"/>
+    </w:p>
+    <w:p>
+      <w:pPr>
+        <w:rPr>
+          <w:lang w:val="es-ES" w:eastAsia="es-ES"/>
+        </w:rPr>
+      </w:pPr>
+      <w:r>
+        <w:rPr>
+          <w:lang w:val="es-ES" w:eastAsia="es-ES"/>
+        </w:rPr>
+        <w:t>Texto de ejemplo</w:t>
+      </w:r>
+    </w:p>
+    <w:p>
+      <w:pPr>
+        <w:rPr>
+          <w:lang w:val="es-ES" w:eastAsia="es-ES"/>
+        </w:rPr>
+      </w:pPr>
+      <w:r>
+        <w:rPr>
+          <w:noProof/>
+          <w:lang w:val="es-AR" w:eastAsia="es-AR"/>
+        </w:rPr>
+        <w:drawing>
+          <wp:inline distT="0" distB="0" distL="0" distR="0">
+            <wp:extent cx="5219700" cy="2237105"/>
+            <wp:effectExtent l="19050" t="0" r="0" b="0"/>
+            <wp:docPr id="12" name="11 Imagen" descr="modificarReclamo.png"/>
+            <wp:cNvGraphicFramePr>
+              <a:graphicFrameLocks xmlns:a="http://schemas.openxmlformats.org/drawingml/2006/main" noChangeAspect="1"/>
+            </wp:cNvGraphicFramePr>
+            <a:graphic xmlns:a="http://schemas.openxmlformats.org/drawingml/2006/main">
+              <a:graphicData uri="http://schemas.openxmlformats.org/drawingml/2006/picture">
+                <pic:pic xmlns:pic="http://schemas.openxmlformats.org/drawingml/2006/picture">
+                  <pic:nvPicPr>
+                    <pic:cNvPr id="0" name="modificarReclamo.png"/>
+                    <pic:cNvPicPr/>
+                  </pic:nvPicPr>
+                  <pic:blipFill>
+                    <a:blip r:embed="rId22" cstate="print"/>
+                    <a:stretch>
+                      <a:fillRect/>
+                    </a:stretch>
+                  </pic:blipFill>
+                  <pic:spPr>
+                    <a:xfrm>
+                      <a:off x="0" y="0"/>
+                      <a:ext cx="5219700" cy="2237105"/>
+                    </a:xfrm>
+                    <a:prstGeom prst="rect">
+                      <a:avLst/>
+                    </a:prstGeom>
+                  </pic:spPr>
+                </pic:pic>
+              </a:graphicData>
+            </a:graphic>
+          </wp:inline>
+        </w:drawing>
+      </w:r>
+    </w:p>
+    <w:p>
+      <w:pPr>
+        <w:spacing w:before="0" w:after="200" w:line="276" w:lineRule="auto"/>
+        <w:jc w:val="left"/>
+        <w:rPr>
+          <w:rFonts w:ascii="Futura LtCn BT" w:hAnsi="Futura LtCn BT"/>
+          <w:color w:val="2E6BAE"/>
+          <w:sz w:val="32"/>
+          <w:szCs w:val="20"/>
+          <w:lang w:val="es-ES" w:eastAsia="es-ES"/>
+        </w:rPr>
+      </w:pPr>
+      <w:r>
+        <w:br w:type="page"/>
+      </w:r>
+    </w:p>
+    <w:p>
+      <w:pPr>
+        <w:pStyle w:val="Ttulo3"/>
+        <w:tabs>
+          <w:tab w:val="clear" w:pos="1644"/>
+          <w:tab w:val="num" w:pos="0"/>
+        </w:tabs>
+        <w:ind w:left="0" w:hanging="720"/>
+      </w:pPr>
+      <w:bookmarkStart w:id="19" w:name="_Toc307509108"/>
+      <w:r>
+        <w:lastRenderedPageBreak/>
+        <w:t>Cancelar reclamo</w:t>
+      </w:r>
+      <w:bookmarkEnd w:id="19"/>
+    </w:p>
+    <w:p>
+      <w:pPr>
+        <w:rPr>
+          <w:lang w:val="es-ES" w:eastAsia="es-ES"/>
+        </w:rPr>
+      </w:pPr>
+      <w:r>
+        <w:rPr>
+          <w:lang w:val="es-ES" w:eastAsia="es-ES"/>
+        </w:rPr>
+        <w:t>Texto de ejemplo</w:t>
+      </w:r>
+    </w:p>
+    <w:p>
+      <w:pPr>
+        <w:pStyle w:val="NormalStep"/>
+        <w:ind w:left="0"/>
+      </w:pPr>
+      <w:r>
+        <w:rPr>
+          <w:noProof/>
+          <w:lang w:val="es-AR" w:eastAsia="es-AR"/>
+        </w:rPr>
+        <w:drawing>
+          <wp:inline distT="0" distB="0" distL="0" distR="0">
+            <wp:extent cx="5219700" cy="2277745"/>
+            <wp:effectExtent l="19050" t="0" r="0" b="0"/>
+            <wp:docPr id="13" name="12 Imagen" descr="cancelandoReclamo.png"/>
+            <wp:cNvGraphicFramePr>
+              <a:graphicFrameLocks xmlns:a="http://schemas.openxmlformats.org/drawingml/2006/main" noChangeAspect="1"/>
+            </wp:cNvGraphicFramePr>
+            <a:graphic xmlns:a="http://schemas.openxmlformats.org/drawingml/2006/main">
+              <a:graphicData uri="http://schemas.openxmlformats.org/drawingml/2006/picture">
+                <pic:pic xmlns:pic="http://schemas.openxmlformats.org/drawingml/2006/picture">
+                  <pic:nvPicPr>
+                    <pic:cNvPr id="0" name="cancelandoReclamo.png"/>
+                    <pic:cNvPicPr/>
+                  </pic:nvPicPr>
+                  <pic:blipFill>
+                    <a:blip r:embed="rId23"/>
+                    <a:stretch>
+                      <a:fillRect/>
+                    </a:stretch>
+                  </pic:blipFill>
+                  <pic:spPr>
+                    <a:xfrm>
+                      <a:off x="0" y="0"/>
+                      <a:ext cx="5219700" cy="2277745"/>
+                    </a:xfrm>
+                    <a:prstGeom prst="rect">
+                      <a:avLst/>
+                    </a:prstGeom>
+                  </pic:spPr>
+                </pic:pic>
+              </a:graphicData>
+            </a:graphic>
+          </wp:inline>
+        </w:drawing>
+      </w:r>
+    </w:p>
+    <w:p>
+      <w:pPr>
+        <w:pStyle w:val="NormalStep"/>
+        <w:ind w:left="0"/>
+      </w:pPr>
+      <w:r>
+        <w:rPr>
+          <w:noProof/>
+          <w:lang w:val="es-AR" w:eastAsia="es-AR"/>
+        </w:rPr>
+        <w:drawing>
+          <wp:inline distT="0" distB="0" distL="0" distR="0">
+            <wp:extent cx="5219700" cy="2298065"/>
+            <wp:effectExtent l="19050" t="0" r="0" b="0"/>
+            <wp:docPr id="14" name="13 Imagen" descr="canceladoListado.png"/>
+            <wp:cNvGraphicFramePr>
+              <a:graphicFrameLocks xmlns:a="http://schemas.openxmlformats.org/drawingml/2006/main" noChangeAspect="1"/>
+            </wp:cNvGraphicFramePr>
+            <a:graphic xmlns:a="http://schemas.openxmlformats.org/drawingml/2006/main">
+              <a:graphicData uri="http://schemas.openxmlformats.org/drawingml/2006/picture">
+                <pic:pic xmlns:pic="http://schemas.openxmlformats.org/drawingml/2006/picture">
+                  <pic:nvPicPr>
+                    <pic:cNvPr id="0" name="canceladoListado.png"/>
+                    <pic:cNvPicPr/>
+                  </pic:nvPicPr>
+                  <pic:blipFill>
+                    <a:blip r:embed="rId24"/>
+                    <a:stretch>
+                      <a:fillRect/>
+                    </a:stretch>
+                  </pic:blipFill>
+                  <pic:spPr>
+                    <a:xfrm>
+                      <a:off x="0" y="0"/>
+                      <a:ext cx="5219700" cy="2298065"/>
+                    </a:xfrm>
+                    <a:prstGeom prst="rect">
+                      <a:avLst/>
+                    </a:prstGeom>
+                  </pic:spPr>
+                </pic:pic>
+              </a:graphicData>
+            </a:graphic>
+          </wp:inline>
+        </w:drawing>
+      </w:r>
+    </w:p>
+    <w:p>
+      <w:pPr>
+        <w:spacing w:before="0" w:after="200" w:line="276" w:lineRule="auto"/>
+        <w:jc w:val="left"/>
+        <w:rPr>
+          <w:rFonts w:ascii="Futura LtCn BT" w:hAnsi="Futura LtCn BT"/>
+          <w:color w:val="2E6BAE"/>
+          <w:sz w:val="32"/>
+          <w:szCs w:val="20"/>
+          <w:lang w:val="es-ES" w:eastAsia="es-ES"/>
+        </w:rPr>
+      </w:pPr>
+      <w:r>
+        <w:br w:type="page"/>
+      </w:r>
+    </w:p>
+    <w:p>
+      <w:pPr>
+        <w:pStyle w:val="Ttulo3"/>
+        <w:tabs>
+          <w:tab w:val="clear" w:pos="1644"/>
+          <w:tab w:val="num" w:pos="0"/>
+        </w:tabs>
+        <w:ind w:left="0" w:hanging="720"/>
+      </w:pPr>
+      <w:bookmarkStart w:id="20" w:name="_Toc307509109"/>
+      <w:r>
+        <w:lastRenderedPageBreak/>
+        <w:t>Reclamo repetido y unificado</w:t>
+      </w:r>
+      <w:bookmarkEnd w:id="20"/>
+    </w:p>
+    <w:p>
+      <w:pPr>
+        <w:rPr>
+          <w:lang w:val="es-ES" w:eastAsia="es-ES"/>
+        </w:rPr>
+      </w:pPr>
+      <w:r>
+        <w:rPr>
+          <w:lang w:val="es-ES" w:eastAsia="es-ES"/>
+        </w:rPr>
+        <w:t>Texto de ejemplo</w:t>
+      </w:r>
+    </w:p>
+    <w:p>
+      <w:pPr>
+        <w:rPr>
+          <w:lang w:val="es-ES" w:eastAsia="es-ES"/>
+        </w:rPr>
+      </w:pPr>
+    </w:p>
+    <w:p>
+      <w:pPr>
+        <w:pStyle w:val="NormalStep"/>
+        <w:ind w:left="0"/>
+      </w:pPr>
     </w:p>
     <w:p>
       <w:pPr>
         <w:pStyle w:val="Ttulo1"/>
       </w:pPr>
-      <w:bookmarkStart w:id="18" w:name="_Toc307419902"/>
+      <w:bookmarkStart w:id="21" w:name="_Toc307509110"/>
       <w:r>
         <w:lastRenderedPageBreak/>
         <w:t>Descarga de la aplicación “Acción Ciudadana” para Android.</w:t>
       </w:r>
-      <w:bookmarkEnd w:id="18"/>
+      <w:bookmarkEnd w:id="21"/>
     </w:p>
     <w:p>
       <w:pPr>
@@ -2536,10 +3616,10 @@
     </w:p>
     <w:p/>
     <w:sectPr>
-      <w:headerReference w:type="even" r:id="rId14"/>
-      <w:headerReference w:type="default" r:id="rId15"/>
-      <w:footerReference w:type="even" r:id="rId16"/>
-      <w:footerReference w:type="default" r:id="rId17"/>
+      <w:headerReference w:type="even" r:id="rId25"/>
+      <w:headerReference w:type="default" r:id="rId26"/>
+      <w:footerReference w:type="even" r:id="rId27"/>
+      <w:footerReference w:type="default" r:id="rId28"/>
       <w:pgSz w:w="11906" w:h="16838" w:code="9"/>
       <w:pgMar w:top="720" w:right="1418" w:bottom="1259" w:left="2268" w:header="709" w:footer="709" w:gutter="0"/>
       <w:cols w:space="708"/>
@@ -2639,7 +3719,7 @@
       <w:rPr>
         <w:noProof/>
       </w:rPr>
-      <w:t>7</w:t>
+      <w:t>2</w:t>
     </w:r>
     <w:r>
       <w:fldChar w:fldCharType="end"/>
@@ -2708,7 +3788,7 @@
         <w:rPr>
           <w:noProof/>
         </w:rPr>
-        <w:t>Reclamos</w:t>
+        <w:t>Índice</w:t>
       </w:r>
     </w:fldSimple>
   </w:p>

</xml_diff>

<commit_message>
Se termina el manual de ciudadano, se arregla validacion de javascript en la modificacion de reclamos
</commit_message>
<xml_diff>
--- a/Manual Ciudadano - Accion Ciudadana.docx
+++ b/Manual Ciudadano - Accion Ciudadana.docx
@@ -160,7 +160,7 @@
                     <a:blip r:embed="rId7" cstate="print">
                       <a:extLst>
                         <a:ext uri="{28A0092B-C50C-407E-A947-70E740481C1C}">
-                          <a14:useLocalDpi xmlns="" xmlns:wpc="http://schemas.microsoft.com/office/word/2010/wordprocessingCanvas" xmlns:mc="http://schemas.openxmlformats.org/markup-compatibility/2006" xmlns:o="urn:schemas-microsoft-com:office:office" xmlns:v="urn:schemas-microsoft-com:vml" xmlns:wp14="http://schemas.microsoft.com/office/word/2010/wordprocessingDrawing" xmlns:w10="urn:schemas-microsoft-com:office:word" xmlns:w="http://schemas.openxmlformats.org/wordprocessingml/2006/main" xmlns:w14="http://schemas.microsoft.com/office/word/2010/wordml" xmlns:wpg="http://schemas.microsoft.com/office/word/2010/wordprocessingGroup" xmlns:wpi="http://schemas.microsoft.com/office/word/2010/wordprocessingInk" xmlns:wps="http://schemas.microsoft.com/office/word/2010/wordprocessingShape" xmlns:a14="http://schemas.microsoft.com/office/drawing/2010/main" val="0"/>
+                          <a14:useLocalDpi xmlns:a14="http://schemas.microsoft.com/office/drawing/2010/main" xmlns:wps="http://schemas.microsoft.com/office/word/2010/wordprocessingShape" xmlns:wpi="http://schemas.microsoft.com/office/word/2010/wordprocessingInk" xmlns:wpg="http://schemas.microsoft.com/office/word/2010/wordprocessingGroup" xmlns:w14="http://schemas.microsoft.com/office/word/2010/wordml" xmlns:w="http://schemas.openxmlformats.org/wordprocessingml/2006/main" xmlns:w10="urn:schemas-microsoft-com:office:word" xmlns:wp14="http://schemas.microsoft.com/office/word/2010/wordprocessingDrawing" xmlns:v="urn:schemas-microsoft-com:vml" xmlns:o="urn:schemas-microsoft-com:office:office" xmlns:mc="http://schemas.openxmlformats.org/markup-compatibility/2006" xmlns:wpc="http://schemas.microsoft.com/office/word/2010/wordprocessingCanvas" xmlns="" val="0"/>
                         </a:ext>
                       </a:extLst>
                     </a:blip>
@@ -239,7 +239,7 @@
       <w:pPr>
         <w:pStyle w:val="Ttulo1"/>
       </w:pPr>
-      <w:bookmarkStart w:id="0" w:name="_Toc307509090"/>
+      <w:bookmarkStart w:id="0" w:name="_Toc307611458"/>
       <w:r>
         <w:lastRenderedPageBreak/>
         <w:t>Índice</w:t>
@@ -266,7 +266,7 @@
       <w:r>
         <w:fldChar w:fldCharType="separate"/>
       </w:r>
-      <w:hyperlink w:anchor="_Toc307509090" w:history="1">
+      <w:hyperlink w:anchor="_Toc307611458" w:history="1">
         <w:r>
           <w:rPr>
             <w:rStyle w:val="Hipervnculo"/>
@@ -305,7 +305,7 @@
           <w:rPr>
             <w:webHidden/>
           </w:rPr>
-          <w:instrText xml:space="preserve"> PAGEREF _Toc307509090 \h </w:instrText>
+          <w:instrText xml:space="preserve"> PAGEREF _Toc307611458 \h </w:instrText>
         </w:r>
         <w:r>
           <w:rPr>
@@ -343,7 +343,7 @@
           <w:lang w:val="es-AR" w:eastAsia="es-AR"/>
         </w:rPr>
       </w:pPr>
-      <w:hyperlink w:anchor="_Toc307509091" w:history="1">
+      <w:hyperlink w:anchor="_Toc307611459" w:history="1">
         <w:r>
           <w:rPr>
             <w:rStyle w:val="Hipervnculo"/>
@@ -382,7 +382,7 @@
           <w:rPr>
             <w:webHidden/>
           </w:rPr>
-          <w:instrText xml:space="preserve"> PAGEREF _Toc307509091 \h </w:instrText>
+          <w:instrText xml:space="preserve"> PAGEREF _Toc307611459 \h </w:instrText>
         </w:r>
         <w:r>
           <w:rPr>
@@ -420,7 +420,7 @@
           <w:lang w:val="es-AR" w:eastAsia="es-AR"/>
         </w:rPr>
       </w:pPr>
-      <w:hyperlink w:anchor="_Toc307509092" w:history="1">
+      <w:hyperlink w:anchor="_Toc307611460" w:history="1">
         <w:r>
           <w:rPr>
             <w:rStyle w:val="Hipervnculo"/>
@@ -459,7 +459,7 @@
           <w:rPr>
             <w:webHidden/>
           </w:rPr>
-          <w:instrText xml:space="preserve"> PAGEREF _Toc307509092 \h </w:instrText>
+          <w:instrText xml:space="preserve"> PAGEREF _Toc307611460 \h </w:instrText>
         </w:r>
         <w:r>
           <w:rPr>
@@ -497,7 +497,7 @@
           <w:lang w:val="es-AR" w:eastAsia="es-AR"/>
         </w:rPr>
       </w:pPr>
-      <w:hyperlink w:anchor="_Toc307509093" w:history="1">
+      <w:hyperlink w:anchor="_Toc307611461" w:history="1">
         <w:r>
           <w:rPr>
             <w:rStyle w:val="Hipervnculo"/>
@@ -536,7 +536,7 @@
           <w:rPr>
             <w:webHidden/>
           </w:rPr>
-          <w:instrText xml:space="preserve"> PAGEREF _Toc307509093 \h </w:instrText>
+          <w:instrText xml:space="preserve"> PAGEREF _Toc307611461 \h </w:instrText>
         </w:r>
         <w:r>
           <w:rPr>
@@ -577,7 +577,7 @@
           <w:lang w:val="es-AR" w:eastAsia="es-AR"/>
         </w:rPr>
       </w:pPr>
-      <w:hyperlink w:anchor="_Toc307509094" w:history="1">
+      <w:hyperlink w:anchor="_Toc307611462" w:history="1">
         <w:r>
           <w:rPr>
             <w:rStyle w:val="Hipervnculo"/>
@@ -616,7 +616,7 @@
           <w:rPr>
             <w:webHidden/>
           </w:rPr>
-          <w:instrText xml:space="preserve"> PAGEREF _Toc307509094 \h </w:instrText>
+          <w:instrText xml:space="preserve"> PAGEREF _Toc307611462 \h </w:instrText>
         </w:r>
         <w:r>
           <w:rPr>
@@ -654,7 +654,7 @@
           <w:lang w:val="es-AR" w:eastAsia="es-AR"/>
         </w:rPr>
       </w:pPr>
-      <w:hyperlink w:anchor="_Toc307509095" w:history="1">
+      <w:hyperlink w:anchor="_Toc307611463" w:history="1">
         <w:r>
           <w:rPr>
             <w:rStyle w:val="Hipervnculo"/>
@@ -693,7 +693,7 @@
           <w:rPr>
             <w:webHidden/>
           </w:rPr>
-          <w:instrText xml:space="preserve"> PAGEREF _Toc307509095 \h </w:instrText>
+          <w:instrText xml:space="preserve"> PAGEREF _Toc307611463 \h </w:instrText>
         </w:r>
         <w:r>
           <w:rPr>
@@ -734,7 +734,7 @@
           <w:lang w:val="es-AR" w:eastAsia="es-AR"/>
         </w:rPr>
       </w:pPr>
-      <w:hyperlink w:anchor="_Toc307509096" w:history="1">
+      <w:hyperlink w:anchor="_Toc307611464" w:history="1">
         <w:r>
           <w:rPr>
             <w:rStyle w:val="Hipervnculo"/>
@@ -773,7 +773,7 @@
           <w:rPr>
             <w:webHidden/>
           </w:rPr>
-          <w:instrText xml:space="preserve"> PAGEREF _Toc307509096 \h </w:instrText>
+          <w:instrText xml:space="preserve"> PAGEREF _Toc307611464 \h </w:instrText>
         </w:r>
         <w:r>
           <w:rPr>
@@ -814,7 +814,7 @@
           <w:lang w:val="es-AR" w:eastAsia="es-AR"/>
         </w:rPr>
       </w:pPr>
-      <w:hyperlink w:anchor="_Toc307509097" w:history="1">
+      <w:hyperlink w:anchor="_Toc307611465" w:history="1">
         <w:r>
           <w:rPr>
             <w:rStyle w:val="Hipervnculo"/>
@@ -853,7 +853,7 @@
           <w:rPr>
             <w:webHidden/>
           </w:rPr>
-          <w:instrText xml:space="preserve"> PAGEREF _Toc307509097 \h </w:instrText>
+          <w:instrText xml:space="preserve"> PAGEREF _Toc307611465 \h </w:instrText>
         </w:r>
         <w:r>
           <w:rPr>
@@ -894,7 +894,7 @@
           <w:lang w:val="es-AR" w:eastAsia="es-AR"/>
         </w:rPr>
       </w:pPr>
-      <w:hyperlink w:anchor="_Toc307509098" w:history="1">
+      <w:hyperlink w:anchor="_Toc307611466" w:history="1">
         <w:r>
           <w:rPr>
             <w:rStyle w:val="Hipervnculo"/>
@@ -933,7 +933,7 @@
           <w:rPr>
             <w:webHidden/>
           </w:rPr>
-          <w:instrText xml:space="preserve"> PAGEREF _Toc307509098 \h </w:instrText>
+          <w:instrText xml:space="preserve"> PAGEREF _Toc307611466 \h </w:instrText>
         </w:r>
         <w:r>
           <w:rPr>
@@ -971,7 +971,7 @@
           <w:lang w:val="es-AR" w:eastAsia="es-AR"/>
         </w:rPr>
       </w:pPr>
-      <w:hyperlink w:anchor="_Toc307509099" w:history="1">
+      <w:hyperlink w:anchor="_Toc307611467" w:history="1">
         <w:r>
           <w:rPr>
             <w:rStyle w:val="Hipervnculo"/>
@@ -1010,7 +1010,7 @@
           <w:rPr>
             <w:webHidden/>
           </w:rPr>
-          <w:instrText xml:space="preserve"> PAGEREF _Toc307509099 \h </w:instrText>
+          <w:instrText xml:space="preserve"> PAGEREF _Toc307611467 \h </w:instrText>
         </w:r>
         <w:r>
           <w:rPr>
@@ -1051,7 +1051,7 @@
           <w:lang w:val="es-AR" w:eastAsia="es-AR"/>
         </w:rPr>
       </w:pPr>
-      <w:hyperlink w:anchor="_Toc307509100" w:history="1">
+      <w:hyperlink w:anchor="_Toc307611468" w:history="1">
         <w:r>
           <w:rPr>
             <w:rStyle w:val="Hipervnculo"/>
@@ -1090,7 +1090,7 @@
           <w:rPr>
             <w:webHidden/>
           </w:rPr>
-          <w:instrText xml:space="preserve"> PAGEREF _Toc307509100 \h </w:instrText>
+          <w:instrText xml:space="preserve"> PAGEREF _Toc307611468 \h </w:instrText>
         </w:r>
         <w:r>
           <w:rPr>
@@ -1128,7 +1128,7 @@
           <w:lang w:val="es-AR" w:eastAsia="es-AR"/>
         </w:rPr>
       </w:pPr>
-      <w:hyperlink w:anchor="_Toc307509101" w:history="1">
+      <w:hyperlink w:anchor="_Toc307611469" w:history="1">
         <w:r>
           <w:rPr>
             <w:rStyle w:val="Hipervnculo"/>
@@ -1167,7 +1167,7 @@
           <w:rPr>
             <w:webHidden/>
           </w:rPr>
-          <w:instrText xml:space="preserve"> PAGEREF _Toc307509101 \h </w:instrText>
+          <w:instrText xml:space="preserve"> PAGEREF _Toc307611469 \h </w:instrText>
         </w:r>
         <w:r>
           <w:rPr>
@@ -1208,7 +1208,7 @@
           <w:lang w:val="es-AR" w:eastAsia="es-AR"/>
         </w:rPr>
       </w:pPr>
-      <w:hyperlink w:anchor="_Toc307509102" w:history="1">
+      <w:hyperlink w:anchor="_Toc307611470" w:history="1">
         <w:r>
           <w:rPr>
             <w:rStyle w:val="Hipervnculo"/>
@@ -1247,7 +1247,7 @@
           <w:rPr>
             <w:webHidden/>
           </w:rPr>
-          <w:instrText xml:space="preserve"> PAGEREF _Toc307509102 \h </w:instrText>
+          <w:instrText xml:space="preserve"> PAGEREF _Toc307611470 \h </w:instrText>
         </w:r>
         <w:r>
           <w:rPr>
@@ -1288,7 +1288,7 @@
           <w:lang w:val="es-AR" w:eastAsia="es-AR"/>
         </w:rPr>
       </w:pPr>
-      <w:hyperlink w:anchor="_Toc307509103" w:history="1">
+      <w:hyperlink w:anchor="_Toc307611471" w:history="1">
         <w:r>
           <w:rPr>
             <w:rStyle w:val="Hipervnculo"/>
@@ -1327,7 +1327,7 @@
           <w:rPr>
             <w:webHidden/>
           </w:rPr>
-          <w:instrText xml:space="preserve"> PAGEREF _Toc307509103 \h </w:instrText>
+          <w:instrText xml:space="preserve"> PAGEREF _Toc307611471 \h </w:instrText>
         </w:r>
         <w:r>
           <w:rPr>
@@ -1344,7 +1344,7 @@
           <w:rPr>
             <w:webHidden/>
           </w:rPr>
-          <w:t>15</w:t>
+          <w:t>16</w:t>
         </w:r>
         <w:r>
           <w:rPr>
@@ -1364,7 +1364,7 @@
           <w:lang w:val="es-AR" w:eastAsia="es-AR"/>
         </w:rPr>
       </w:pPr>
-      <w:hyperlink w:anchor="_Toc307509104" w:history="1">
+      <w:hyperlink w:anchor="_Toc307611472" w:history="1">
         <w:r>
           <w:rPr>
             <w:rStyle w:val="Hipervnculo"/>
@@ -1402,7 +1402,7 @@
           <w:rPr>
             <w:webHidden/>
           </w:rPr>
-          <w:instrText xml:space="preserve"> PAGEREF _Toc307509104 \h </w:instrText>
+          <w:instrText xml:space="preserve"> PAGEREF _Toc307611472 \h </w:instrText>
         </w:r>
         <w:r>
           <w:rPr>
@@ -1419,7 +1419,7 @@
           <w:rPr>
             <w:webHidden/>
           </w:rPr>
-          <w:t>16</w:t>
+          <w:t>17</w:t>
         </w:r>
         <w:r>
           <w:rPr>
@@ -1439,7 +1439,7 @@
           <w:lang w:val="es-AR" w:eastAsia="es-AR"/>
         </w:rPr>
       </w:pPr>
-      <w:hyperlink w:anchor="_Toc307509105" w:history="1">
+      <w:hyperlink w:anchor="_Toc307611473" w:history="1">
         <w:r>
           <w:rPr>
             <w:rStyle w:val="Hipervnculo"/>
@@ -1477,7 +1477,7 @@
           <w:rPr>
             <w:webHidden/>
           </w:rPr>
-          <w:instrText xml:space="preserve"> PAGEREF _Toc307509105 \h </w:instrText>
+          <w:instrText xml:space="preserve"> PAGEREF _Toc307611473 \h </w:instrText>
         </w:r>
         <w:r>
           <w:rPr>
@@ -1494,7 +1494,7 @@
           <w:rPr>
             <w:webHidden/>
           </w:rPr>
-          <w:t>17</w:t>
+          <w:t>18</w:t>
         </w:r>
         <w:r>
           <w:rPr>
@@ -1514,7 +1514,7 @@
           <w:lang w:val="es-AR" w:eastAsia="es-AR"/>
         </w:rPr>
       </w:pPr>
-      <w:hyperlink w:anchor="_Toc307509106" w:history="1">
+      <w:hyperlink w:anchor="_Toc307611474" w:history="1">
         <w:r>
           <w:rPr>
             <w:rStyle w:val="Hipervnculo"/>
@@ -1552,7 +1552,7 @@
           <w:rPr>
             <w:webHidden/>
           </w:rPr>
-          <w:instrText xml:space="preserve"> PAGEREF _Toc307509106 \h </w:instrText>
+          <w:instrText xml:space="preserve"> PAGEREF _Toc307611474 \h </w:instrText>
         </w:r>
         <w:r>
           <w:rPr>
@@ -1569,7 +1569,7 @@
           <w:rPr>
             <w:webHidden/>
           </w:rPr>
-          <w:t>18</w:t>
+          <w:t>19</w:t>
         </w:r>
         <w:r>
           <w:rPr>
@@ -1589,7 +1589,7 @@
           <w:lang w:val="es-AR" w:eastAsia="es-AR"/>
         </w:rPr>
       </w:pPr>
-      <w:hyperlink w:anchor="_Toc307509107" w:history="1">
+      <w:hyperlink w:anchor="_Toc307611475" w:history="1">
         <w:r>
           <w:rPr>
             <w:rStyle w:val="Hipervnculo"/>
@@ -1627,7 +1627,7 @@
           <w:rPr>
             <w:webHidden/>
           </w:rPr>
-          <w:instrText xml:space="preserve"> PAGEREF _Toc307509107 \h </w:instrText>
+          <w:instrText xml:space="preserve"> PAGEREF _Toc307611475 \h </w:instrText>
         </w:r>
         <w:r>
           <w:rPr>
@@ -1644,7 +1644,7 @@
           <w:rPr>
             <w:webHidden/>
           </w:rPr>
-          <w:t>19</w:t>
+          <w:t>20</w:t>
         </w:r>
         <w:r>
           <w:rPr>
@@ -1664,7 +1664,7 @@
           <w:lang w:val="es-AR" w:eastAsia="es-AR"/>
         </w:rPr>
       </w:pPr>
-      <w:hyperlink w:anchor="_Toc307509108" w:history="1">
+      <w:hyperlink w:anchor="_Toc307611476" w:history="1">
         <w:r>
           <w:rPr>
             <w:rStyle w:val="Hipervnculo"/>
@@ -1702,7 +1702,7 @@
           <w:rPr>
             <w:webHidden/>
           </w:rPr>
-          <w:instrText xml:space="preserve"> PAGEREF _Toc307509108 \h </w:instrText>
+          <w:instrText xml:space="preserve"> PAGEREF _Toc307611476 \h </w:instrText>
         </w:r>
         <w:r>
           <w:rPr>
@@ -1719,7 +1719,7 @@
           <w:rPr>
             <w:webHidden/>
           </w:rPr>
-          <w:t>20</w:t>
+          <w:t>21</w:t>
         </w:r>
         <w:r>
           <w:rPr>
@@ -1739,7 +1739,7 @@
           <w:lang w:val="es-AR" w:eastAsia="es-AR"/>
         </w:rPr>
       </w:pPr>
-      <w:hyperlink w:anchor="_Toc307509109" w:history="1">
+      <w:hyperlink w:anchor="_Toc307611477" w:history="1">
         <w:r>
           <w:rPr>
             <w:rStyle w:val="Hipervnculo"/>
@@ -1777,7 +1777,7 @@
           <w:rPr>
             <w:webHidden/>
           </w:rPr>
-          <w:instrText xml:space="preserve"> PAGEREF _Toc307509109 \h </w:instrText>
+          <w:instrText xml:space="preserve"> PAGEREF _Toc307611477 \h </w:instrText>
         </w:r>
         <w:r>
           <w:rPr>
@@ -1794,7 +1794,7 @@
           <w:rPr>
             <w:webHidden/>
           </w:rPr>
-          <w:t>21</w:t>
+          <w:t>22</w:t>
         </w:r>
         <w:r>
           <w:rPr>
@@ -1815,7 +1815,7 @@
           <w:lang w:val="es-AR" w:eastAsia="es-AR"/>
         </w:rPr>
       </w:pPr>
-      <w:hyperlink w:anchor="_Toc307509110" w:history="1">
+      <w:hyperlink w:anchor="_Toc307611478" w:history="1">
         <w:r>
           <w:rPr>
             <w:rStyle w:val="Hipervnculo"/>
@@ -1854,7 +1854,7 @@
           <w:rPr>
             <w:webHidden/>
           </w:rPr>
-          <w:instrText xml:space="preserve"> PAGEREF _Toc307509110 \h </w:instrText>
+          <w:instrText xml:space="preserve"> PAGEREF _Toc307611478 \h </w:instrText>
         </w:r>
         <w:r>
           <w:rPr>
@@ -1871,7 +1871,7 @@
           <w:rPr>
             <w:webHidden/>
           </w:rPr>
-          <w:t>22</w:t>
+          <w:t>23</w:t>
         </w:r>
         <w:r>
           <w:rPr>
@@ -1889,7 +1889,7 @@
         <w:lastRenderedPageBreak/>
         <w:fldChar w:fldCharType="end"/>
       </w:r>
-      <w:bookmarkStart w:id="1" w:name="_Toc307509091"/>
+      <w:bookmarkStart w:id="1" w:name="_Toc307611459"/>
       <w:r>
         <w:t>Introducción</w:t>
       </w:r>
@@ -1920,7 +1920,7 @@
       <w:pPr>
         <w:pStyle w:val="Ttulo1"/>
       </w:pPr>
-      <w:bookmarkStart w:id="2" w:name="_Toc307509092"/>
+      <w:bookmarkStart w:id="2" w:name="_Toc307611460"/>
       <w:r>
         <w:lastRenderedPageBreak/>
         <w:t>Acción Ciudadana</w:t>
@@ -1990,7 +1990,7 @@
       <w:pPr>
         <w:pStyle w:val="Ttulo1"/>
       </w:pPr>
-      <w:bookmarkStart w:id="3" w:name="_Toc307509093"/>
+      <w:bookmarkStart w:id="3" w:name="_Toc307611461"/>
       <w:r>
         <w:lastRenderedPageBreak/>
         <w:t>Inicio de sesión</w:t>
@@ -2087,7 +2087,7 @@
       <w:pPr>
         <w:pStyle w:val="Ttulo2"/>
       </w:pPr>
-      <w:bookmarkStart w:id="5" w:name="_Toc307509094"/>
+      <w:bookmarkStart w:id="5" w:name="_Toc307611462"/>
       <w:r>
         <w:lastRenderedPageBreak/>
         <w:t>Registro de usuario</w:t>
@@ -2104,7 +2104,158 @@
         <w:rPr>
           <w:lang w:val="es-ES" w:eastAsia="es-ES"/>
         </w:rPr>
-        <w:t>Texto de ejemplo.</w:t>
+        <w:t>En la pantalla de registro del ciudadano, se observan los campos a ser completados por el nuevo usuario</w:t>
+      </w:r>
+      <w:r>
+        <w:rPr>
+          <w:lang w:val="es-ES" w:eastAsia="es-ES"/>
+        </w:rPr>
+        <w:t>.</w:t>
+      </w:r>
+      <w:r>
+        <w:rPr>
+          <w:lang w:val="es-ES" w:eastAsia="es-ES"/>
+        </w:rPr>
+        <w:t xml:space="preserve"> Se puede apreciar que los campos obligatorios están señalados con un asterisco de color rojo. El ciudadano deberá ingresar la siguiente información:</w:t>
+      </w:r>
+    </w:p>
+    <w:p>
+      <w:pPr>
+        <w:pStyle w:val="Prrafodelista"/>
+        <w:numPr>
+          <w:ilvl w:val="0"/>
+          <w:numId w:val="12"/>
+        </w:numPr>
+        <w:rPr>
+          <w:lang w:val="es-ES" w:eastAsia="es-ES"/>
+        </w:rPr>
+      </w:pPr>
+      <w:r>
+        <w:rPr>
+          <w:lang w:val="es-ES" w:eastAsia="es-ES"/>
+        </w:rPr>
+        <w:t>Nombre</w:t>
+      </w:r>
+    </w:p>
+    <w:p>
+      <w:pPr>
+        <w:pStyle w:val="Prrafodelista"/>
+        <w:numPr>
+          <w:ilvl w:val="0"/>
+          <w:numId w:val="12"/>
+        </w:numPr>
+        <w:rPr>
+          <w:lang w:val="es-ES" w:eastAsia="es-ES"/>
+        </w:rPr>
+      </w:pPr>
+      <w:r>
+        <w:rPr>
+          <w:lang w:val="es-ES" w:eastAsia="es-ES"/>
+        </w:rPr>
+        <w:t>Apellido</w:t>
+      </w:r>
+    </w:p>
+    <w:p>
+      <w:pPr>
+        <w:pStyle w:val="Prrafodelista"/>
+        <w:numPr>
+          <w:ilvl w:val="0"/>
+          <w:numId w:val="12"/>
+        </w:numPr>
+        <w:rPr>
+          <w:lang w:val="es-ES" w:eastAsia="es-ES"/>
+        </w:rPr>
+      </w:pPr>
+      <w:r>
+        <w:rPr>
+          <w:lang w:val="es-ES" w:eastAsia="es-ES"/>
+        </w:rPr>
+        <w:t>Nombre de usuario: dicho nombre no deberá contener ni mayúsculas ni espacios.</w:t>
+      </w:r>
+    </w:p>
+    <w:p>
+      <w:pPr>
+        <w:pStyle w:val="Prrafodelista"/>
+        <w:numPr>
+          <w:ilvl w:val="0"/>
+          <w:numId w:val="12"/>
+        </w:numPr>
+        <w:rPr>
+          <w:lang w:val="es-ES" w:eastAsia="es-ES"/>
+        </w:rPr>
+      </w:pPr>
+      <w:r>
+        <w:rPr>
+          <w:lang w:val="es-ES" w:eastAsia="es-ES"/>
+        </w:rPr>
+        <w:t>Contraseña</w:t>
+      </w:r>
+    </w:p>
+    <w:p>
+      <w:pPr>
+        <w:pStyle w:val="Prrafodelista"/>
+        <w:numPr>
+          <w:ilvl w:val="0"/>
+          <w:numId w:val="12"/>
+        </w:numPr>
+        <w:rPr>
+          <w:lang w:val="es-ES" w:eastAsia="es-ES"/>
+        </w:rPr>
+      </w:pPr>
+      <w:r>
+        <w:rPr>
+          <w:lang w:val="es-ES" w:eastAsia="es-ES"/>
+        </w:rPr>
+        <w:t>E-mail: campo vital para poder recibir las actualizaciones de estado de sus reclamos.</w:t>
+      </w:r>
+    </w:p>
+    <w:p>
+      <w:pPr>
+        <w:pStyle w:val="Prrafodelista"/>
+        <w:numPr>
+          <w:ilvl w:val="0"/>
+          <w:numId w:val="12"/>
+        </w:numPr>
+        <w:rPr>
+          <w:lang w:val="es-ES" w:eastAsia="es-ES"/>
+        </w:rPr>
+      </w:pPr>
+      <w:r>
+        <w:rPr>
+          <w:lang w:val="es-ES" w:eastAsia="es-ES"/>
+        </w:rPr>
+        <w:t>Documento Nacional de Identidad (no obligatorio)</w:t>
+      </w:r>
+    </w:p>
+    <w:p>
+      <w:pPr>
+        <w:pStyle w:val="Prrafodelista"/>
+        <w:numPr>
+          <w:ilvl w:val="0"/>
+          <w:numId w:val="12"/>
+        </w:numPr>
+        <w:rPr>
+          <w:lang w:val="es-ES" w:eastAsia="es-ES"/>
+        </w:rPr>
+      </w:pPr>
+      <w:r>
+        <w:rPr>
+          <w:lang w:val="es-ES" w:eastAsia="es-ES"/>
+        </w:rPr>
+        <w:t>Teléfono (no obligatorio).</w:t>
+      </w:r>
+    </w:p>
+    <w:p>
+      <w:pPr>
+        <w:rPr>
+          <w:lang w:val="es-ES" w:eastAsia="es-ES"/>
+        </w:rPr>
+      </w:pPr>
+      <w:r>
+        <w:rPr>
+          <w:lang w:val="es-ES" w:eastAsia="es-ES"/>
+        </w:rPr>
+        <w:t>Una vez completados todos los campos, se debe presionar el botón Registrar. Con el usuario ya creado, le llegará un e-mail de bienvenida al sistema.</w:t>
       </w:r>
     </w:p>
     <w:p>
@@ -2157,9 +2308,22 @@
     </w:p>
     <w:p>
       <w:pPr>
+        <w:rPr>
+          <w:lang w:val="es-ES" w:eastAsia="es-ES"/>
+        </w:rPr>
+      </w:pPr>
+      <w:r>
+        <w:rPr>
+          <w:lang w:val="es-ES" w:eastAsia="es-ES"/>
+        </w:rPr>
+        <w:t>Luego de esto, puede volver a la pantalla de inicio de sesión, ingresar su nombre de usuario y contraseña, y utilizar el sistema de Acción Ciudadana.</w:t>
+      </w:r>
+    </w:p>
+    <w:p>
+      <w:pPr>
         <w:pStyle w:val="Ttulo1"/>
       </w:pPr>
-      <w:bookmarkStart w:id="6" w:name="_Toc307509095"/>
+      <w:bookmarkStart w:id="6" w:name="_Toc307611463"/>
       <w:r>
         <w:lastRenderedPageBreak/>
         <w:t>Pantalla de Inicio</w:t>
@@ -2176,13 +2340,13 @@
         <w:rPr>
           <w:lang w:val="es-ES" w:eastAsia="es-ES"/>
         </w:rPr>
-        <w:t>Texto de ejemplo</w:t>
-      </w:r>
-      <w:r>
-        <w:rPr>
-          <w:lang w:val="es-ES"/>
-        </w:rPr>
-        <w:t>.</w:t>
+        <w:t>En la pantalla de inicio se pueden observar tres zonas que brindan distinta informaci</w:t>
+      </w:r>
+      <w:r>
+        <w:rPr>
+          <w:lang w:val="es-ES" w:eastAsia="es-ES"/>
+        </w:rPr>
+        <w:t>ón al ciudadano, la grilla de reclamos actuales, la grilla de últimos reclamos modificados y el mapa de ubicación de reclamos.</w:t>
       </w:r>
     </w:p>
     <w:p>
@@ -2255,7 +2419,7 @@
       <w:pPr>
         <w:pStyle w:val="Ttulo2"/>
       </w:pPr>
-      <w:bookmarkStart w:id="7" w:name="_Toc307509096"/>
+      <w:bookmarkStart w:id="7" w:name="_Toc307611464"/>
       <w:r>
         <w:lastRenderedPageBreak/>
         <w:t>Reclamos activos</w:t>
@@ -2272,13 +2436,7 @@
         <w:rPr>
           <w:lang w:val="es-ES" w:eastAsia="es-ES"/>
         </w:rPr>
-        <w:t>Texto de ejemplo</w:t>
-      </w:r>
-      <w:r>
-        <w:rPr>
-          <w:lang w:val="es-ES" w:eastAsia="es-ES"/>
-        </w:rPr>
-        <w:t>.</w:t>
+        <w:t>En esta grilla se puede observar todos los reclamos que se encuentran activos en el sistema pertenecientes al ciudadano. Estos incidentes son los que se marcan en el mapa con su correspondiente ubicación.</w:t>
       </w:r>
     </w:p>
     <w:p>
@@ -2331,6 +2489,34 @@
     </w:p>
     <w:p>
       <w:pPr>
+        <w:pStyle w:val="Importante"/>
+        <w:rPr>
+          <w:b/>
+          <w:lang w:eastAsia="es-ES"/>
+        </w:rPr>
+      </w:pPr>
+      <w:r>
+        <w:rPr>
+          <w:b/>
+          <w:lang w:eastAsia="es-ES"/>
+        </w:rPr>
+        <w:t>Aclaración</w:t>
+      </w:r>
+    </w:p>
+    <w:p>
+      <w:pPr>
+        <w:pStyle w:val="Importante"/>
+      </w:pPr>
+      <w:r>
+        <w:rPr>
+          <w:lang w:eastAsia="es-ES"/>
+        </w:rPr>
+        <w:tab/>
+        <w:t>Los reclamos activos en el sistema son los que poseen estado Activo, En Progreso, Suspendido o Demorado, ya que todavía no llegaron al fin del proceso de reparación de dicho incidente, como lo son los estados Cancelado y Terminado.</w:t>
+      </w:r>
+    </w:p>
+    <w:p>
+      <w:pPr>
         <w:spacing w:before="0" w:after="200" w:line="276" w:lineRule="auto"/>
         <w:jc w:val="left"/>
         <w:rPr>
@@ -2344,6 +2530,9 @@
         </w:rPr>
       </w:pPr>
       <w:r>
+        <w:rPr>
+          <w:lang w:val="es-AR"/>
+        </w:rPr>
         <w:br w:type="page"/>
       </w:r>
     </w:p>
@@ -2351,7 +2540,7 @@
       <w:pPr>
         <w:pStyle w:val="Ttulo2"/>
       </w:pPr>
-      <w:bookmarkStart w:id="8" w:name="_Toc307509097"/>
+      <w:bookmarkStart w:id="8" w:name="_Toc307611465"/>
       <w:r>
         <w:lastRenderedPageBreak/>
         <w:t>Últimas modificaciones de reclamos</w:t>
@@ -2368,13 +2557,7 @@
         <w:rPr>
           <w:lang w:val="es-ES" w:eastAsia="es-ES"/>
         </w:rPr>
-        <w:t>Texto de ejemplo</w:t>
-      </w:r>
-      <w:r>
-        <w:rPr>
-          <w:lang w:val="es-ES" w:eastAsia="es-ES"/>
-        </w:rPr>
-        <w:t>.</w:t>
+        <w:t>En esta grilla se puede observar todos los reclamos pertenecientes al ciudadano de acuerdo al orden de modificación de los mismos. Sirve como historial de las modificaciones realizadas a los reclamos del ciudadano, desde el más actual hasta el más antiguo.</w:t>
       </w:r>
     </w:p>
     <w:p>
@@ -2440,6 +2623,9 @@
         </w:rPr>
       </w:pPr>
       <w:r>
+        <w:rPr>
+          <w:lang w:val="es-AR"/>
+        </w:rPr>
         <w:br w:type="page"/>
       </w:r>
     </w:p>
@@ -2447,7 +2633,7 @@
       <w:pPr>
         <w:pStyle w:val="Ttulo2"/>
       </w:pPr>
-      <w:bookmarkStart w:id="9" w:name="_Toc307509098"/>
+      <w:bookmarkStart w:id="9" w:name="_Toc307611466"/>
       <w:r>
         <w:lastRenderedPageBreak/>
         <w:t>Ubicación de reclamos</w:t>
@@ -2456,17 +2642,15 @@
     </w:p>
     <w:p>
       <w:pPr>
-        <w:pStyle w:val="Listaconnmeros"/>
-        <w:numPr>
-          <w:ilvl w:val="0"/>
-          <w:numId w:val="0"/>
-        </w:numPr>
-      </w:pPr>
-      <w:r>
-        <w:t>Texto de ejemplo</w:t>
-      </w:r>
-      <w:r>
-        <w:t>.</w:t>
+        <w:rPr>
+          <w:lang w:val="es-ES" w:eastAsia="es-ES"/>
+        </w:rPr>
+      </w:pPr>
+      <w:r>
+        <w:rPr>
+          <w:lang w:val="es-ES" w:eastAsia="es-ES"/>
+        </w:rPr>
+        <w:t>En esta sección se pueden observar todos los reclamos que se encuentran activos en el sistema pertenecientes al ciudadano marcados en su correspondiente ubicación, proporcionada por el ciudadano.</w:t>
       </w:r>
     </w:p>
     <w:p>
@@ -2521,20 +2705,6 @@
     </w:p>
     <w:p>
       <w:pPr>
-        <w:pStyle w:val="Importante"/>
-      </w:pPr>
-      <w:r>
-        <w:rPr>
-          <w:lang w:eastAsia="es-ES"/>
-        </w:rPr>
-        <w:t>Texto de ejemplo con alguna aclaración interesante</w:t>
-      </w:r>
-      <w:r>
-        <w:t>.</w:t>
-      </w:r>
-    </w:p>
-    <w:p>
-      <w:pPr>
         <w:rPr>
           <w:lang w:val="es-ES" w:eastAsia="es-ES"/>
         </w:rPr>
@@ -2544,7 +2714,7 @@
       <w:pPr>
         <w:pStyle w:val="Ttulo1"/>
       </w:pPr>
-      <w:bookmarkStart w:id="10" w:name="_Toc307509099"/>
+      <w:bookmarkStart w:id="10" w:name="_Toc307611467"/>
       <w:r>
         <w:lastRenderedPageBreak/>
         <w:t>Perfil</w:t>
@@ -2561,13 +2731,7 @@
         <w:rPr>
           <w:lang w:val="es-ES" w:eastAsia="es-ES"/>
         </w:rPr>
-        <w:t>Texto de ejemplo</w:t>
-      </w:r>
-      <w:r>
-        <w:rPr>
-          <w:lang w:val="es-ES" w:eastAsia="es-ES"/>
-        </w:rPr>
-        <w:t>.</w:t>
+        <w:t>Cuando un usuario selecciona Perfil desde la barra de menú, accederá a la información personal que introdujo el ciudadano a la hora de registrarse. Si desea modificar o actualizar algún dato, presione Modificar perfil.</w:t>
       </w:r>
     </w:p>
     <w:p>
@@ -2633,6 +2797,9 @@
         </w:rPr>
       </w:pPr>
       <w:r>
+        <w:rPr>
+          <w:lang w:val="es-AR"/>
+        </w:rPr>
         <w:br w:type="page"/>
       </w:r>
     </w:p>
@@ -2640,7 +2807,7 @@
       <w:pPr>
         <w:pStyle w:val="Ttulo2"/>
       </w:pPr>
-      <w:bookmarkStart w:id="11" w:name="_Toc307509100"/>
+      <w:bookmarkStart w:id="11" w:name="_Toc307611468"/>
       <w:r>
         <w:lastRenderedPageBreak/>
         <w:t>Modificación del Perfil</w:t>
@@ -2657,13 +2824,13 @@
         <w:rPr>
           <w:lang w:val="es-ES" w:eastAsia="es-ES"/>
         </w:rPr>
-        <w:t>Texto de ejemplo</w:t>
-      </w:r>
-      <w:r>
-        <w:rPr>
-          <w:lang w:val="es-ES" w:eastAsia="es-ES"/>
-        </w:rPr>
-        <w:t>.</w:t>
+        <w:t>A la hora de modificar o actualizar el perfil del usuario, se observarán los mismos campos de la pantalla de registro (algunos completado</w:t>
+      </w:r>
+      <w:r>
+        <w:rPr>
+          <w:lang w:val="es-ES" w:eastAsia="es-ES"/>
+        </w:rPr>
+        <w:t>s con los datos ya ingresados). Para guardar los cambios realizados, presione el botón Modificar, para volver a la pantalla anterior, presione Volver.</w:t>
       </w:r>
     </w:p>
     <w:p>
@@ -2718,7 +2885,7 @@
       <w:pPr>
         <w:pStyle w:val="Ttulo1"/>
       </w:pPr>
-      <w:bookmarkStart w:id="12" w:name="_Toc307509101"/>
+      <w:bookmarkStart w:id="12" w:name="_Toc307611469"/>
       <w:r>
         <w:lastRenderedPageBreak/>
         <w:t>Reclamos</w:t>
@@ -2735,13 +2902,61 @@
         <w:rPr>
           <w:lang w:val="es-ES" w:eastAsia="es-ES"/>
         </w:rPr>
-        <w:t>Texto de ejemplo</w:t>
-      </w:r>
-      <w:r>
-        <w:rPr>
-          <w:lang w:val="es-ES" w:eastAsia="es-ES"/>
-        </w:rPr>
-        <w:t>.</w:t>
+        <w:t xml:space="preserve">Para </w:t>
+      </w:r>
+      <w:r>
+        <w:rPr>
+          <w:lang w:val="es-ES" w:eastAsia="es-ES"/>
+        </w:rPr>
+        <w:t>realizar reclamos o hacer un seguimiento de los mismos observando el listado, se debe acceder a la opción correspondiente posando el cursor sobre el menú de Reclamos.</w:t>
+      </w:r>
+    </w:p>
+    <w:p>
+      <w:pPr>
+        <w:rPr>
+          <w:lang w:val="es-ES" w:eastAsia="es-ES"/>
+        </w:rPr>
+      </w:pPr>
+      <w:r>
+        <w:rPr>
+          <w:noProof/>
+          <w:lang w:val="es-AR" w:eastAsia="es-AR"/>
+        </w:rPr>
+        <w:drawing>
+          <wp:inline distT="0" distB="0" distL="0" distR="0">
+            <wp:extent cx="5219700" cy="2335530"/>
+            <wp:effectExtent l="19050" t="0" r="0" b="0"/>
+            <wp:docPr id="11" name="10 Imagen" descr="opcionesReclamos.png"/>
+            <wp:cNvGraphicFramePr>
+              <a:graphicFrameLocks xmlns:a="http://schemas.openxmlformats.org/drawingml/2006/main" noChangeAspect="1"/>
+            </wp:cNvGraphicFramePr>
+            <a:graphic xmlns:a="http://schemas.openxmlformats.org/drawingml/2006/main">
+              <a:graphicData uri="http://schemas.openxmlformats.org/drawingml/2006/picture">
+                <pic:pic xmlns:pic="http://schemas.openxmlformats.org/drawingml/2006/picture">
+                  <pic:nvPicPr>
+                    <pic:cNvPr id="0" name="opcionesReclamos.png"/>
+                    <pic:cNvPicPr/>
+                  </pic:nvPicPr>
+                  <pic:blipFill>
+                    <a:blip r:embed="rId16"/>
+                    <a:stretch>
+                      <a:fillRect/>
+                    </a:stretch>
+                  </pic:blipFill>
+                  <pic:spPr>
+                    <a:xfrm>
+                      <a:off x="0" y="0"/>
+                      <a:ext cx="5219700" cy="2335530"/>
+                    </a:xfrm>
+                    <a:prstGeom prst="rect">
+                      <a:avLst/>
+                    </a:prstGeom>
+                  </pic:spPr>
+                </pic:pic>
+              </a:graphicData>
+            </a:graphic>
+          </wp:inline>
+        </w:drawing>
       </w:r>
     </w:p>
     <w:p>
@@ -2763,7 +2978,7 @@
       <w:pPr>
         <w:pStyle w:val="Ttulo2"/>
       </w:pPr>
-      <w:bookmarkStart w:id="13" w:name="_Toc307509102"/>
+      <w:bookmarkStart w:id="13" w:name="_Toc307611470"/>
       <w:r>
         <w:lastRenderedPageBreak/>
         <w:t>Alta de reclamos</w:t>
@@ -2780,13 +2995,134 @@
         <w:rPr>
           <w:lang w:val="es-ES" w:eastAsia="es-ES"/>
         </w:rPr>
-        <w:t>Texto de ejemplo</w:t>
-      </w:r>
-      <w:r>
-        <w:rPr>
-          <w:lang w:val="es-ES" w:eastAsia="es-ES"/>
-        </w:rPr>
-        <w:t>.</w:t>
+        <w:t>En la pantalla de Alta de reclamo, se observan los campos a ser completados para la creación del nuevo reclamo. Se puede apreciar que los campos obligatorios están señalados con un asterisco de color rojo. El usuario deberá ingresar la siguiente información:</w:t>
+      </w:r>
+    </w:p>
+    <w:p>
+      <w:pPr>
+        <w:pStyle w:val="Prrafodelista"/>
+        <w:numPr>
+          <w:ilvl w:val="0"/>
+          <w:numId w:val="12"/>
+        </w:numPr>
+        <w:rPr>
+          <w:lang w:val="es-ES" w:eastAsia="es-ES"/>
+        </w:rPr>
+      </w:pPr>
+      <w:r>
+        <w:rPr>
+          <w:lang w:val="es-ES" w:eastAsia="es-ES"/>
+        </w:rPr>
+        <w:t>Calle (completa, como figura en Google Maps)</w:t>
+      </w:r>
+    </w:p>
+    <w:p>
+      <w:pPr>
+        <w:pStyle w:val="Prrafodelista"/>
+        <w:numPr>
+          <w:ilvl w:val="0"/>
+          <w:numId w:val="12"/>
+        </w:numPr>
+        <w:rPr>
+          <w:lang w:val="es-ES" w:eastAsia="es-ES"/>
+        </w:rPr>
+      </w:pPr>
+      <w:r>
+        <w:rPr>
+          <w:lang w:val="es-ES" w:eastAsia="es-ES"/>
+        </w:rPr>
+        <w:t>Altura</w:t>
+      </w:r>
+    </w:p>
+    <w:p>
+      <w:pPr>
+        <w:pStyle w:val="Prrafodelista"/>
+        <w:numPr>
+          <w:ilvl w:val="0"/>
+          <w:numId w:val="12"/>
+        </w:numPr>
+        <w:rPr>
+          <w:lang w:val="es-ES" w:eastAsia="es-ES"/>
+        </w:rPr>
+      </w:pPr>
+      <w:r>
+        <w:rPr>
+          <w:lang w:val="es-ES" w:eastAsia="es-ES"/>
+        </w:rPr>
+        <w:t>Tipo de incidente que se reporta</w:t>
+      </w:r>
+    </w:p>
+    <w:p>
+      <w:pPr>
+        <w:pStyle w:val="Prrafodelista"/>
+        <w:numPr>
+          <w:ilvl w:val="0"/>
+          <w:numId w:val="12"/>
+        </w:numPr>
+        <w:rPr>
+          <w:lang w:val="es-ES" w:eastAsia="es-ES"/>
+        </w:rPr>
+      </w:pPr>
+      <w:r>
+        <w:rPr>
+          <w:lang w:val="es-ES" w:eastAsia="es-ES"/>
+        </w:rPr>
+        <w:t>Barrio en el que está ubicado el incidente</w:t>
+      </w:r>
+    </w:p>
+    <w:p>
+      <w:pPr>
+        <w:pStyle w:val="Prrafodelista"/>
+        <w:numPr>
+          <w:ilvl w:val="0"/>
+          <w:numId w:val="12"/>
+        </w:numPr>
+        <w:rPr>
+          <w:lang w:val="es-ES" w:eastAsia="es-ES"/>
+        </w:rPr>
+      </w:pPr>
+      <w:r>
+        <w:rPr>
+          <w:lang w:val="es-ES" w:eastAsia="es-ES"/>
+        </w:rPr>
+        <w:t>Observaciones (no obligatorio)</w:t>
+      </w:r>
+    </w:p>
+    <w:p>
+      <w:pPr>
+        <w:pStyle w:val="Prrafodelista"/>
+        <w:numPr>
+          <w:ilvl w:val="0"/>
+          <w:numId w:val="12"/>
+        </w:numPr>
+        <w:rPr>
+          <w:lang w:val="es-ES" w:eastAsia="es-ES"/>
+        </w:rPr>
+      </w:pPr>
+      <w:r>
+        <w:rPr>
+          <w:lang w:val="es-ES" w:eastAsia="es-ES"/>
+        </w:rPr>
+        <w:t>Foto (no obligatorio). Debe tener extensión JPG, PNG, BMP o GIF.</w:t>
+      </w:r>
+    </w:p>
+    <w:p>
+      <w:pPr>
+        <w:rPr>
+          <w:lang w:val="es-ES" w:eastAsia="es-ES"/>
+        </w:rPr>
+      </w:pPr>
+      <w:r>
+        <w:rPr>
+          <w:lang w:val="es-ES" w:eastAsia="es-ES"/>
+        </w:rPr>
+        <w:t xml:space="preserve">Una vez completados todos los campos, se debe presionar el botón </w:t>
+      </w:r>
+      <w:r>
+        <w:rPr>
+          <w:lang w:val="es-ES" w:eastAsia="es-ES"/>
+        </w:rPr>
+        <w:t>Alta de reclamo, si no desea iniciar este reclamo, presione Cancelar.</w:t>
       </w:r>
     </w:p>
     <w:p>
@@ -2816,7 +3152,7 @@
                     <pic:cNvPicPr/>
                   </pic:nvPicPr>
                   <pic:blipFill>
-                    <a:blip r:embed="rId16" cstate="print"/>
+                    <a:blip r:embed="rId17" cstate="print"/>
                     <a:stretch>
                       <a:fillRect/>
                     </a:stretch>
@@ -2845,6 +3181,47 @@
       </w:pPr>
       <w:r>
         <w:rPr>
+          <w:lang w:val="es-ES" w:eastAsia="es-ES"/>
+        </w:rPr>
+        <w:t>Una vez guardado el reclamo, se enviará un e-mail a la casilla de correo electrónico del usuario para informarle sobre la activación del reclamo. Así mismo, al dirigirse a la pantalla de Inicio, verá que se agrego este nuevo reclamo a las grillas (activos y últimos modificados) y se ubicó en el mapa.</w:t>
+      </w:r>
+    </w:p>
+    <w:p>
+      <w:pPr>
+        <w:pStyle w:val="Importante"/>
+        <w:rPr>
+          <w:b/>
+          <w:lang w:eastAsia="es-ES"/>
+        </w:rPr>
+      </w:pPr>
+      <w:r>
+        <w:rPr>
+          <w:b/>
+          <w:lang w:eastAsia="es-ES"/>
+        </w:rPr>
+        <w:t>Aclaración</w:t>
+      </w:r>
+    </w:p>
+    <w:p>
+      <w:pPr>
+        <w:pStyle w:val="Importante"/>
+      </w:pPr>
+      <w:r>
+        <w:rPr>
+          <w:lang w:eastAsia="es-ES"/>
+        </w:rPr>
+        <w:tab/>
+        <w:t>Debe tener cuidado al ingresar una dirección, ya que el servicio de Google Maps puede no encontrarla, por diversos motivos. Por ej: falta Av. delante del nombre de la avenida, nombre incompleto, cambio de nombre de la calle, etc. Si esto ocurre, por favor, visite maps.google.com y verifique el nombre de la calle.</w:t>
+      </w:r>
+    </w:p>
+    <w:p>
+      <w:pPr>
+        <w:rPr>
+          <w:lang w:val="es-ES" w:eastAsia="es-ES"/>
+        </w:rPr>
+      </w:pPr>
+      <w:r>
+        <w:rPr>
           <w:noProof/>
           <w:lang w:val="es-AR" w:eastAsia="es-AR"/>
         </w:rPr>
@@ -2864,7 +3241,7 @@
                     <pic:cNvPicPr/>
                   </pic:nvPicPr>
                   <pic:blipFill>
-                    <a:blip r:embed="rId17" cstate="print"/>
+                    <a:blip r:embed="rId18" cstate="print"/>
                     <a:stretch>
                       <a:fillRect/>
                     </a:stretch>
@@ -2900,6 +3277,7 @@
         </w:rPr>
       </w:pPr>
       <w:r>
+        <w:lastRenderedPageBreak/>
         <w:br w:type="page"/>
       </w:r>
     </w:p>
@@ -2907,7 +3285,7 @@
       <w:pPr>
         <w:pStyle w:val="Ttulo2"/>
       </w:pPr>
-      <w:bookmarkStart w:id="14" w:name="_Toc307509103"/>
+      <w:bookmarkStart w:id="14" w:name="_Toc307611471"/>
       <w:r>
         <w:lastRenderedPageBreak/>
         <w:t>Listado de reclamos</w:t>
@@ -2924,13 +3302,7 @@
         <w:rPr>
           <w:lang w:val="es-ES" w:eastAsia="es-ES"/>
         </w:rPr>
-        <w:t>Texto de ejemplo</w:t>
-      </w:r>
-      <w:r>
-        <w:rPr>
-          <w:lang w:val="es-ES" w:eastAsia="es-ES"/>
-        </w:rPr>
-        <w:t>.</w:t>
+        <w:t>En la pantalla de Listado de reclamos, se pueden observar los filtros para la búsqueda de reclamos, una grilla que contiene todos los reclamos del usuario, y botones de acciones sobre los reclamos de la grilla.</w:t>
       </w:r>
     </w:p>
     <w:p>
@@ -2960,7 +3332,7 @@
                     <pic:cNvPicPr/>
                   </pic:nvPicPr>
                   <pic:blipFill>
-                    <a:blip r:embed="rId18"/>
+                    <a:blip r:embed="rId19"/>
                     <a:stretch>
                       <a:fillRect/>
                     </a:stretch>
@@ -3006,7 +3378,7 @@
         </w:tabs>
         <w:ind w:left="0" w:hanging="720"/>
       </w:pPr>
-      <w:bookmarkStart w:id="15" w:name="_Toc307509104"/>
+      <w:bookmarkStart w:id="15" w:name="_Toc307611472"/>
       <w:r>
         <w:lastRenderedPageBreak/>
         <w:t>Filtros de búsqueda</w:t>
@@ -3023,13 +3395,164 @@
         <w:rPr>
           <w:lang w:val="es-ES" w:eastAsia="es-ES"/>
         </w:rPr>
-        <w:t>Texto de ejemplo</w:t>
-      </w:r>
-      <w:r>
-        <w:rPr>
-          <w:lang w:val="es-ES" w:eastAsia="es-ES"/>
-        </w:rPr>
-        <w:t>.</w:t>
+        <w:t>Los filtros de búsqueda incluyen todas las propiedades que tiene un reclamo, como son:</w:t>
+      </w:r>
+    </w:p>
+    <w:p>
+      <w:pPr>
+        <w:pStyle w:val="Prrafodelista"/>
+        <w:numPr>
+          <w:ilvl w:val="0"/>
+          <w:numId w:val="13"/>
+        </w:numPr>
+        <w:rPr>
+          <w:lang w:val="es-ES" w:eastAsia="es-ES"/>
+        </w:rPr>
+      </w:pPr>
+      <w:r>
+        <w:rPr>
+          <w:lang w:val="es-ES" w:eastAsia="es-ES"/>
+        </w:rPr>
+        <w:t>Calle y altura</w:t>
+      </w:r>
+    </w:p>
+    <w:p>
+      <w:pPr>
+        <w:pStyle w:val="Prrafodelista"/>
+        <w:numPr>
+          <w:ilvl w:val="0"/>
+          <w:numId w:val="13"/>
+        </w:numPr>
+        <w:rPr>
+          <w:lang w:val="es-ES" w:eastAsia="es-ES"/>
+        </w:rPr>
+      </w:pPr>
+      <w:r>
+        <w:rPr>
+          <w:lang w:val="es-ES" w:eastAsia="es-ES"/>
+        </w:rPr>
+        <w:t>Barrio</w:t>
+      </w:r>
+    </w:p>
+    <w:p>
+      <w:pPr>
+        <w:pStyle w:val="Prrafodelista"/>
+        <w:numPr>
+          <w:ilvl w:val="0"/>
+          <w:numId w:val="13"/>
+        </w:numPr>
+        <w:rPr>
+          <w:lang w:val="es-ES" w:eastAsia="es-ES"/>
+        </w:rPr>
+      </w:pPr>
+      <w:r>
+        <w:rPr>
+          <w:lang w:val="es-ES" w:eastAsia="es-ES"/>
+        </w:rPr>
+        <w:t>Comuna a la que pertenece</w:t>
+      </w:r>
+    </w:p>
+    <w:p>
+      <w:pPr>
+        <w:pStyle w:val="Prrafodelista"/>
+        <w:numPr>
+          <w:ilvl w:val="0"/>
+          <w:numId w:val="13"/>
+        </w:numPr>
+        <w:rPr>
+          <w:lang w:val="es-ES" w:eastAsia="es-ES"/>
+        </w:rPr>
+      </w:pPr>
+      <w:r>
+        <w:rPr>
+          <w:lang w:val="es-ES" w:eastAsia="es-ES"/>
+        </w:rPr>
+        <w:t>Tipo de incidente</w:t>
+      </w:r>
+    </w:p>
+    <w:p>
+      <w:pPr>
+        <w:pStyle w:val="Prrafodelista"/>
+        <w:numPr>
+          <w:ilvl w:val="0"/>
+          <w:numId w:val="13"/>
+        </w:numPr>
+        <w:rPr>
+          <w:lang w:val="es-ES" w:eastAsia="es-ES"/>
+        </w:rPr>
+      </w:pPr>
+      <w:r>
+        <w:rPr>
+          <w:lang w:val="es-ES" w:eastAsia="es-ES"/>
+        </w:rPr>
+        <w:t>Estado del reclamo</w:t>
+      </w:r>
+    </w:p>
+    <w:p>
+      <w:pPr>
+        <w:pStyle w:val="Prrafodelista"/>
+        <w:numPr>
+          <w:ilvl w:val="0"/>
+          <w:numId w:val="13"/>
+        </w:numPr>
+        <w:rPr>
+          <w:lang w:val="es-ES" w:eastAsia="es-ES"/>
+        </w:rPr>
+      </w:pPr>
+      <w:r>
+        <w:rPr>
+          <w:lang w:val="es-ES" w:eastAsia="es-ES"/>
+        </w:rPr>
+        <w:t>Prioridad asignada</w:t>
+      </w:r>
+    </w:p>
+    <w:p>
+      <w:pPr>
+        <w:pStyle w:val="Prrafodelista"/>
+        <w:numPr>
+          <w:ilvl w:val="0"/>
+          <w:numId w:val="13"/>
+        </w:numPr>
+        <w:rPr>
+          <w:lang w:val="es-ES" w:eastAsia="es-ES"/>
+        </w:rPr>
+      </w:pPr>
+      <w:r>
+        <w:rPr>
+          <w:lang w:val="es-ES" w:eastAsia="es-ES"/>
+        </w:rPr>
+        <w:t>Fecha de alta del reclamo</w:t>
+      </w:r>
+    </w:p>
+    <w:p>
+      <w:pPr>
+        <w:pStyle w:val="Prrafodelista"/>
+        <w:numPr>
+          <w:ilvl w:val="0"/>
+          <w:numId w:val="13"/>
+        </w:numPr>
+        <w:rPr>
+          <w:lang w:val="es-ES" w:eastAsia="es-ES"/>
+        </w:rPr>
+      </w:pPr>
+      <w:r>
+        <w:rPr>
+          <w:lang w:val="es-ES" w:eastAsia="es-ES"/>
+        </w:rPr>
+        <w:t>Fecha de modificación del reclamo (ya sea de alguna propiedad o de estado y prioridad)</w:t>
+      </w:r>
+    </w:p>
+    <w:p>
+      <w:pPr>
+        <w:rPr>
+          <w:lang w:val="es-ES" w:eastAsia="es-ES"/>
+        </w:rPr>
+      </w:pPr>
+      <w:r>
+        <w:rPr>
+          <w:lang w:val="es-ES" w:eastAsia="es-ES"/>
+        </w:rPr>
+        <w:t>Luego de establecer el filtro deseado, presionar Buscar reclamo y en la grilla aparecerán los reclamos deseados correspondientes a la búsqueda.</w:t>
       </w:r>
     </w:p>
     <w:p>
@@ -3059,7 +3582,7 @@
                     <pic:cNvPicPr/>
                   </pic:nvPicPr>
                   <pic:blipFill>
-                    <a:blip r:embed="rId19"/>
+                    <a:blip r:embed="rId20"/>
                     <a:stretch>
                       <a:fillRect/>
                     </a:stretch>
@@ -3082,6 +3605,34 @@
     </w:p>
     <w:p>
       <w:pPr>
+        <w:pStyle w:val="Importante"/>
+        <w:rPr>
+          <w:b/>
+          <w:lang w:eastAsia="es-ES"/>
+        </w:rPr>
+      </w:pPr>
+      <w:r>
+        <w:rPr>
+          <w:b/>
+          <w:lang w:eastAsia="es-ES"/>
+        </w:rPr>
+        <w:t>Aclaración</w:t>
+      </w:r>
+    </w:p>
+    <w:p>
+      <w:pPr>
+        <w:pStyle w:val="Importante"/>
+      </w:pPr>
+      <w:r>
+        <w:rPr>
+          <w:lang w:eastAsia="es-ES"/>
+        </w:rPr>
+        <w:tab/>
+        <w:t>Si se dejan todos los filtros vacíos y se presiona Buscar reclamo, aparecerá el listado completo nuevamente.</w:t>
+      </w:r>
+    </w:p>
+    <w:p>
+      <w:pPr>
         <w:spacing w:before="0" w:after="200" w:line="276" w:lineRule="auto"/>
         <w:jc w:val="left"/>
         <w:rPr>
@@ -3093,6 +3644,13 @@
         </w:rPr>
       </w:pPr>
       <w:r>
+        <w:rPr>
+          <w:rFonts w:ascii="Futura LtCn BT" w:hAnsi="Futura LtCn BT"/>
+          <w:color w:val="2E6BAE"/>
+          <w:sz w:val="32"/>
+          <w:szCs w:val="20"/>
+          <w:lang w:val="es-ES" w:eastAsia="es-ES"/>
+        </w:rPr>
         <w:br w:type="page"/>
       </w:r>
     </w:p>
@@ -3105,7 +3663,7 @@
         </w:tabs>
         <w:ind w:left="0" w:hanging="720"/>
       </w:pPr>
-      <w:bookmarkStart w:id="16" w:name="_Toc307509105"/>
+      <w:bookmarkStart w:id="16" w:name="_Toc307611473"/>
       <w:r>
         <w:lastRenderedPageBreak/>
         <w:t>Grilla de reclamos</w:t>
@@ -3118,10 +3676,7 @@
         <w:ind w:left="0"/>
       </w:pPr>
       <w:r>
-        <w:t>Texto de ejemplo</w:t>
-      </w:r>
-      <w:r>
-        <w:t>.</w:t>
+        <w:t>En la grilla de reclamos se puede apreciar un detalle reducido y de fácil interpretación del reclamo, permitiendo observar los detalles de la búsqueda realizada. En dicha grilla se puede apreciar la ubicación del incidente ingresada por el usuario, el barrio y la comuna a la que pertenece, fecha de alta, el tipo de incidente, estado y prioridad actual, usuario y observaciones. La grilla muestra de a 10 reclamos por página.</w:t>
       </w:r>
     </w:p>
     <w:p>
@@ -3150,7 +3705,7 @@
                     <pic:cNvPicPr/>
                   </pic:nvPicPr>
                   <pic:blipFill>
-                    <a:blip r:embed="rId20"/>
+                    <a:blip r:embed="rId21"/>
                     <a:stretch>
                       <a:fillRect/>
                     </a:stretch>
@@ -3184,6 +3739,9 @@
         </w:rPr>
       </w:pPr>
       <w:r>
+        <w:rPr>
+          <w:lang w:val="es-AR"/>
+        </w:rPr>
         <w:br w:type="page"/>
       </w:r>
     </w:p>
@@ -3196,7 +3754,7 @@
         </w:tabs>
         <w:ind w:left="0" w:hanging="720"/>
       </w:pPr>
-      <w:bookmarkStart w:id="17" w:name="_Toc307509106"/>
+      <w:bookmarkStart w:id="17" w:name="_Toc307611474"/>
       <w:r>
         <w:lastRenderedPageBreak/>
         <w:t>Detalle de reclamo</w:t>
@@ -3213,7 +3771,281 @@
         <w:rPr>
           <w:lang w:val="es-ES" w:eastAsia="es-ES"/>
         </w:rPr>
-        <w:t>Texto de ejemplo</w:t>
+        <w:t xml:space="preserve">Para ver el Detalle de un reclamo, se debe seleccionar uno en la grilla y presionar el botón de Detalle. Al hacerlo, se verá una pantalla en la que se describe, de izquierda a derecha: </w:t>
+      </w:r>
+    </w:p>
+    <w:p>
+      <w:pPr>
+        <w:pStyle w:val="Prrafodelista"/>
+        <w:numPr>
+          <w:ilvl w:val="0"/>
+          <w:numId w:val="14"/>
+        </w:numPr>
+        <w:rPr>
+          <w:lang w:val="es-ES" w:eastAsia="es-ES"/>
+        </w:rPr>
+      </w:pPr>
+      <w:r>
+        <w:rPr>
+          <w:lang w:val="es-ES" w:eastAsia="es-ES"/>
+        </w:rPr>
+        <w:t>detalle del reclamo:</w:t>
+      </w:r>
+    </w:p>
+    <w:p>
+      <w:pPr>
+        <w:pStyle w:val="Prrafodelista"/>
+        <w:numPr>
+          <w:ilvl w:val="2"/>
+          <w:numId w:val="14"/>
+        </w:numPr>
+        <w:rPr>
+          <w:lang w:val="es-ES" w:eastAsia="es-ES"/>
+        </w:rPr>
+      </w:pPr>
+      <w:r>
+        <w:rPr>
+          <w:lang w:val="es-ES" w:eastAsia="es-ES"/>
+        </w:rPr>
+        <w:t>Calle y altura</w:t>
+      </w:r>
+    </w:p>
+    <w:p>
+      <w:pPr>
+        <w:pStyle w:val="Prrafodelista"/>
+        <w:numPr>
+          <w:ilvl w:val="2"/>
+          <w:numId w:val="14"/>
+        </w:numPr>
+        <w:rPr>
+          <w:lang w:val="es-ES" w:eastAsia="es-ES"/>
+        </w:rPr>
+      </w:pPr>
+      <w:r>
+        <w:rPr>
+          <w:lang w:val="es-ES" w:eastAsia="es-ES"/>
+        </w:rPr>
+        <w:t>Coordenadas Latitud y Longitud</w:t>
+      </w:r>
+    </w:p>
+    <w:p>
+      <w:pPr>
+        <w:pStyle w:val="Prrafodelista"/>
+        <w:numPr>
+          <w:ilvl w:val="2"/>
+          <w:numId w:val="14"/>
+        </w:numPr>
+        <w:rPr>
+          <w:lang w:val="es-ES" w:eastAsia="es-ES"/>
+        </w:rPr>
+      </w:pPr>
+      <w:r>
+        <w:rPr>
+          <w:lang w:val="es-ES" w:eastAsia="es-ES"/>
+        </w:rPr>
+        <w:t>Ciudadano</w:t>
+      </w:r>
+    </w:p>
+    <w:p>
+      <w:pPr>
+        <w:pStyle w:val="Prrafodelista"/>
+        <w:numPr>
+          <w:ilvl w:val="2"/>
+          <w:numId w:val="14"/>
+        </w:numPr>
+        <w:rPr>
+          <w:lang w:val="es-ES" w:eastAsia="es-ES"/>
+        </w:rPr>
+      </w:pPr>
+      <w:r>
+        <w:rPr>
+          <w:lang w:val="es-ES" w:eastAsia="es-ES"/>
+        </w:rPr>
+        <w:t>Fecha de alta</w:t>
+      </w:r>
+    </w:p>
+    <w:p>
+      <w:pPr>
+        <w:pStyle w:val="Prrafodelista"/>
+        <w:numPr>
+          <w:ilvl w:val="2"/>
+          <w:numId w:val="14"/>
+        </w:numPr>
+        <w:rPr>
+          <w:lang w:val="es-ES" w:eastAsia="es-ES"/>
+        </w:rPr>
+      </w:pPr>
+      <w:r>
+        <w:rPr>
+          <w:lang w:val="es-ES" w:eastAsia="es-ES"/>
+        </w:rPr>
+        <w:t>Fecha de modificación</w:t>
+      </w:r>
+    </w:p>
+    <w:p>
+      <w:pPr>
+        <w:pStyle w:val="Prrafodelista"/>
+        <w:numPr>
+          <w:ilvl w:val="2"/>
+          <w:numId w:val="14"/>
+        </w:numPr>
+        <w:rPr>
+          <w:lang w:val="es-ES" w:eastAsia="es-ES"/>
+        </w:rPr>
+      </w:pPr>
+      <w:r>
+        <w:rPr>
+          <w:lang w:val="es-ES" w:eastAsia="es-ES"/>
+        </w:rPr>
+        <w:t>Barrio</w:t>
+      </w:r>
+    </w:p>
+    <w:p>
+      <w:pPr>
+        <w:pStyle w:val="Prrafodelista"/>
+        <w:numPr>
+          <w:ilvl w:val="2"/>
+          <w:numId w:val="14"/>
+        </w:numPr>
+        <w:rPr>
+          <w:lang w:val="es-ES" w:eastAsia="es-ES"/>
+        </w:rPr>
+      </w:pPr>
+      <w:r>
+        <w:rPr>
+          <w:lang w:val="es-ES" w:eastAsia="es-ES"/>
+        </w:rPr>
+        <w:t>Comuna</w:t>
+      </w:r>
+    </w:p>
+    <w:p>
+      <w:pPr>
+        <w:pStyle w:val="Prrafodelista"/>
+        <w:numPr>
+          <w:ilvl w:val="2"/>
+          <w:numId w:val="14"/>
+        </w:numPr>
+        <w:rPr>
+          <w:lang w:val="es-ES" w:eastAsia="es-ES"/>
+        </w:rPr>
+      </w:pPr>
+      <w:r>
+        <w:rPr>
+          <w:lang w:val="es-ES" w:eastAsia="es-ES"/>
+        </w:rPr>
+        <w:t>Prioridad</w:t>
+      </w:r>
+    </w:p>
+    <w:p>
+      <w:pPr>
+        <w:pStyle w:val="Prrafodelista"/>
+        <w:numPr>
+          <w:ilvl w:val="2"/>
+          <w:numId w:val="14"/>
+        </w:numPr>
+        <w:rPr>
+          <w:lang w:val="es-ES" w:eastAsia="es-ES"/>
+        </w:rPr>
+      </w:pPr>
+      <w:r>
+        <w:rPr>
+          <w:lang w:val="es-ES" w:eastAsia="es-ES"/>
+        </w:rPr>
+        <w:t>Estado</w:t>
+      </w:r>
+    </w:p>
+    <w:p>
+      <w:pPr>
+        <w:pStyle w:val="Prrafodelista"/>
+        <w:numPr>
+          <w:ilvl w:val="2"/>
+          <w:numId w:val="14"/>
+        </w:numPr>
+        <w:rPr>
+          <w:lang w:val="es-ES" w:eastAsia="es-ES"/>
+        </w:rPr>
+      </w:pPr>
+      <w:r>
+        <w:rPr>
+          <w:lang w:val="es-ES" w:eastAsia="es-ES"/>
+        </w:rPr>
+        <w:t>Tipo de incidente</w:t>
+      </w:r>
+    </w:p>
+    <w:p>
+      <w:pPr>
+        <w:pStyle w:val="Prrafodelista"/>
+        <w:numPr>
+          <w:ilvl w:val="2"/>
+          <w:numId w:val="14"/>
+        </w:numPr>
+        <w:rPr>
+          <w:lang w:val="es-ES" w:eastAsia="es-ES"/>
+        </w:rPr>
+      </w:pPr>
+      <w:r>
+        <w:rPr>
+          <w:lang w:val="es-ES" w:eastAsia="es-ES"/>
+        </w:rPr>
+        <w:t>Observaciones</w:t>
+      </w:r>
+    </w:p>
+    <w:p>
+      <w:pPr>
+        <w:pStyle w:val="Prrafodelista"/>
+        <w:ind w:left="2160"/>
+        <w:rPr>
+          <w:lang w:val="es-ES" w:eastAsia="es-ES"/>
+        </w:rPr>
+      </w:pPr>
+    </w:p>
+    <w:p>
+      <w:pPr>
+        <w:pStyle w:val="Prrafodelista"/>
+        <w:numPr>
+          <w:ilvl w:val="0"/>
+          <w:numId w:val="14"/>
+        </w:numPr>
+        <w:rPr>
+          <w:lang w:val="es-ES" w:eastAsia="es-ES"/>
+        </w:rPr>
+      </w:pPr>
+      <w:r>
+        <w:rPr>
+          <w:lang w:val="es-ES" w:eastAsia="es-ES"/>
+        </w:rPr>
+        <w:t>Ubicación del reclamo en un mapa de Google Maps</w:t>
+      </w:r>
+    </w:p>
+    <w:p>
+      <w:pPr>
+        <w:pStyle w:val="Prrafodelista"/>
+        <w:numPr>
+          <w:ilvl w:val="0"/>
+          <w:numId w:val="14"/>
+        </w:numPr>
+        <w:rPr>
+          <w:lang w:val="es-ES" w:eastAsia="es-ES"/>
+        </w:rPr>
+      </w:pPr>
+      <w:r>
+        <w:rPr>
+          <w:lang w:val="es-ES" w:eastAsia="es-ES"/>
+        </w:rPr>
+        <w:t>Imagen adjunta del reclamo (si existiera).</w:t>
+      </w:r>
+    </w:p>
+    <w:p>
+      <w:pPr>
+        <w:rPr>
+          <w:lang w:val="es-ES" w:eastAsia="es-ES"/>
+        </w:rPr>
+      </w:pPr>
+      <w:r>
+        <w:rPr>
+          <w:lang w:val="es-ES" w:eastAsia="es-ES"/>
+        </w:rPr>
+        <w:t>Si se desea volver a la pantalla de Listado de reclamos, presione Volver, si quiere modificar el detalle del reclamo, presione Modificar reclamo.</w:t>
       </w:r>
     </w:p>
     <w:p>
@@ -3243,7 +4075,7 @@
                     <pic:cNvPicPr/>
                   </pic:nvPicPr>
                   <pic:blipFill>
-                    <a:blip r:embed="rId21" cstate="print"/>
+                    <a:blip r:embed="rId22" cstate="print"/>
                     <a:stretch>
                       <a:fillRect/>
                     </a:stretch>
@@ -3277,6 +4109,9 @@
         </w:rPr>
       </w:pPr>
       <w:r>
+        <w:rPr>
+          <w:lang w:val="es-AR"/>
+        </w:rPr>
         <w:br w:type="page"/>
       </w:r>
     </w:p>
@@ -3289,7 +4124,7 @@
         </w:tabs>
         <w:ind w:left="0" w:hanging="720"/>
       </w:pPr>
-      <w:bookmarkStart w:id="18" w:name="_Toc307509107"/>
+      <w:bookmarkStart w:id="18" w:name="_Toc307611475"/>
       <w:r>
         <w:lastRenderedPageBreak/>
         <w:t>Modificar reclamo</w:t>
@@ -3306,7 +4141,20 @@
         <w:rPr>
           <w:lang w:val="es-ES" w:eastAsia="es-ES"/>
         </w:rPr>
-        <w:t>Texto de ejemplo</w:t>
+        <w:t>En la pantalla de Modificación de reclamo, se puede observar una pantalla igual a la de Alta, pero que contiene los campos ya cargados, para poder modificarlos / actualizarlos o agregar detalles nuevos.</w:t>
+      </w:r>
+    </w:p>
+    <w:p>
+      <w:pPr>
+        <w:rPr>
+          <w:lang w:val="es-ES" w:eastAsia="es-ES"/>
+        </w:rPr>
+      </w:pPr>
+      <w:r>
+        <w:rPr>
+          <w:lang w:val="es-ES" w:eastAsia="es-ES"/>
+        </w:rPr>
+        <w:t>Para guardar los cambios, presione Actualizar reclamo, caso contrario, presione Cancelar.</w:t>
       </w:r>
     </w:p>
     <w:p>
@@ -3336,7 +4184,7 @@
                     <pic:cNvPicPr/>
                   </pic:nvPicPr>
                   <pic:blipFill>
-                    <a:blip r:embed="rId22" cstate="print"/>
+                    <a:blip r:embed="rId23" cstate="print"/>
                     <a:stretch>
                       <a:fillRect/>
                     </a:stretch>
@@ -3370,6 +4218,9 @@
         </w:rPr>
       </w:pPr>
       <w:r>
+        <w:rPr>
+          <w:lang w:val="es-AR"/>
+        </w:rPr>
         <w:br w:type="page"/>
       </w:r>
     </w:p>
@@ -3382,7 +4233,7 @@
         </w:tabs>
         <w:ind w:left="0" w:hanging="720"/>
       </w:pPr>
-      <w:bookmarkStart w:id="19" w:name="_Toc307509108"/>
+      <w:bookmarkStart w:id="19" w:name="_Toc307611476"/>
       <w:r>
         <w:lastRenderedPageBreak/>
         <w:t>Cancelar reclamo</w:t>
@@ -3399,7 +4250,7 @@
         <w:rPr>
           <w:lang w:val="es-ES" w:eastAsia="es-ES"/>
         </w:rPr>
-        <w:t>Texto de ejemplo</w:t>
+        <w:t>En la pantalla de Listado de reclamos, se pueden cancelar los reclamos. Para ello, seleccionar un reclamo, presionar el botón de cancelar, aparecerá un diálogo pidiendo confirmación de la acción.</w:t>
       </w:r>
     </w:p>
     <w:p>
@@ -3428,7 +4279,7 @@
                     <pic:cNvPicPr/>
                   </pic:nvPicPr>
                   <pic:blipFill>
-                    <a:blip r:embed="rId23"/>
+                    <a:blip r:embed="rId24"/>
                     <a:stretch>
                       <a:fillRect/>
                     </a:stretch>
@@ -3455,6 +4306,15 @@
         <w:ind w:left="0"/>
       </w:pPr>
       <w:r>
+        <w:t>Si se selecciona No, vuelve al listado. Si se selecciona Si, el reclamo pasa a estar en estado Cancelado. Se envía un mail al usuario con dicho cambio.</w:t>
+      </w:r>
+    </w:p>
+    <w:p>
+      <w:pPr>
+        <w:pStyle w:val="NormalStep"/>
+        <w:ind w:left="0"/>
+      </w:pPr>
+      <w:r>
         <w:rPr>
           <w:noProof/>
           <w:lang w:val="es-AR" w:eastAsia="es-AR"/>
@@ -3475,7 +4335,7 @@
                     <pic:cNvPicPr/>
                   </pic:nvPicPr>
                   <pic:blipFill>
-                    <a:blip r:embed="rId24"/>
+                    <a:blip r:embed="rId25"/>
                     <a:stretch>
                       <a:fillRect/>
                     </a:stretch>
@@ -3509,6 +4369,9 @@
         </w:rPr>
       </w:pPr>
       <w:r>
+        <w:rPr>
+          <w:lang w:val="es-AR"/>
+        </w:rPr>
         <w:br w:type="page"/>
       </w:r>
     </w:p>
@@ -3521,7 +4384,7 @@
         </w:tabs>
         <w:ind w:left="0" w:hanging="720"/>
       </w:pPr>
-      <w:bookmarkStart w:id="20" w:name="_Toc307509109"/>
+      <w:bookmarkStart w:id="20" w:name="_Toc307611477"/>
       <w:r>
         <w:lastRenderedPageBreak/>
         <w:t>Reclamo repetido y unificado</w:t>
@@ -3536,17 +4399,188 @@
       </w:pPr>
       <w:r>
         <w:rPr>
-          <w:lang w:val="es-ES" w:eastAsia="es-ES"/>
-        </w:rPr>
-        <w:t>Texto de ejemplo</w:t>
-      </w:r>
-    </w:p>
-    <w:p>
-      <w:pPr>
-        <w:rPr>
-          <w:lang w:val="es-ES" w:eastAsia="es-ES"/>
-        </w:rPr>
-      </w:pPr>
+          <w:noProof/>
+          <w:lang w:val="es-AR" w:eastAsia="es-AR"/>
+        </w:rPr>
+        <w:drawing>
+          <wp:anchor distT="0" distB="0" distL="114300" distR="114300" simplePos="0" relativeHeight="251659264" behindDoc="0" locked="0" layoutInCell="1" allowOverlap="1">
+            <wp:simplePos x="0" y="0"/>
+            <wp:positionH relativeFrom="column">
+              <wp:posOffset>-562610</wp:posOffset>
+            </wp:positionH>
+            <wp:positionV relativeFrom="paragraph">
+              <wp:posOffset>762000</wp:posOffset>
+            </wp:positionV>
+            <wp:extent cx="6374130" cy="675640"/>
+            <wp:effectExtent l="19050" t="0" r="7620" b="0"/>
+            <wp:wrapSquare wrapText="bothSides"/>
+            <wp:docPr id="25" name="24 Imagen" descr="listadoReclamosAsociado.png"/>
+            <wp:cNvGraphicFramePr>
+              <a:graphicFrameLocks xmlns:a="http://schemas.openxmlformats.org/drawingml/2006/main" noChangeAspect="1"/>
+            </wp:cNvGraphicFramePr>
+            <a:graphic xmlns:a="http://schemas.openxmlformats.org/drawingml/2006/main">
+              <a:graphicData uri="http://schemas.openxmlformats.org/drawingml/2006/picture">
+                <pic:pic xmlns:pic="http://schemas.openxmlformats.org/drawingml/2006/picture">
+                  <pic:nvPicPr>
+                    <pic:cNvPr id="0" name="listadoReclamosAsociado.png"/>
+                    <pic:cNvPicPr/>
+                  </pic:nvPicPr>
+                  <pic:blipFill>
+                    <a:blip r:embed="rId26"/>
+                    <a:stretch>
+                      <a:fillRect/>
+                    </a:stretch>
+                  </pic:blipFill>
+                  <pic:spPr>
+                    <a:xfrm>
+                      <a:off x="0" y="0"/>
+                      <a:ext cx="6374130" cy="675640"/>
+                    </a:xfrm>
+                    <a:prstGeom prst="rect">
+                      <a:avLst/>
+                    </a:prstGeom>
+                  </pic:spPr>
+                </pic:pic>
+              </a:graphicData>
+            </a:graphic>
+          </wp:anchor>
+        </w:drawing>
+      </w:r>
+      <w:r>
+        <w:rPr>
+          <w:lang w:val="es-ES" w:eastAsia="es-ES"/>
+        </w:rPr>
+        <w:t>En la pantalla de Listado de reclamos, algunos reclamos podrán tener el estado Asociado. Este estado lo adopta cuando existe más de un reclamo que posee la misma calle, una diferencia de una cuadra de distancia entre ambos reclamos, el mismo barrio, la misma comuna, el mismo tipo de reclamo y ambos reclamos deben estar activos para el sistema.</w:t>
+      </w:r>
+    </w:p>
+    <w:p>
+      <w:pPr>
+        <w:rPr>
+          <w:lang w:val="es-ES" w:eastAsia="es-ES"/>
+        </w:rPr>
+      </w:pPr>
+    </w:p>
+    <w:p>
+      <w:pPr>
+        <w:rPr>
+          <w:lang w:val="es-ES" w:eastAsia="es-ES"/>
+        </w:rPr>
+      </w:pPr>
+      <w:r>
+        <w:rPr>
+          <w:lang w:val="es-ES" w:eastAsia="es-ES"/>
+        </w:rPr>
+        <w:t>Al seleccionar dicho reclamo, y presionar el botón de detalle, podemos observar que en vez de tener un botón de Modificar reclamo, se puede acceder al detalle del reclamo Padre, es decir, el que contiene el reclamo asociado.</w:t>
+      </w:r>
+    </w:p>
+    <w:p>
+      <w:pPr>
+        <w:rPr>
+          <w:lang w:val="es-ES" w:eastAsia="es-ES"/>
+        </w:rPr>
+      </w:pPr>
+      <w:r>
+        <w:rPr>
+          <w:noProof/>
+          <w:lang w:val="es-AR" w:eastAsia="es-AR"/>
+        </w:rPr>
+        <w:drawing>
+          <wp:inline distT="0" distB="0" distL="0" distR="0">
+            <wp:extent cx="5219700" cy="2175510"/>
+            <wp:effectExtent l="19050" t="0" r="0" b="0"/>
+            <wp:docPr id="23" name="22 Imagen" descr="detalleReclamoAsociado.png"/>
+            <wp:cNvGraphicFramePr>
+              <a:graphicFrameLocks xmlns:a="http://schemas.openxmlformats.org/drawingml/2006/main" noChangeAspect="1"/>
+            </wp:cNvGraphicFramePr>
+            <a:graphic xmlns:a="http://schemas.openxmlformats.org/drawingml/2006/main">
+              <a:graphicData uri="http://schemas.openxmlformats.org/drawingml/2006/picture">
+                <pic:pic xmlns:pic="http://schemas.openxmlformats.org/drawingml/2006/picture">
+                  <pic:nvPicPr>
+                    <pic:cNvPr id="0" name="detalleReclamoAsociado.png"/>
+                    <pic:cNvPicPr/>
+                  </pic:nvPicPr>
+                  <pic:blipFill>
+                    <a:blip r:embed="rId27" cstate="print"/>
+                    <a:stretch>
+                      <a:fillRect/>
+                    </a:stretch>
+                  </pic:blipFill>
+                  <pic:spPr>
+                    <a:xfrm>
+                      <a:off x="0" y="0"/>
+                      <a:ext cx="5219700" cy="2175510"/>
+                    </a:xfrm>
+                    <a:prstGeom prst="rect">
+                      <a:avLst/>
+                    </a:prstGeom>
+                  </pic:spPr>
+                </pic:pic>
+              </a:graphicData>
+            </a:graphic>
+          </wp:inline>
+        </w:drawing>
+      </w:r>
+    </w:p>
+    <w:p>
+      <w:pPr>
+        <w:rPr>
+          <w:lang w:val="es-ES" w:eastAsia="es-ES"/>
+        </w:rPr>
+      </w:pPr>
+      <w:r>
+        <w:rPr>
+          <w:lang w:val="es-ES" w:eastAsia="es-ES"/>
+        </w:rPr>
+        <w:t>Al presionar dicho botón, podemos ver el detalle del reclamo que va a tomar curso en el sistema, con todo su detalle.</w:t>
+      </w:r>
+    </w:p>
+    <w:p>
+      <w:pPr>
+        <w:rPr>
+          <w:lang w:val="es-ES" w:eastAsia="es-ES"/>
+        </w:rPr>
+      </w:pPr>
+      <w:r>
+        <w:rPr>
+          <w:noProof/>
+          <w:lang w:val="es-AR" w:eastAsia="es-AR"/>
+        </w:rPr>
+        <w:drawing>
+          <wp:inline distT="0" distB="0" distL="0" distR="0">
+            <wp:extent cx="5219700" cy="2313305"/>
+            <wp:effectExtent l="19050" t="0" r="0" b="0"/>
+            <wp:docPr id="24" name="23 Imagen" descr="detallePadreDelAsociado.png"/>
+            <wp:cNvGraphicFramePr>
+              <a:graphicFrameLocks xmlns:a="http://schemas.openxmlformats.org/drawingml/2006/main" noChangeAspect="1"/>
+            </wp:cNvGraphicFramePr>
+            <a:graphic xmlns:a="http://schemas.openxmlformats.org/drawingml/2006/main">
+              <a:graphicData uri="http://schemas.openxmlformats.org/drawingml/2006/picture">
+                <pic:pic xmlns:pic="http://schemas.openxmlformats.org/drawingml/2006/picture">
+                  <pic:nvPicPr>
+                    <pic:cNvPr id="0" name="detallePadreDelAsociado.png"/>
+                    <pic:cNvPicPr/>
+                  </pic:nvPicPr>
+                  <pic:blipFill>
+                    <a:blip r:embed="rId28" cstate="print"/>
+                    <a:stretch>
+                      <a:fillRect/>
+                    </a:stretch>
+                  </pic:blipFill>
+                  <pic:spPr>
+                    <a:xfrm>
+                      <a:off x="0" y="0"/>
+                      <a:ext cx="5219700" cy="2313305"/>
+                    </a:xfrm>
+                    <a:prstGeom prst="rect">
+                      <a:avLst/>
+                    </a:prstGeom>
+                  </pic:spPr>
+                </pic:pic>
+              </a:graphicData>
+            </a:graphic>
+          </wp:inline>
+        </w:drawing>
+      </w:r>
     </w:p>
     <w:p>
       <w:pPr>
@@ -3558,7 +4592,7 @@
       <w:pPr>
         <w:pStyle w:val="Ttulo1"/>
       </w:pPr>
-      <w:bookmarkStart w:id="21" w:name="_Toc307509110"/>
+      <w:bookmarkStart w:id="21" w:name="_Toc307611478"/>
       <w:r>
         <w:lastRenderedPageBreak/>
         <w:t>Descarga de la aplicación “Acción Ciudadana” para Android.</w:t>
@@ -3575,24 +4609,82 @@
         <w:rPr>
           <w:lang w:val="es-ES" w:eastAsia="es-ES"/>
         </w:rPr>
-        <w:t>Texto de ejemplo</w:t>
-      </w:r>
-      <w:r>
+        <w:t>Para descargar la aplicación de Acción Ciudadana para Android, debe presionar la opción correspondiente en el menú. Al hacerlo, aparecerá un diálogo para confirmar la descarga.</w:t>
+      </w:r>
+    </w:p>
+    <w:p>
+      <w:pPr>
         <w:rPr>
           <w:lang w:val="es-ES"/>
         </w:rPr>
-        <w:t>.</w:t>
+      </w:pPr>
+      <w:r>
+        <w:rPr>
+          <w:lang w:val="es-ES"/>
+        </w:rPr>
+        <w:drawing>
+          <wp:inline distT="0" distB="0" distL="0" distR="0">
+            <wp:extent cx="5219700" cy="2339975"/>
+            <wp:effectExtent l="19050" t="0" r="0" b="0"/>
+            <wp:docPr id="22" name="0 Imagen" descr="login.png"/>
+            <wp:cNvGraphicFramePr>
+              <a:graphicFrameLocks xmlns:a="http://schemas.openxmlformats.org/drawingml/2006/main" noChangeAspect="1"/>
+            </wp:cNvGraphicFramePr>
+            <a:graphic xmlns:a="http://schemas.openxmlformats.org/drawingml/2006/main">
+              <a:graphicData uri="http://schemas.openxmlformats.org/drawingml/2006/picture">
+                <pic:pic xmlns:pic="http://schemas.openxmlformats.org/drawingml/2006/picture">
+                  <pic:nvPicPr>
+                    <pic:cNvPr id="0" name="login.png"/>
+                    <pic:cNvPicPr/>
+                  </pic:nvPicPr>
+                  <pic:blipFill>
+                    <a:blip r:embed="rId8"/>
+                    <a:stretch>
+                      <a:fillRect/>
+                    </a:stretch>
+                  </pic:blipFill>
+                  <pic:spPr>
+                    <a:xfrm>
+                      <a:off x="0" y="0"/>
+                      <a:ext cx="5219700" cy="2339975"/>
+                    </a:xfrm>
+                    <a:prstGeom prst="rect">
+                      <a:avLst/>
+                    </a:prstGeom>
+                  </pic:spPr>
+                </pic:pic>
+              </a:graphicData>
+            </a:graphic>
+          </wp:inline>
+        </w:drawing>
       </w:r>
     </w:p>
     <w:p>
       <w:pPr>
         <w:pStyle w:val="Importante"/>
-      </w:pPr>
-      <w:r>
-        <w:t>Aclaración de la versión de Android</w:t>
-      </w:r>
-      <w:r>
-        <w:t>.</w:t>
+        <w:rPr>
+          <w:b/>
+          <w:lang w:eastAsia="es-ES"/>
+        </w:rPr>
+      </w:pPr>
+      <w:r>
+        <w:rPr>
+          <w:b/>
+          <w:lang w:eastAsia="es-ES"/>
+        </w:rPr>
+        <w:t>Aclaración</w:t>
+      </w:r>
+    </w:p>
+    <w:p>
+      <w:pPr>
+        <w:pStyle w:val="Importante"/>
+      </w:pPr>
+      <w:r>
+        <w:rPr>
+          <w:lang w:eastAsia="es-ES"/>
+        </w:rPr>
+        <w:tab/>
+        <w:t>La aplicación es compatible con la versión 2.2 de Android o superior.</w:t>
       </w:r>
     </w:p>
     <w:p>
@@ -3601,25 +4693,12 @@
           <w:lang w:val="es-ES"/>
         </w:rPr>
       </w:pPr>
-      <w:r>
-        <w:rPr>
-          <w:lang w:val="es-ES" w:eastAsia="es-ES"/>
-        </w:rPr>
-        <w:t>Texto de ejemplo</w:t>
-      </w:r>
-      <w:r>
-        <w:rPr>
-          <w:lang w:val="es-ES"/>
-        </w:rPr>
-        <w:t>.</w:t>
-      </w:r>
-    </w:p>
-    <w:p/>
+    </w:p>
     <w:sectPr>
-      <w:headerReference w:type="even" r:id="rId25"/>
-      <w:headerReference w:type="default" r:id="rId26"/>
-      <w:footerReference w:type="even" r:id="rId27"/>
-      <w:footerReference w:type="default" r:id="rId28"/>
+      <w:headerReference w:type="even" r:id="rId29"/>
+      <w:headerReference w:type="default" r:id="rId30"/>
+      <w:footerReference w:type="even" r:id="rId31"/>
+      <w:footerReference w:type="default" r:id="rId32"/>
       <w:pgSz w:w="11906" w:h="16838" w:code="9"/>
       <w:pgMar w:top="720" w:right="1418" w:bottom="1259" w:left="2268" w:header="709" w:footer="709" w:gutter="0"/>
       <w:cols w:space="708"/>
@@ -3695,6 +4774,9 @@
     </w:r>
     <w:r>
       <w:fldChar w:fldCharType="end"/>
+    </w:r>
+    <w:r>
+      <w:t xml:space="preserve"> </w:t>
     </w:r>
     <w:r>
       <w:t>AcciónCiudadana</w:t>
@@ -4416,6 +5498,318 @@
     </w:lvl>
   </w:abstractNum>
   <w:abstractNum w:abstractNumId="7">
+    <w:nsid w:val="2E256F5F"/>
+    <w:multiLevelType w:val="hybridMultilevel"/>
+    <w:tmpl w:val="DD244944"/>
+    <w:lvl w:ilvl="0" w:tplc="2C0A0001">
+      <w:start w:val="1"/>
+      <w:numFmt w:val="bullet"/>
+      <w:lvlText w:val=""/>
+      <w:lvlJc w:val="left"/>
+      <w:pPr>
+        <w:ind w:left="720" w:hanging="360"/>
+      </w:pPr>
+      <w:rPr>
+        <w:rFonts w:ascii="Symbol" w:hAnsi="Symbol" w:hint="default"/>
+      </w:rPr>
+    </w:lvl>
+    <w:lvl w:ilvl="1" w:tplc="2C0A0003" w:tentative="1">
+      <w:start w:val="1"/>
+      <w:numFmt w:val="bullet"/>
+      <w:lvlText w:val="o"/>
+      <w:lvlJc w:val="left"/>
+      <w:pPr>
+        <w:ind w:left="1440" w:hanging="360"/>
+      </w:pPr>
+      <w:rPr>
+        <w:rFonts w:ascii="Courier New" w:hAnsi="Courier New" w:cs="Courier New" w:hint="default"/>
+      </w:rPr>
+    </w:lvl>
+    <w:lvl w:ilvl="2" w:tplc="2C0A0005" w:tentative="1">
+      <w:start w:val="1"/>
+      <w:numFmt w:val="bullet"/>
+      <w:lvlText w:val=""/>
+      <w:lvlJc w:val="left"/>
+      <w:pPr>
+        <w:ind w:left="2160" w:hanging="360"/>
+      </w:pPr>
+      <w:rPr>
+        <w:rFonts w:ascii="Wingdings" w:hAnsi="Wingdings" w:hint="default"/>
+      </w:rPr>
+    </w:lvl>
+    <w:lvl w:ilvl="3" w:tplc="2C0A0001" w:tentative="1">
+      <w:start w:val="1"/>
+      <w:numFmt w:val="bullet"/>
+      <w:lvlText w:val=""/>
+      <w:lvlJc w:val="left"/>
+      <w:pPr>
+        <w:ind w:left="2880" w:hanging="360"/>
+      </w:pPr>
+      <w:rPr>
+        <w:rFonts w:ascii="Symbol" w:hAnsi="Symbol" w:hint="default"/>
+      </w:rPr>
+    </w:lvl>
+    <w:lvl w:ilvl="4" w:tplc="2C0A0003" w:tentative="1">
+      <w:start w:val="1"/>
+      <w:numFmt w:val="bullet"/>
+      <w:lvlText w:val="o"/>
+      <w:lvlJc w:val="left"/>
+      <w:pPr>
+        <w:ind w:left="3600" w:hanging="360"/>
+      </w:pPr>
+      <w:rPr>
+        <w:rFonts w:ascii="Courier New" w:hAnsi="Courier New" w:cs="Courier New" w:hint="default"/>
+      </w:rPr>
+    </w:lvl>
+    <w:lvl w:ilvl="5" w:tplc="2C0A0005" w:tentative="1">
+      <w:start w:val="1"/>
+      <w:numFmt w:val="bullet"/>
+      <w:lvlText w:val=""/>
+      <w:lvlJc w:val="left"/>
+      <w:pPr>
+        <w:ind w:left="4320" w:hanging="360"/>
+      </w:pPr>
+      <w:rPr>
+        <w:rFonts w:ascii="Wingdings" w:hAnsi="Wingdings" w:hint="default"/>
+      </w:rPr>
+    </w:lvl>
+    <w:lvl w:ilvl="6" w:tplc="2C0A0001" w:tentative="1">
+      <w:start w:val="1"/>
+      <w:numFmt w:val="bullet"/>
+      <w:lvlText w:val=""/>
+      <w:lvlJc w:val="left"/>
+      <w:pPr>
+        <w:ind w:left="5040" w:hanging="360"/>
+      </w:pPr>
+      <w:rPr>
+        <w:rFonts w:ascii="Symbol" w:hAnsi="Symbol" w:hint="default"/>
+      </w:rPr>
+    </w:lvl>
+    <w:lvl w:ilvl="7" w:tplc="2C0A0003" w:tentative="1">
+      <w:start w:val="1"/>
+      <w:numFmt w:val="bullet"/>
+      <w:lvlText w:val="o"/>
+      <w:lvlJc w:val="left"/>
+      <w:pPr>
+        <w:ind w:left="5760" w:hanging="360"/>
+      </w:pPr>
+      <w:rPr>
+        <w:rFonts w:ascii="Courier New" w:hAnsi="Courier New" w:cs="Courier New" w:hint="default"/>
+      </w:rPr>
+    </w:lvl>
+    <w:lvl w:ilvl="8" w:tplc="2C0A0005" w:tentative="1">
+      <w:start w:val="1"/>
+      <w:numFmt w:val="bullet"/>
+      <w:lvlText w:val=""/>
+      <w:lvlJc w:val="left"/>
+      <w:pPr>
+        <w:ind w:left="6480" w:hanging="360"/>
+      </w:pPr>
+      <w:rPr>
+        <w:rFonts w:ascii="Wingdings" w:hAnsi="Wingdings" w:hint="default"/>
+      </w:rPr>
+    </w:lvl>
+  </w:abstractNum>
+  <w:abstractNum w:abstractNumId="8">
+    <w:nsid w:val="37154FAF"/>
+    <w:multiLevelType w:val="hybridMultilevel"/>
+    <w:tmpl w:val="7D42A9B2"/>
+    <w:lvl w:ilvl="0" w:tplc="2C0A0001">
+      <w:start w:val="1"/>
+      <w:numFmt w:val="bullet"/>
+      <w:lvlText w:val=""/>
+      <w:lvlJc w:val="left"/>
+      <w:pPr>
+        <w:ind w:left="720" w:hanging="360"/>
+      </w:pPr>
+      <w:rPr>
+        <w:rFonts w:ascii="Symbol" w:hAnsi="Symbol" w:hint="default"/>
+      </w:rPr>
+    </w:lvl>
+    <w:lvl w:ilvl="1" w:tplc="2C0A0003" w:tentative="1">
+      <w:start w:val="1"/>
+      <w:numFmt w:val="bullet"/>
+      <w:lvlText w:val="o"/>
+      <w:lvlJc w:val="left"/>
+      <w:pPr>
+        <w:ind w:left="1440" w:hanging="360"/>
+      </w:pPr>
+      <w:rPr>
+        <w:rFonts w:ascii="Courier New" w:hAnsi="Courier New" w:cs="Courier New" w:hint="default"/>
+      </w:rPr>
+    </w:lvl>
+    <w:lvl w:ilvl="2" w:tplc="2C0A0005" w:tentative="1">
+      <w:start w:val="1"/>
+      <w:numFmt w:val="bullet"/>
+      <w:lvlText w:val=""/>
+      <w:lvlJc w:val="left"/>
+      <w:pPr>
+        <w:ind w:left="2160" w:hanging="360"/>
+      </w:pPr>
+      <w:rPr>
+        <w:rFonts w:ascii="Wingdings" w:hAnsi="Wingdings" w:hint="default"/>
+      </w:rPr>
+    </w:lvl>
+    <w:lvl w:ilvl="3" w:tplc="2C0A0001" w:tentative="1">
+      <w:start w:val="1"/>
+      <w:numFmt w:val="bullet"/>
+      <w:lvlText w:val=""/>
+      <w:lvlJc w:val="left"/>
+      <w:pPr>
+        <w:ind w:left="2880" w:hanging="360"/>
+      </w:pPr>
+      <w:rPr>
+        <w:rFonts w:ascii="Symbol" w:hAnsi="Symbol" w:hint="default"/>
+      </w:rPr>
+    </w:lvl>
+    <w:lvl w:ilvl="4" w:tplc="2C0A0003" w:tentative="1">
+      <w:start w:val="1"/>
+      <w:numFmt w:val="bullet"/>
+      <w:lvlText w:val="o"/>
+      <w:lvlJc w:val="left"/>
+      <w:pPr>
+        <w:ind w:left="3600" w:hanging="360"/>
+      </w:pPr>
+      <w:rPr>
+        <w:rFonts w:ascii="Courier New" w:hAnsi="Courier New" w:cs="Courier New" w:hint="default"/>
+      </w:rPr>
+    </w:lvl>
+    <w:lvl w:ilvl="5" w:tplc="2C0A0005" w:tentative="1">
+      <w:start w:val="1"/>
+      <w:numFmt w:val="bullet"/>
+      <w:lvlText w:val=""/>
+      <w:lvlJc w:val="left"/>
+      <w:pPr>
+        <w:ind w:left="4320" w:hanging="360"/>
+      </w:pPr>
+      <w:rPr>
+        <w:rFonts w:ascii="Wingdings" w:hAnsi="Wingdings" w:hint="default"/>
+      </w:rPr>
+    </w:lvl>
+    <w:lvl w:ilvl="6" w:tplc="2C0A0001" w:tentative="1">
+      <w:start w:val="1"/>
+      <w:numFmt w:val="bullet"/>
+      <w:lvlText w:val=""/>
+      <w:lvlJc w:val="left"/>
+      <w:pPr>
+        <w:ind w:left="5040" w:hanging="360"/>
+      </w:pPr>
+      <w:rPr>
+        <w:rFonts w:ascii="Symbol" w:hAnsi="Symbol" w:hint="default"/>
+      </w:rPr>
+    </w:lvl>
+    <w:lvl w:ilvl="7" w:tplc="2C0A0003" w:tentative="1">
+      <w:start w:val="1"/>
+      <w:numFmt w:val="bullet"/>
+      <w:lvlText w:val="o"/>
+      <w:lvlJc w:val="left"/>
+      <w:pPr>
+        <w:ind w:left="5760" w:hanging="360"/>
+      </w:pPr>
+      <w:rPr>
+        <w:rFonts w:ascii="Courier New" w:hAnsi="Courier New" w:cs="Courier New" w:hint="default"/>
+      </w:rPr>
+    </w:lvl>
+    <w:lvl w:ilvl="8" w:tplc="2C0A0005" w:tentative="1">
+      <w:start w:val="1"/>
+      <w:numFmt w:val="bullet"/>
+      <w:lvlText w:val=""/>
+      <w:lvlJc w:val="left"/>
+      <w:pPr>
+        <w:ind w:left="6480" w:hanging="360"/>
+      </w:pPr>
+      <w:rPr>
+        <w:rFonts w:ascii="Wingdings" w:hAnsi="Wingdings" w:hint="default"/>
+      </w:rPr>
+    </w:lvl>
+  </w:abstractNum>
+  <w:abstractNum w:abstractNumId="9">
+    <w:nsid w:val="3A8C5E7E"/>
+    <w:multiLevelType w:val="hybridMultilevel"/>
+    <w:tmpl w:val="A4583588"/>
+    <w:lvl w:ilvl="0" w:tplc="2C0A000F">
+      <w:start w:val="1"/>
+      <w:numFmt w:val="decimal"/>
+      <w:lvlText w:val="%1."/>
+      <w:lvlJc w:val="left"/>
+      <w:pPr>
+        <w:ind w:left="720" w:hanging="360"/>
+      </w:pPr>
+    </w:lvl>
+    <w:lvl w:ilvl="1" w:tplc="2C0A0019" w:tentative="1">
+      <w:start w:val="1"/>
+      <w:numFmt w:val="lowerLetter"/>
+      <w:lvlText w:val="%2."/>
+      <w:lvlJc w:val="left"/>
+      <w:pPr>
+        <w:ind w:left="1440" w:hanging="360"/>
+      </w:pPr>
+    </w:lvl>
+    <w:lvl w:ilvl="2" w:tplc="2C0A001B" w:tentative="1">
+      <w:start w:val="1"/>
+      <w:numFmt w:val="lowerRoman"/>
+      <w:lvlText w:val="%3."/>
+      <w:lvlJc w:val="right"/>
+      <w:pPr>
+        <w:ind w:left="2160" w:hanging="180"/>
+      </w:pPr>
+    </w:lvl>
+    <w:lvl w:ilvl="3" w:tplc="2C0A000F" w:tentative="1">
+      <w:start w:val="1"/>
+      <w:numFmt w:val="decimal"/>
+      <w:lvlText w:val="%4."/>
+      <w:lvlJc w:val="left"/>
+      <w:pPr>
+        <w:ind w:left="2880" w:hanging="360"/>
+      </w:pPr>
+    </w:lvl>
+    <w:lvl w:ilvl="4" w:tplc="2C0A0019" w:tentative="1">
+      <w:start w:val="1"/>
+      <w:numFmt w:val="lowerLetter"/>
+      <w:lvlText w:val="%5."/>
+      <w:lvlJc w:val="left"/>
+      <w:pPr>
+        <w:ind w:left="3600" w:hanging="360"/>
+      </w:pPr>
+    </w:lvl>
+    <w:lvl w:ilvl="5" w:tplc="2C0A001B" w:tentative="1">
+      <w:start w:val="1"/>
+      <w:numFmt w:val="lowerRoman"/>
+      <w:lvlText w:val="%6."/>
+      <w:lvlJc w:val="right"/>
+      <w:pPr>
+        <w:ind w:left="4320" w:hanging="180"/>
+      </w:pPr>
+    </w:lvl>
+    <w:lvl w:ilvl="6" w:tplc="2C0A000F" w:tentative="1">
+      <w:start w:val="1"/>
+      <w:numFmt w:val="decimal"/>
+      <w:lvlText w:val="%7."/>
+      <w:lvlJc w:val="left"/>
+      <w:pPr>
+        <w:ind w:left="5040" w:hanging="360"/>
+      </w:pPr>
+    </w:lvl>
+    <w:lvl w:ilvl="7" w:tplc="2C0A0019" w:tentative="1">
+      <w:start w:val="1"/>
+      <w:numFmt w:val="lowerLetter"/>
+      <w:lvlText w:val="%8."/>
+      <w:lvlJc w:val="left"/>
+      <w:pPr>
+        <w:ind w:left="5760" w:hanging="360"/>
+      </w:pPr>
+    </w:lvl>
+    <w:lvl w:ilvl="8" w:tplc="2C0A001B" w:tentative="1">
+      <w:start w:val="1"/>
+      <w:numFmt w:val="lowerRoman"/>
+      <w:lvlText w:val="%9."/>
+      <w:lvlJc w:val="right"/>
+      <w:pPr>
+        <w:ind w:left="6480" w:hanging="180"/>
+      </w:pPr>
+    </w:lvl>
+  </w:abstractNum>
+  <w:abstractNum w:abstractNumId="10">
     <w:nsid w:val="4012290C"/>
     <w:multiLevelType w:val="hybridMultilevel"/>
     <w:tmpl w:val="C8BA280A"/>
@@ -4558,7 +5952,7 @@
       </w:rPr>
     </w:lvl>
   </w:abstractNum>
-  <w:abstractNum w:abstractNumId="8">
+  <w:abstractNum w:abstractNumId="11">
     <w:nsid w:val="4A7A6870"/>
     <w:multiLevelType w:val="hybridMultilevel"/>
     <w:tmpl w:val="50044242"/>
@@ -4699,7 +6093,120 @@
       </w:rPr>
     </w:lvl>
   </w:abstractNum>
-  <w:abstractNum w:abstractNumId="9">
+  <w:abstractNum w:abstractNumId="12">
+    <w:nsid w:val="67B01C4D"/>
+    <w:multiLevelType w:val="hybridMultilevel"/>
+    <w:tmpl w:val="D2C8BE00"/>
+    <w:lvl w:ilvl="0" w:tplc="2C0A000B">
+      <w:start w:val="1"/>
+      <w:numFmt w:val="bullet"/>
+      <w:lvlText w:val=""/>
+      <w:lvlJc w:val="left"/>
+      <w:pPr>
+        <w:ind w:left="720" w:hanging="360"/>
+      </w:pPr>
+      <w:rPr>
+        <w:rFonts w:ascii="Wingdings" w:hAnsi="Wingdings" w:hint="default"/>
+      </w:rPr>
+    </w:lvl>
+    <w:lvl w:ilvl="1" w:tplc="2C0A0003">
+      <w:start w:val="1"/>
+      <w:numFmt w:val="bullet"/>
+      <w:lvlText w:val="o"/>
+      <w:lvlJc w:val="left"/>
+      <w:pPr>
+        <w:ind w:left="1440" w:hanging="360"/>
+      </w:pPr>
+      <w:rPr>
+        <w:rFonts w:ascii="Courier New" w:hAnsi="Courier New" w:cs="Courier New" w:hint="default"/>
+      </w:rPr>
+    </w:lvl>
+    <w:lvl w:ilvl="2" w:tplc="2C0A0005">
+      <w:start w:val="1"/>
+      <w:numFmt w:val="bullet"/>
+      <w:lvlText w:val=""/>
+      <w:lvlJc w:val="left"/>
+      <w:pPr>
+        <w:ind w:left="2160" w:hanging="360"/>
+      </w:pPr>
+      <w:rPr>
+        <w:rFonts w:ascii="Wingdings" w:hAnsi="Wingdings" w:hint="default"/>
+      </w:rPr>
+    </w:lvl>
+    <w:lvl w:ilvl="3" w:tplc="2C0A0001" w:tentative="1">
+      <w:start w:val="1"/>
+      <w:numFmt w:val="bullet"/>
+      <w:lvlText w:val=""/>
+      <w:lvlJc w:val="left"/>
+      <w:pPr>
+        <w:ind w:left="2880" w:hanging="360"/>
+      </w:pPr>
+      <w:rPr>
+        <w:rFonts w:ascii="Symbol" w:hAnsi="Symbol" w:hint="default"/>
+      </w:rPr>
+    </w:lvl>
+    <w:lvl w:ilvl="4" w:tplc="2C0A0003" w:tentative="1">
+      <w:start w:val="1"/>
+      <w:numFmt w:val="bullet"/>
+      <w:lvlText w:val="o"/>
+      <w:lvlJc w:val="left"/>
+      <w:pPr>
+        <w:ind w:left="3600" w:hanging="360"/>
+      </w:pPr>
+      <w:rPr>
+        <w:rFonts w:ascii="Courier New" w:hAnsi="Courier New" w:cs="Courier New" w:hint="default"/>
+      </w:rPr>
+    </w:lvl>
+    <w:lvl w:ilvl="5" w:tplc="2C0A0005" w:tentative="1">
+      <w:start w:val="1"/>
+      <w:numFmt w:val="bullet"/>
+      <w:lvlText w:val=""/>
+      <w:lvlJc w:val="left"/>
+      <w:pPr>
+        <w:ind w:left="4320" w:hanging="360"/>
+      </w:pPr>
+      <w:rPr>
+        <w:rFonts w:ascii="Wingdings" w:hAnsi="Wingdings" w:hint="default"/>
+      </w:rPr>
+    </w:lvl>
+    <w:lvl w:ilvl="6" w:tplc="2C0A0001" w:tentative="1">
+      <w:start w:val="1"/>
+      <w:numFmt w:val="bullet"/>
+      <w:lvlText w:val=""/>
+      <w:lvlJc w:val="left"/>
+      <w:pPr>
+        <w:ind w:left="5040" w:hanging="360"/>
+      </w:pPr>
+      <w:rPr>
+        <w:rFonts w:ascii="Symbol" w:hAnsi="Symbol" w:hint="default"/>
+      </w:rPr>
+    </w:lvl>
+    <w:lvl w:ilvl="7" w:tplc="2C0A0003" w:tentative="1">
+      <w:start w:val="1"/>
+      <w:numFmt w:val="bullet"/>
+      <w:lvlText w:val="o"/>
+      <w:lvlJc w:val="left"/>
+      <w:pPr>
+        <w:ind w:left="5760" w:hanging="360"/>
+      </w:pPr>
+      <w:rPr>
+        <w:rFonts w:ascii="Courier New" w:hAnsi="Courier New" w:cs="Courier New" w:hint="default"/>
+      </w:rPr>
+    </w:lvl>
+    <w:lvl w:ilvl="8" w:tplc="2C0A0005" w:tentative="1">
+      <w:start w:val="1"/>
+      <w:numFmt w:val="bullet"/>
+      <w:lvlText w:val=""/>
+      <w:lvlJc w:val="left"/>
+      <w:pPr>
+        <w:ind w:left="6480" w:hanging="360"/>
+      </w:pPr>
+      <w:rPr>
+        <w:rFonts w:ascii="Wingdings" w:hAnsi="Wingdings" w:hint="default"/>
+      </w:rPr>
+    </w:lvl>
+  </w:abstractNum>
+  <w:abstractNum w:abstractNumId="13">
     <w:nsid w:val="7C9B1047"/>
     <w:multiLevelType w:val="hybridMultilevel"/>
     <w:tmpl w:val="7F20684E"/>
@@ -4823,7 +6330,7 @@
     <w:abstractNumId w:val="0"/>
   </w:num>
   <w:num w:numId="3">
-    <w:abstractNumId w:val="8"/>
+    <w:abstractNumId w:val="11"/>
   </w:num>
   <w:num w:numId="4">
     <w:abstractNumId w:val="6"/>
@@ -4838,13 +6345,25 @@
     <w:abstractNumId w:val="4"/>
   </w:num>
   <w:num w:numId="8">
-    <w:abstractNumId w:val="7"/>
+    <w:abstractNumId w:val="10"/>
   </w:num>
   <w:num w:numId="9">
     <w:abstractNumId w:val="3"/>
   </w:num>
   <w:num w:numId="10">
+    <w:abstractNumId w:val="13"/>
+  </w:num>
+  <w:num w:numId="11">
     <w:abstractNumId w:val="9"/>
+  </w:num>
+  <w:num w:numId="12">
+    <w:abstractNumId w:val="7"/>
+  </w:num>
+  <w:num w:numId="13">
+    <w:abstractNumId w:val="8"/>
+  </w:num>
+  <w:num w:numId="14">
+    <w:abstractNumId w:val="12"/>
   </w:num>
   <w:numIdMacAtCleanup w:val="10"/>
 </w:numbering>
@@ -6222,6 +7741,17 @@
       <w:szCs w:val="16"/>
       <w:lang w:val="en-GB"/>
     </w:rPr>
+  </w:style>
+  <w:style w:type="paragraph" w:styleId="Prrafodelista">
+    <w:name w:val="List Paragraph"/>
+    <w:basedOn w:val="Normal"/>
+    <w:uiPriority w:val="34"/>
+    <w:qFormat/>
+    <w:rsid w:val="0012182A"/>
+    <w:pPr>
+      <w:ind w:left="720"/>
+      <w:contextualSpacing/>
+    </w:pPr>
   </w:style>
 </w:styles>
 </file>

</xml_diff>